<commit_message>
changes, last updates before submitting E2
</commit_message>
<xml_diff>
--- a/I1/Current_Working_Directory/E1/ABM-E1-Infrastructure Model.docx
+++ b/I1/Current_Working_Directory/E1/ABM-E1-Infrastructure Model.docx
@@ -1,10 +1,10 @@
 
 <file path=word/document.xml><?xml version="1.0" encoding="utf-8"?>
-<w:document xmlns:wpc="http://schemas.microsoft.com/office/word/2010/wordprocessingCanvas" xmlns:cx="http://schemas.microsoft.com/office/drawing/2014/chartex" xmlns:mc="http://schemas.openxmlformats.org/markup-compatibility/2006" xmlns:o="urn:schemas-microsoft-com:office:office" xmlns:r="http://schemas.openxmlformats.org/officeDocument/2006/relationships" xmlns:m="http://schemas.openxmlformats.org/officeDocument/2006/math" xmlns:v="urn:schemas-microsoft-com:vml" xmlns:wp14="http://schemas.microsoft.com/office/word/2010/wordprocessingDrawing" xmlns:wp="http://schemas.openxmlformats.org/drawingml/2006/wordprocessingDrawing" xmlns:w10="urn:schemas-microsoft-com:office:word" xmlns:w="http://schemas.openxmlformats.org/wordprocessingml/2006/main" xmlns:w14="http://schemas.microsoft.com/office/word/2010/wordml" xmlns:w15="http://schemas.microsoft.com/office/word/2012/wordml" xmlns:w16se="http://schemas.microsoft.com/office/word/2015/wordml/symex" xmlns:wpg="http://schemas.microsoft.com/office/word/2010/wordprocessingGroup" xmlns:wpi="http://schemas.microsoft.com/office/word/2010/wordprocessingInk" xmlns:wne="http://schemas.microsoft.com/office/word/2006/wordml" xmlns:wps="http://schemas.microsoft.com/office/word/2010/wordprocessingShape" mc:Ignorable="w14 w15 w16se wp14">
+<w:document xmlns:wpc="http://schemas.microsoft.com/office/word/2010/wordprocessingCanvas" xmlns:mc="http://schemas.openxmlformats.org/markup-compatibility/2006" xmlns:o="urn:schemas-microsoft-com:office:office" xmlns:r="http://schemas.openxmlformats.org/officeDocument/2006/relationships" xmlns:m="http://schemas.openxmlformats.org/officeDocument/2006/math" xmlns:v="urn:schemas-microsoft-com:vml" xmlns:wp14="http://schemas.microsoft.com/office/word/2010/wordprocessingDrawing" xmlns:wp="http://schemas.openxmlformats.org/drawingml/2006/wordprocessingDrawing" xmlns:w10="urn:schemas-microsoft-com:office:word" xmlns:w="http://schemas.openxmlformats.org/wordprocessingml/2006/main" xmlns:w14="http://schemas.microsoft.com/office/word/2010/wordml" xmlns:wpg="http://schemas.microsoft.com/office/word/2010/wordprocessingGroup" xmlns:wpi="http://schemas.microsoft.com/office/word/2010/wordprocessingInk" xmlns:wne="http://schemas.microsoft.com/office/word/2006/wordml" xmlns:wps="http://schemas.microsoft.com/office/word/2010/wordprocessingShape" mc:Ignorable="w14 wp14">
   <w:body>
     <w:p>
       <w:pPr>
-        <w:pStyle w:val="Title"/>
+        <w:pStyle w:val="a4"/>
         <w:jc w:val="right"/>
       </w:pPr>
       <w:r>
@@ -13,7 +13,7 @@
     </w:p>
     <w:p>
       <w:pPr>
-        <w:pStyle w:val="Title"/>
+        <w:pStyle w:val="a4"/>
         <w:jc w:val="right"/>
       </w:pPr>
       <w:r>
@@ -31,7 +31,7 @@
     </w:p>
     <w:p>
       <w:pPr>
-        <w:pStyle w:val="Title"/>
+        <w:pStyle w:val="a4"/>
         <w:jc w:val="right"/>
       </w:pPr>
       <w:r>
@@ -40,13 +40,13 @@
     </w:p>
     <w:p>
       <w:pPr>
-        <w:pStyle w:val="Title"/>
+        <w:pStyle w:val="a4"/>
         <w:jc w:val="right"/>
       </w:pPr>
     </w:p>
     <w:p>
       <w:pPr>
-        <w:pStyle w:val="Title"/>
+        <w:pStyle w:val="a4"/>
         <w:jc w:val="right"/>
         <w:rPr>
           <w:sz w:val="28"/>
@@ -73,7 +73,7 @@
     </w:p>
     <w:p>
       <w:pPr>
-        <w:pStyle w:val="Title"/>
+        <w:pStyle w:val="a4"/>
         <w:rPr>
           <w:sz w:val="28"/>
         </w:rPr>
@@ -85,7 +85,7 @@
         <w:widowControl/>
         <w:spacing w:line="240" w:lineRule="auto"/>
         <w:sectPr>
-          <w:headerReference w:type="default" r:id="rId8"/>
+          <w:headerReference w:type="default" r:id="rId9"/>
           <w:pgSz w:w="12240" w:h="15840"/>
           <w:pgMar w:top="1440" w:right="1440" w:bottom="1440" w:left="1440" w:header="708" w:footer="708" w:gutter="0"/>
           <w:cols w:space="708"/>
@@ -95,7 +95,7 @@
     </w:p>
     <w:p>
       <w:pPr>
-        <w:pStyle w:val="Title"/>
+        <w:pStyle w:val="a4"/>
       </w:pPr>
       <w:r>
         <w:lastRenderedPageBreak/>
@@ -523,7 +523,7 @@
     <w:p/>
     <w:p>
       <w:pPr>
-        <w:pStyle w:val="Title"/>
+        <w:pStyle w:val="a4"/>
         <w:rPr>
           <w:noProof/>
         </w:rPr>
@@ -560,7 +560,7 @@
     </w:p>
     <w:p>
       <w:pPr>
-        <w:pStyle w:val="TOC1"/>
+        <w:pStyle w:val="11"/>
         <w:tabs>
           <w:tab w:val="left" w:pos="432"/>
         </w:tabs>
@@ -638,7 +638,7 @@
     </w:p>
     <w:p>
       <w:pPr>
-        <w:pStyle w:val="TOC2"/>
+        <w:pStyle w:val="21"/>
         <w:tabs>
           <w:tab w:val="left" w:pos="1000"/>
         </w:tabs>
@@ -716,7 +716,7 @@
     </w:p>
     <w:p>
       <w:pPr>
-        <w:pStyle w:val="TOC2"/>
+        <w:pStyle w:val="21"/>
         <w:tabs>
           <w:tab w:val="left" w:pos="1000"/>
         </w:tabs>
@@ -794,7 +794,7 @@
     </w:p>
     <w:p>
       <w:pPr>
-        <w:pStyle w:val="TOC2"/>
+        <w:pStyle w:val="21"/>
         <w:tabs>
           <w:tab w:val="left" w:pos="1000"/>
         </w:tabs>
@@ -872,7 +872,7 @@
     </w:p>
     <w:p>
       <w:pPr>
-        <w:pStyle w:val="TOC2"/>
+        <w:pStyle w:val="21"/>
         <w:tabs>
           <w:tab w:val="left" w:pos="1000"/>
         </w:tabs>
@@ -950,7 +950,7 @@
     </w:p>
     <w:p>
       <w:pPr>
-        <w:pStyle w:val="TOC1"/>
+        <w:pStyle w:val="11"/>
         <w:tabs>
           <w:tab w:val="left" w:pos="432"/>
         </w:tabs>
@@ -1030,7 +1030,7 @@
     </w:p>
     <w:p>
       <w:pPr>
-        <w:pStyle w:val="TOC1"/>
+        <w:pStyle w:val="11"/>
         <w:tabs>
           <w:tab w:val="left" w:pos="432"/>
         </w:tabs>
@@ -1108,7 +1108,7 @@
     </w:p>
     <w:p>
       <w:pPr>
-        <w:pStyle w:val="TOC2"/>
+        <w:pStyle w:val="21"/>
         <w:tabs>
           <w:tab w:val="left" w:pos="1000"/>
         </w:tabs>
@@ -1186,7 +1186,7 @@
     </w:p>
     <w:p>
       <w:pPr>
-        <w:pStyle w:val="TOC2"/>
+        <w:pStyle w:val="21"/>
         <w:tabs>
           <w:tab w:val="left" w:pos="1000"/>
         </w:tabs>
@@ -1264,7 +1264,7 @@
     </w:p>
     <w:p>
       <w:pPr>
-        <w:pStyle w:val="TOC1"/>
+        <w:pStyle w:val="11"/>
         <w:tabs>
           <w:tab w:val="left" w:pos="432"/>
         </w:tabs>
@@ -1342,7 +1342,7 @@
     </w:p>
     <w:p>
       <w:pPr>
-        <w:pStyle w:val="TOC2"/>
+        <w:pStyle w:val="21"/>
         <w:tabs>
           <w:tab w:val="left" w:pos="1000"/>
         </w:tabs>
@@ -1420,7 +1420,7 @@
     </w:p>
     <w:p>
       <w:pPr>
-        <w:pStyle w:val="TOC2"/>
+        <w:pStyle w:val="21"/>
         <w:tabs>
           <w:tab w:val="left" w:pos="1000"/>
         </w:tabs>
@@ -1498,7 +1498,7 @@
     </w:p>
     <w:p>
       <w:pPr>
-        <w:pStyle w:val="TOC3"/>
+        <w:pStyle w:val="31"/>
         <w:rPr>
           <w:rFonts w:asciiTheme="minorHAnsi" w:eastAsiaTheme="minorEastAsia" w:hAnsiTheme="minorHAnsi" w:cstheme="minorBidi"/>
           <w:noProof/>
@@ -1573,7 +1573,7 @@
     </w:p>
     <w:p>
       <w:pPr>
-        <w:pStyle w:val="TOC3"/>
+        <w:pStyle w:val="31"/>
         <w:rPr>
           <w:rFonts w:asciiTheme="minorHAnsi" w:eastAsiaTheme="minorEastAsia" w:hAnsiTheme="minorHAnsi" w:cstheme="minorBidi"/>
           <w:noProof/>
@@ -1648,7 +1648,7 @@
     </w:p>
     <w:p>
       <w:pPr>
-        <w:pStyle w:val="TOC3"/>
+        <w:pStyle w:val="31"/>
         <w:rPr>
           <w:rFonts w:asciiTheme="minorHAnsi" w:eastAsiaTheme="minorEastAsia" w:hAnsiTheme="minorHAnsi" w:cstheme="minorBidi"/>
           <w:noProof/>
@@ -1723,7 +1723,7 @@
     </w:p>
     <w:p>
       <w:pPr>
-        <w:pStyle w:val="TOC3"/>
+        <w:pStyle w:val="31"/>
         <w:rPr>
           <w:rFonts w:asciiTheme="minorHAnsi" w:eastAsiaTheme="minorEastAsia" w:hAnsiTheme="minorHAnsi" w:cstheme="minorBidi"/>
           <w:noProof/>
@@ -1812,7 +1812,7 @@
     </w:p>
     <w:p>
       <w:pPr>
-        <w:pStyle w:val="TOC1"/>
+        <w:pStyle w:val="11"/>
         <w:tabs>
           <w:tab w:val="left" w:pos="432"/>
         </w:tabs>
@@ -1890,7 +1890,7 @@
     </w:p>
     <w:p>
       <w:pPr>
-        <w:pStyle w:val="TOC2"/>
+        <w:pStyle w:val="21"/>
         <w:tabs>
           <w:tab w:val="left" w:pos="1000"/>
         </w:tabs>
@@ -1968,7 +1968,7 @@
     </w:p>
     <w:p>
       <w:pPr>
-        <w:pStyle w:val="TOC2"/>
+        <w:pStyle w:val="21"/>
         <w:tabs>
           <w:tab w:val="left" w:pos="1000"/>
         </w:tabs>
@@ -2046,7 +2046,7 @@
     </w:p>
     <w:p>
       <w:pPr>
-        <w:pStyle w:val="TOC1"/>
+        <w:pStyle w:val="11"/>
         <w:tabs>
           <w:tab w:val="left" w:pos="432"/>
         </w:tabs>
@@ -2124,7 +2124,7 @@
     </w:p>
     <w:p>
       <w:pPr>
-        <w:pStyle w:val="TOC2"/>
+        <w:pStyle w:val="21"/>
         <w:tabs>
           <w:tab w:val="left" w:pos="1000"/>
         </w:tabs>
@@ -2202,7 +2202,7 @@
     </w:p>
     <w:p>
       <w:pPr>
-        <w:pStyle w:val="TOC2"/>
+        <w:pStyle w:val="21"/>
         <w:tabs>
           <w:tab w:val="left" w:pos="1000"/>
         </w:tabs>
@@ -2280,7 +2280,7 @@
     </w:p>
     <w:p>
       <w:pPr>
-        <w:pStyle w:val="Title"/>
+        <w:pStyle w:val="a4"/>
       </w:pPr>
       <w:r>
         <w:fldChar w:fldCharType="end"/>
@@ -2295,7 +2295,7 @@
     </w:p>
     <w:p>
       <w:pPr>
-        <w:pStyle w:val="Heading1"/>
+        <w:pStyle w:val="1"/>
         <w:numPr>
           <w:ilvl w:val="0"/>
           <w:numId w:val="31"/>
@@ -2309,7 +2309,7 @@
     </w:p>
     <w:p>
       <w:pPr>
-        <w:pStyle w:val="Heading2"/>
+        <w:pStyle w:val="2"/>
         <w:numPr>
           <w:ilvl w:val="1"/>
           <w:numId w:val="31"/>
@@ -2362,7 +2362,7 @@
     </w:p>
     <w:p>
       <w:pPr>
-        <w:pStyle w:val="Heading2"/>
+        <w:pStyle w:val="2"/>
         <w:numPr>
           <w:ilvl w:val="1"/>
           <w:numId w:val="31"/>
@@ -2421,7 +2421,7 @@
     </w:p>
     <w:p>
       <w:pPr>
-        <w:pStyle w:val="Heading2"/>
+        <w:pStyle w:val="2"/>
         <w:numPr>
           <w:ilvl w:val="1"/>
           <w:numId w:val="31"/>
@@ -2468,7 +2468,7 @@
     </w:p>
     <w:p>
       <w:pPr>
-        <w:pStyle w:val="Heading2"/>
+        <w:pStyle w:val="2"/>
         <w:numPr>
           <w:ilvl w:val="1"/>
           <w:numId w:val="31"/>
@@ -2492,7 +2492,7 @@
     </w:p>
     <w:p>
       <w:pPr>
-        <w:pStyle w:val="ListParagraph"/>
+        <w:pStyle w:val="afb"/>
         <w:numPr>
           <w:ilvl w:val="0"/>
           <w:numId w:val="34"/>
@@ -2508,7 +2508,7 @@
     </w:p>
     <w:p>
       <w:pPr>
-        <w:pStyle w:val="ListParagraph"/>
+        <w:pStyle w:val="afb"/>
         <w:numPr>
           <w:ilvl w:val="0"/>
           <w:numId w:val="34"/>
@@ -2524,17 +2524,17 @@
     </w:p>
     <w:p>
       <w:pPr>
-        <w:pStyle w:val="ListParagraph"/>
+        <w:pStyle w:val="afb"/>
         <w:numPr>
           <w:ilvl w:val="0"/>
           <w:numId w:val="34"/>
         </w:numPr>
         <w:jc w:val="both"/>
       </w:pPr>
-      <w:hyperlink r:id="rId9" w:history="1">
+      <w:hyperlink r:id="rId10" w:history="1">
         <w:r>
           <w:rPr>
-            <w:rStyle w:val="Hyperlink"/>
+            <w:rStyle w:val="af3"/>
             <w:lang w:val="en-US"/>
           </w:rPr>
           <w:t>http://bg.wikipedia.org/wiki/JIRA</w:t>
@@ -2543,7 +2543,7 @@
     </w:p>
     <w:p>
       <w:pPr>
-        <w:pStyle w:val="ListParagraph"/>
+        <w:pStyle w:val="afb"/>
         <w:numPr>
           <w:ilvl w:val="0"/>
           <w:numId w:val="34"/>
@@ -2562,8 +2562,6 @@
         </w:rPr>
         <w:t>E</w:t>
       </w:r>
-      <w:bookmarkStart w:id="12" w:name="_GoBack"/>
-      <w:bookmarkEnd w:id="12"/>
       <w:r>
         <w:t>1-Software Requirements Specifications</w:t>
       </w:r>
@@ -2579,18 +2577,18 @@
           <w:sz w:val="24"/>
         </w:rPr>
       </w:pPr>
-      <w:bookmarkStart w:id="13" w:name="_Toc368520677"/>
-      <w:bookmarkStart w:id="14" w:name="_Toc368520708"/>
-      <w:bookmarkStart w:id="15" w:name="_Toc368520678"/>
-      <w:bookmarkStart w:id="16" w:name="_Toc368520709"/>
-      <w:bookmarkStart w:id="17" w:name="_Toc74024633"/>
-      <w:bookmarkStart w:id="18" w:name="_Toc74024701"/>
+      <w:bookmarkStart w:id="12" w:name="_Toc368520677"/>
+      <w:bookmarkStart w:id="13" w:name="_Toc368520708"/>
+      <w:bookmarkStart w:id="14" w:name="_Toc368520678"/>
+      <w:bookmarkStart w:id="15" w:name="_Toc368520709"/>
+      <w:bookmarkStart w:id="16" w:name="_Toc74024633"/>
+      <w:bookmarkStart w:id="17" w:name="_Toc74024701"/>
+      <w:bookmarkEnd w:id="12"/>
       <w:bookmarkEnd w:id="13"/>
       <w:bookmarkEnd w:id="14"/>
       <w:bookmarkEnd w:id="15"/>
       <w:bookmarkEnd w:id="16"/>
       <w:bookmarkEnd w:id="17"/>
-      <w:bookmarkEnd w:id="18"/>
       <w:r>
         <w:rPr>
           <w:bCs/>
@@ -2600,7 +2598,7 @@
     </w:p>
     <w:p>
       <w:pPr>
-        <w:pStyle w:val="Heading1"/>
+        <w:pStyle w:val="1"/>
         <w:numPr>
           <w:ilvl w:val="0"/>
           <w:numId w:val="31"/>
@@ -2609,7 +2607,7 @@
           <w:bCs/>
         </w:rPr>
       </w:pPr>
-      <w:bookmarkStart w:id="19" w:name="_Toc442618362"/>
+      <w:bookmarkStart w:id="18" w:name="_Toc442618362"/>
       <w:r>
         <w:rPr>
           <w:bCs/>
@@ -2617,7 +2615,7 @@
         <w:lastRenderedPageBreak/>
         <w:t>Обща схема на инфраструктурния модел</w:t>
       </w:r>
-      <w:bookmarkEnd w:id="19"/>
+      <w:bookmarkEnd w:id="18"/>
     </w:p>
     <w:p>
       <w:pPr>
@@ -2649,7 +2647,7 @@
     </w:p>
     <w:p>
       <w:pPr>
-        <w:pStyle w:val="ListBullet"/>
+        <w:pStyle w:val="a"/>
         <w:tabs>
           <w:tab w:val="clear" w:pos="360"/>
           <w:tab w:val="num" w:pos="720"/>
@@ -2680,7 +2678,7 @@
     </w:p>
     <w:p>
       <w:pPr>
-        <w:pStyle w:val="ListBullet"/>
+        <w:pStyle w:val="a"/>
         <w:tabs>
           <w:tab w:val="clear" w:pos="360"/>
           <w:tab w:val="num" w:pos="720"/>
@@ -2719,7 +2717,7 @@
     </w:p>
     <w:p>
       <w:pPr>
-        <w:pStyle w:val="ListBullet"/>
+        <w:pStyle w:val="a"/>
         <w:tabs>
           <w:tab w:val="clear" w:pos="360"/>
           <w:tab w:val="num" w:pos="720"/>
@@ -2782,7 +2780,7 @@
     </w:p>
     <w:p>
       <w:pPr>
-        <w:pStyle w:val="Caption"/>
+        <w:pStyle w:val="afa"/>
         <w:jc w:val="center"/>
       </w:pPr>
       <w:r>
@@ -2811,7 +2809,7 @@
                     </pic:cNvPicPr>
                   </pic:nvPicPr>
                   <pic:blipFill>
-                    <a:blip r:embed="rId10">
+                    <a:blip r:embed="rId11">
                       <a:extLst>
                         <a:ext uri="{28A0092B-C50C-407E-A947-70E740481C1C}">
                           <a14:useLocalDpi xmlns:a14="http://schemas.microsoft.com/office/drawing/2010/main" val="0"/>
@@ -2869,7 +2867,7 @@
     </w:p>
     <w:p>
       <w:pPr>
-        <w:pStyle w:val="Heading1"/>
+        <w:pStyle w:val="1"/>
         <w:widowControl/>
         <w:tabs>
           <w:tab w:val="num" w:pos="432"/>
@@ -2877,17 +2875,17 @@
         <w:spacing w:before="240" w:line="240" w:lineRule="auto"/>
         <w:ind w:left="432" w:hanging="432"/>
       </w:pPr>
-      <w:bookmarkStart w:id="20" w:name="_Toc336690705"/>
-      <w:bookmarkStart w:id="21" w:name="_Toc442618363"/>
+      <w:bookmarkStart w:id="19" w:name="_Toc336690705"/>
+      <w:bookmarkStart w:id="20" w:name="_Toc442618363"/>
       <w:r>
         <w:t>Инфраструктурен модел на продукционната среда</w:t>
       </w:r>
+      <w:bookmarkEnd w:id="19"/>
       <w:bookmarkEnd w:id="20"/>
-      <w:bookmarkEnd w:id="21"/>
     </w:p>
     <w:p>
       <w:pPr>
-        <w:pStyle w:val="Heading2"/>
+        <w:pStyle w:val="2"/>
         <w:widowControl/>
         <w:tabs>
           <w:tab w:val="num" w:pos="576"/>
@@ -2895,13 +2893,13 @@
         <w:spacing w:line="240" w:lineRule="auto"/>
         <w:ind w:left="576" w:hanging="576"/>
       </w:pPr>
-      <w:bookmarkStart w:id="22" w:name="_Toc336690706"/>
-      <w:bookmarkStart w:id="23" w:name="_Toc442618364"/>
+      <w:bookmarkStart w:id="21" w:name="_Toc336690706"/>
+      <w:bookmarkStart w:id="22" w:name="_Toc442618364"/>
       <w:r>
         <w:t>Архитектура на средата</w:t>
       </w:r>
+      <w:bookmarkEnd w:id="21"/>
       <w:bookmarkEnd w:id="22"/>
-      <w:bookmarkEnd w:id="23"/>
     </w:p>
     <w:p>
       <w:pPr>
@@ -3052,7 +3050,7 @@
                     </pic:cNvPicPr>
                   </pic:nvPicPr>
                   <pic:blipFill>
-                    <a:blip r:embed="rId11">
+                    <a:blip r:embed="rId12">
                       <a:extLst>
                         <a:ext uri="{28A0092B-C50C-407E-A947-70E740481C1C}">
                           <a14:useLocalDpi xmlns:a14="http://schemas.microsoft.com/office/drawing/2010/main" val="0"/>
@@ -3164,14 +3162,14 @@
           <w:b/>
         </w:rPr>
       </w:pPr>
-      <w:bookmarkStart w:id="24" w:name="_Toc336690707"/>
+      <w:bookmarkStart w:id="23" w:name="_Toc336690707"/>
       <w:r>
         <w:br w:type="page"/>
       </w:r>
     </w:p>
     <w:p>
       <w:pPr>
-        <w:pStyle w:val="Heading2"/>
+        <w:pStyle w:val="2"/>
         <w:widowControl/>
         <w:tabs>
           <w:tab w:val="num" w:pos="576"/>
@@ -3179,13 +3177,13 @@
         <w:spacing w:line="240" w:lineRule="auto"/>
         <w:ind w:left="576" w:hanging="576"/>
       </w:pPr>
-      <w:bookmarkStart w:id="25" w:name="_Toc442618365"/>
+      <w:bookmarkStart w:id="24" w:name="_Toc442618365"/>
       <w:r>
         <w:lastRenderedPageBreak/>
         <w:t>Специфициране на компонентите</w:t>
       </w:r>
+      <w:bookmarkEnd w:id="23"/>
       <w:bookmarkEnd w:id="24"/>
-      <w:bookmarkEnd w:id="25"/>
     </w:p>
     <w:p>
       <w:pPr>
@@ -3197,7 +3195,7 @@
     </w:p>
     <w:p>
       <w:pPr>
-        <w:pStyle w:val="ListParagraph"/>
+        <w:pStyle w:val="afb"/>
         <w:widowControl/>
         <w:numPr>
           <w:ilvl w:val="0"/>
@@ -3999,7 +3997,7 @@
     </w:tbl>
     <w:p>
       <w:pPr>
-        <w:pStyle w:val="ListParagraph"/>
+        <w:pStyle w:val="afb"/>
         <w:numPr>
           <w:ilvl w:val="0"/>
           <w:numId w:val="38"/>
@@ -4757,7 +4755,7 @@
     </w:tbl>
     <w:p>
       <w:pPr>
-        <w:pStyle w:val="ListParagraph"/>
+        <w:pStyle w:val="afb"/>
         <w:numPr>
           <w:ilvl w:val="0"/>
           <w:numId w:val="38"/>
@@ -5968,7 +5966,7 @@
     </w:tbl>
     <w:p>
       <w:pPr>
-        <w:pStyle w:val="ListParagraph"/>
+        <w:pStyle w:val="afb"/>
         <w:numPr>
           <w:ilvl w:val="0"/>
           <w:numId w:val="38"/>
@@ -7342,7 +7340,7 @@
     </w:tbl>
     <w:p>
       <w:pPr>
-        <w:pStyle w:val="ListParagraph"/>
+        <w:pStyle w:val="afb"/>
         <w:numPr>
           <w:ilvl w:val="0"/>
           <w:numId w:val="38"/>
@@ -8629,7 +8627,7 @@
     </w:tbl>
     <w:p>
       <w:pPr>
-        <w:pStyle w:val="ListParagraph"/>
+        <w:pStyle w:val="afb"/>
         <w:numPr>
           <w:ilvl w:val="0"/>
           <w:numId w:val="38"/>
@@ -10017,7 +10015,7 @@
     </w:p>
     <w:p>
       <w:pPr>
-        <w:pStyle w:val="Heading1"/>
+        <w:pStyle w:val="1"/>
         <w:widowControl/>
         <w:tabs>
           <w:tab w:val="num" w:pos="432"/>
@@ -10025,7 +10023,7 @@
         <w:spacing w:before="240" w:line="240" w:lineRule="auto"/>
         <w:ind w:left="432" w:hanging="432"/>
       </w:pPr>
-      <w:bookmarkStart w:id="26" w:name="_Toc442618366"/>
+      <w:bookmarkStart w:id="25" w:name="_Toc442618366"/>
       <w:r>
         <w:lastRenderedPageBreak/>
         <w:t xml:space="preserve">Инфраструктурен модел на </w:t>
@@ -10039,11 +10037,11 @@
       <w:r>
         <w:t>а разработка</w:t>
       </w:r>
-      <w:bookmarkEnd w:id="26"/>
+      <w:bookmarkEnd w:id="25"/>
     </w:p>
     <w:p>
       <w:pPr>
-        <w:pStyle w:val="Heading2"/>
+        <w:pStyle w:val="2"/>
         <w:widowControl/>
         <w:tabs>
           <w:tab w:val="num" w:pos="576"/>
@@ -10051,11 +10049,11 @@
         <w:spacing w:line="240" w:lineRule="auto"/>
         <w:ind w:left="576" w:hanging="576"/>
       </w:pPr>
-      <w:bookmarkStart w:id="27" w:name="_Toc442618367"/>
+      <w:bookmarkStart w:id="26" w:name="_Toc442618367"/>
       <w:r>
         <w:t>Архитектура на средата</w:t>
       </w:r>
-      <w:bookmarkEnd w:id="27"/>
+      <w:bookmarkEnd w:id="26"/>
     </w:p>
     <w:p>
       <w:pPr>
@@ -10120,7 +10118,7 @@
                     </pic:cNvPicPr>
                   </pic:nvPicPr>
                   <pic:blipFill>
-                    <a:blip r:embed="rId12">
+                    <a:blip r:embed="rId13">
                       <a:extLst>
                         <a:ext uri="{28A0092B-C50C-407E-A947-70E740481C1C}">
                           <a14:useLocalDpi xmlns:a14="http://schemas.microsoft.com/office/drawing/2010/main" val="0"/>
@@ -10154,7 +10152,7 @@
     </w:p>
     <w:p>
       <w:pPr>
-        <w:pStyle w:val="Caption"/>
+        <w:pStyle w:val="afa"/>
         <w:jc w:val="center"/>
       </w:pPr>
       <w:r>
@@ -10196,7 +10194,7 @@
     </w:p>
     <w:p>
       <w:pPr>
-        <w:pStyle w:val="Heading2"/>
+        <w:pStyle w:val="2"/>
         <w:widowControl/>
         <w:tabs>
           <w:tab w:val="num" w:pos="576"/>
@@ -10204,15 +10202,15 @@
         <w:spacing w:line="240" w:lineRule="auto"/>
         <w:ind w:left="576" w:hanging="576"/>
       </w:pPr>
-      <w:bookmarkStart w:id="28" w:name="_Toc442618368"/>
+      <w:bookmarkStart w:id="27" w:name="_Toc442618368"/>
       <w:r>
         <w:t>Специфициране на компонентите</w:t>
       </w:r>
-      <w:bookmarkEnd w:id="28"/>
+      <w:bookmarkEnd w:id="27"/>
     </w:p>
     <w:p>
       <w:pPr>
-        <w:pStyle w:val="Heading3"/>
+        <w:pStyle w:val="3"/>
         <w:numPr>
           <w:ilvl w:val="2"/>
           <w:numId w:val="31"/>
@@ -10220,17 +10218,17 @@
         <w:spacing w:before="0"/>
         <w:jc w:val="both"/>
       </w:pPr>
-      <w:bookmarkStart w:id="29" w:name="_Toc392855521"/>
-      <w:bookmarkStart w:id="30" w:name="_Toc442618369"/>
+      <w:bookmarkStart w:id="28" w:name="_Toc392855521"/>
+      <w:bookmarkStart w:id="29" w:name="_Toc442618369"/>
       <w:r>
         <w:t>Хардуер</w:t>
       </w:r>
+      <w:bookmarkEnd w:id="28"/>
       <w:bookmarkEnd w:id="29"/>
-      <w:bookmarkEnd w:id="30"/>
     </w:p>
     <w:p>
       <w:pPr>
-        <w:pStyle w:val="BodyText"/>
+        <w:pStyle w:val="ad"/>
         <w:keepLines w:val="0"/>
       </w:pPr>
       <w:r>
@@ -12512,7 +12510,7 @@
     </w:tbl>
     <w:p>
       <w:pPr>
-        <w:pStyle w:val="BodyText"/>
+        <w:pStyle w:val="ad"/>
         <w:keepLines w:val="0"/>
       </w:pPr>
       <w:r>
@@ -14611,7 +14609,7 @@
     </w:tbl>
     <w:p>
       <w:pPr>
-        <w:pStyle w:val="BodyText"/>
+        <w:pStyle w:val="ad"/>
         <w:keepLines w:val="0"/>
       </w:pPr>
     </w:p>
@@ -16698,7 +16696,7 @@
     </w:tbl>
     <w:p>
       <w:pPr>
-        <w:pStyle w:val="BodyText"/>
+        <w:pStyle w:val="ad"/>
         <w:keepLines w:val="0"/>
       </w:pPr>
     </w:p>
@@ -18824,7 +18822,7 @@
     </w:tbl>
     <w:p>
       <w:pPr>
-        <w:pStyle w:val="BodyText"/>
+        <w:pStyle w:val="ad"/>
         <w:keepLines w:val="0"/>
         <w:ind w:left="0"/>
       </w:pPr>
@@ -20931,7 +20929,7 @@
     </w:tbl>
     <w:p>
       <w:pPr>
-        <w:pStyle w:val="BodyText"/>
+        <w:pStyle w:val="ad"/>
         <w:keepLines w:val="0"/>
       </w:pPr>
     </w:p>
@@ -22205,27 +22203,27 @@
     </w:tbl>
     <w:p>
       <w:pPr>
-        <w:pStyle w:val="BodyText"/>
+        <w:pStyle w:val="ad"/>
         <w:keepLines w:val="0"/>
       </w:pPr>
     </w:p>
     <w:p>
       <w:pPr>
-        <w:pStyle w:val="Heading3"/>
+        <w:pStyle w:val="3"/>
         <w:numPr>
           <w:ilvl w:val="2"/>
           <w:numId w:val="31"/>
         </w:numPr>
       </w:pPr>
-      <w:bookmarkStart w:id="31" w:name="_Toc354873602"/>
-      <w:bookmarkStart w:id="32" w:name="_Toc392855523"/>
-      <w:bookmarkStart w:id="33" w:name="_Toc442618370"/>
+      <w:bookmarkStart w:id="30" w:name="_Toc354873602"/>
+      <w:bookmarkStart w:id="31" w:name="_Toc392855523"/>
+      <w:bookmarkStart w:id="32" w:name="_Toc442618370"/>
       <w:r>
         <w:t>Среда за разработка е Eclipse.</w:t>
       </w:r>
+      <w:bookmarkEnd w:id="30"/>
       <w:bookmarkEnd w:id="31"/>
       <w:bookmarkEnd w:id="32"/>
-      <w:bookmarkEnd w:id="33"/>
     </w:p>
     <w:p>
       <w:pPr>
@@ -22261,26 +22259,26 @@
     </w:p>
     <w:p>
       <w:pPr>
-        <w:pStyle w:val="Heading3"/>
+        <w:pStyle w:val="3"/>
         <w:numPr>
           <w:ilvl w:val="2"/>
           <w:numId w:val="31"/>
         </w:numPr>
       </w:pPr>
-      <w:bookmarkStart w:id="34" w:name="_Toc354873603"/>
-      <w:bookmarkStart w:id="35" w:name="_Ref382476096"/>
-      <w:bookmarkStart w:id="36" w:name="_Toc392855524"/>
-      <w:bookmarkStart w:id="37" w:name="_Toc442618371"/>
+      <w:bookmarkStart w:id="33" w:name="_Toc354873603"/>
+      <w:bookmarkStart w:id="34" w:name="_Ref382476096"/>
+      <w:bookmarkStart w:id="35" w:name="_Toc392855524"/>
+      <w:bookmarkStart w:id="36" w:name="_Toc442618371"/>
       <w:r>
         <w:t xml:space="preserve">Система за контрол на </w:t>
       </w:r>
+      <w:bookmarkEnd w:id="33"/>
+      <w:r>
+        <w:t>кода</w:t>
+      </w:r>
       <w:bookmarkEnd w:id="34"/>
-      <w:r>
-        <w:t>кода</w:t>
-      </w:r>
       <w:bookmarkEnd w:id="35"/>
       <w:bookmarkEnd w:id="36"/>
-      <w:bookmarkEnd w:id="37"/>
     </w:p>
     <w:p>
       <w:pPr>
@@ -22338,16 +22336,16 @@
     </w:p>
     <w:p>
       <w:pPr>
-        <w:pStyle w:val="Heading3"/>
+        <w:pStyle w:val="3"/>
         <w:numPr>
           <w:ilvl w:val="2"/>
           <w:numId w:val="31"/>
         </w:numPr>
       </w:pPr>
-      <w:bookmarkStart w:id="38" w:name="_Toc354873605"/>
-      <w:bookmarkStart w:id="39" w:name="_Ref382476118"/>
-      <w:bookmarkStart w:id="40" w:name="_Toc392855526"/>
-      <w:bookmarkStart w:id="41" w:name="_Toc442618372"/>
+      <w:bookmarkStart w:id="37" w:name="_Toc354873605"/>
+      <w:bookmarkStart w:id="38" w:name="_Ref382476118"/>
+      <w:bookmarkStart w:id="39" w:name="_Toc392855526"/>
+      <w:bookmarkStart w:id="40" w:name="_Toc442618372"/>
       <w:r>
         <w:rPr>
           <w:lang w:val="en-GB"/>
@@ -22363,10 +22361,10 @@
         </w:rPr>
         <w:t>application server</w:t>
       </w:r>
+      <w:bookmarkEnd w:id="37"/>
       <w:bookmarkEnd w:id="38"/>
       <w:bookmarkEnd w:id="39"/>
       <w:bookmarkEnd w:id="40"/>
-      <w:bookmarkEnd w:id="41"/>
     </w:p>
     <w:p>
       <w:pPr>
@@ -22422,59 +22420,59 @@
           <w:sz w:val="24"/>
         </w:rPr>
       </w:pPr>
-      <w:bookmarkStart w:id="42" w:name="_Toc74024640"/>
-      <w:bookmarkStart w:id="43" w:name="_Toc74024708"/>
-      <w:bookmarkStart w:id="44" w:name="_Toc74024641"/>
-      <w:bookmarkStart w:id="45" w:name="_Toc74024709"/>
-      <w:bookmarkStart w:id="46" w:name="_Toc392855529"/>
+      <w:bookmarkStart w:id="41" w:name="_Toc74024640"/>
+      <w:bookmarkStart w:id="42" w:name="_Toc74024708"/>
+      <w:bookmarkStart w:id="43" w:name="_Toc74024641"/>
+      <w:bookmarkStart w:id="44" w:name="_Toc74024709"/>
+      <w:bookmarkStart w:id="45" w:name="_Toc392855529"/>
+      <w:bookmarkEnd w:id="41"/>
       <w:bookmarkEnd w:id="42"/>
       <w:bookmarkEnd w:id="43"/>
       <w:bookmarkEnd w:id="44"/>
-      <w:bookmarkEnd w:id="45"/>
       <w:r>
         <w:br w:type="page"/>
       </w:r>
     </w:p>
     <w:p>
       <w:pPr>
-        <w:pStyle w:val="Heading1"/>
+        <w:pStyle w:val="1"/>
         <w:numPr>
           <w:ilvl w:val="0"/>
           <w:numId w:val="31"/>
         </w:numPr>
       </w:pPr>
-      <w:bookmarkStart w:id="47" w:name="_Toc442618373"/>
+      <w:bookmarkStart w:id="46" w:name="_Toc442618373"/>
       <w:r>
         <w:lastRenderedPageBreak/>
         <w:t>Управление на проекта</w:t>
       </w:r>
+      <w:bookmarkEnd w:id="45"/>
       <w:bookmarkEnd w:id="46"/>
-      <w:bookmarkEnd w:id="47"/>
     </w:p>
     <w:p>
       <w:pPr>
-        <w:pStyle w:val="Heading2"/>
+        <w:pStyle w:val="2"/>
         <w:numPr>
           <w:ilvl w:val="1"/>
           <w:numId w:val="31"/>
         </w:numPr>
         <w:spacing w:before="0"/>
       </w:pPr>
-      <w:bookmarkStart w:id="48" w:name="_Toc368520689"/>
-      <w:bookmarkStart w:id="49" w:name="_Toc368520720"/>
-      <w:bookmarkStart w:id="50" w:name="_Toc74024644"/>
-      <w:bookmarkStart w:id="51" w:name="_Toc74024712"/>
-      <w:bookmarkStart w:id="52" w:name="_Toc392855530"/>
-      <w:bookmarkStart w:id="53" w:name="_Toc442618374"/>
+      <w:bookmarkStart w:id="47" w:name="_Toc368520689"/>
+      <w:bookmarkStart w:id="48" w:name="_Toc368520720"/>
+      <w:bookmarkStart w:id="49" w:name="_Toc74024644"/>
+      <w:bookmarkStart w:id="50" w:name="_Toc74024712"/>
+      <w:bookmarkStart w:id="51" w:name="_Toc392855530"/>
+      <w:bookmarkStart w:id="52" w:name="_Toc442618374"/>
+      <w:bookmarkEnd w:id="47"/>
       <w:bookmarkEnd w:id="48"/>
       <w:bookmarkEnd w:id="49"/>
       <w:bookmarkEnd w:id="50"/>
+      <w:r>
+        <w:t>Хардуер</w:t>
+      </w:r>
       <w:bookmarkEnd w:id="51"/>
-      <w:r>
-        <w:t>Хардуер</w:t>
-      </w:r>
       <w:bookmarkEnd w:id="52"/>
-      <w:bookmarkEnd w:id="53"/>
     </w:p>
     <w:p>
       <w:pPr>
@@ -22500,32 +22498,32 @@
     </w:p>
     <w:p>
       <w:pPr>
-        <w:pStyle w:val="Heading2"/>
+        <w:pStyle w:val="2"/>
         <w:numPr>
           <w:ilvl w:val="1"/>
           <w:numId w:val="31"/>
         </w:numPr>
         <w:spacing w:before="0"/>
       </w:pPr>
-      <w:bookmarkStart w:id="54" w:name="_Toc368520691"/>
-      <w:bookmarkStart w:id="55" w:name="_Toc368520722"/>
-      <w:bookmarkStart w:id="56" w:name="_Toc74024647"/>
-      <w:bookmarkStart w:id="57" w:name="_Toc74024715"/>
-      <w:bookmarkStart w:id="58" w:name="_Toc392855531"/>
-      <w:bookmarkStart w:id="59" w:name="_Toc442618375"/>
+      <w:bookmarkStart w:id="53" w:name="_Toc368520691"/>
+      <w:bookmarkStart w:id="54" w:name="_Toc368520722"/>
+      <w:bookmarkStart w:id="55" w:name="_Toc74024647"/>
+      <w:bookmarkStart w:id="56" w:name="_Toc74024715"/>
+      <w:bookmarkStart w:id="57" w:name="_Toc392855531"/>
+      <w:bookmarkStart w:id="58" w:name="_Toc442618375"/>
+      <w:bookmarkEnd w:id="53"/>
       <w:bookmarkEnd w:id="54"/>
       <w:bookmarkEnd w:id="55"/>
       <w:bookmarkEnd w:id="56"/>
+      <w:r>
+        <w:t>Софтуер</w:t>
+      </w:r>
       <w:bookmarkEnd w:id="57"/>
-      <w:r>
-        <w:t>Софтуер</w:t>
-      </w:r>
       <w:bookmarkEnd w:id="58"/>
-      <w:bookmarkEnd w:id="59"/>
     </w:p>
     <w:p>
       <w:pPr>
-        <w:pStyle w:val="ListBullet"/>
+        <w:pStyle w:val="a"/>
         <w:tabs>
           <w:tab w:val="clear" w:pos="360"/>
           <w:tab w:val="num" w:pos="720"/>
@@ -22537,14 +22535,14 @@
           <w:lang w:val="bg-BG"/>
         </w:rPr>
       </w:pPr>
-      <w:bookmarkStart w:id="60" w:name="_Toc74024668"/>
-      <w:bookmarkStart w:id="61" w:name="_Toc74024736"/>
-      <w:bookmarkStart w:id="62" w:name="_Toc74024671"/>
-      <w:bookmarkStart w:id="63" w:name="_Toc74024739"/>
+      <w:bookmarkStart w:id="59" w:name="_Toc74024668"/>
+      <w:bookmarkStart w:id="60" w:name="_Toc74024736"/>
+      <w:bookmarkStart w:id="61" w:name="_Toc74024671"/>
+      <w:bookmarkStart w:id="62" w:name="_Toc74024739"/>
+      <w:bookmarkEnd w:id="59"/>
       <w:bookmarkEnd w:id="60"/>
       <w:bookmarkEnd w:id="61"/>
       <w:bookmarkEnd w:id="62"/>
-      <w:bookmarkEnd w:id="63"/>
       <w:r>
         <w:rPr>
           <w:sz w:val="20"/>
@@ -22572,7 +22570,7 @@
     </w:p>
     <w:p>
       <w:pPr>
-        <w:pStyle w:val="ListBullet"/>
+        <w:pStyle w:val="a"/>
         <w:numPr>
           <w:ilvl w:val="0"/>
           <w:numId w:val="0"/>
@@ -22612,7 +22610,7 @@
     </w:p>
     <w:p>
       <w:pPr>
-        <w:pStyle w:val="ListBullet"/>
+        <w:pStyle w:val="a"/>
         <w:numPr>
           <w:ilvl w:val="0"/>
           <w:numId w:val="0"/>
@@ -22660,7 +22658,7 @@
     </w:p>
     <w:p>
       <w:pPr>
-        <w:pStyle w:val="ListBullet"/>
+        <w:pStyle w:val="a"/>
         <w:tabs>
           <w:tab w:val="clear" w:pos="360"/>
           <w:tab w:val="num" w:pos="720"/>
@@ -22715,7 +22713,7 @@
     </w:p>
     <w:p>
       <w:pPr>
-        <w:pStyle w:val="ListBullet"/>
+        <w:pStyle w:val="a"/>
         <w:tabs>
           <w:tab w:val="clear" w:pos="360"/>
           <w:tab w:val="num" w:pos="720"/>
@@ -22762,7 +22760,7 @@
     </w:p>
     <w:p>
       <w:pPr>
-        <w:pStyle w:val="ListBullet"/>
+        <w:pStyle w:val="a"/>
         <w:numPr>
           <w:ilvl w:val="0"/>
           <w:numId w:val="0"/>
@@ -22794,7 +22792,7 @@
     </w:p>
     <w:p>
       <w:pPr>
-        <w:pStyle w:val="ListBullet"/>
+        <w:pStyle w:val="a"/>
         <w:numPr>
           <w:ilvl w:val="0"/>
           <w:numId w:val="0"/>
@@ -22833,7 +22831,7 @@
     </w:p>
     <w:p>
       <w:pPr>
-        <w:pStyle w:val="ListBullet"/>
+        <w:pStyle w:val="a"/>
         <w:tabs>
           <w:tab w:val="clear" w:pos="360"/>
           <w:tab w:val="num" w:pos="720"/>
@@ -22870,33 +22868,33 @@
     </w:p>
     <w:p>
       <w:pPr>
-        <w:pStyle w:val="Heading1"/>
+        <w:pStyle w:val="1"/>
         <w:numPr>
           <w:ilvl w:val="0"/>
           <w:numId w:val="31"/>
         </w:numPr>
       </w:pPr>
-      <w:bookmarkStart w:id="64" w:name="_Toc442618376"/>
+      <w:bookmarkStart w:id="63" w:name="_Toc442618376"/>
       <w:r>
         <w:lastRenderedPageBreak/>
         <w:t>Тестова среда</w:t>
       </w:r>
-      <w:bookmarkEnd w:id="64"/>
+      <w:bookmarkEnd w:id="63"/>
     </w:p>
     <w:p>
       <w:pPr>
-        <w:pStyle w:val="Heading2"/>
+        <w:pStyle w:val="2"/>
         <w:numPr>
           <w:ilvl w:val="1"/>
           <w:numId w:val="31"/>
         </w:numPr>
         <w:spacing w:before="0"/>
       </w:pPr>
-      <w:bookmarkStart w:id="65" w:name="_Toc442618377"/>
+      <w:bookmarkStart w:id="64" w:name="_Toc442618377"/>
       <w:r>
         <w:t>Хардуер</w:t>
       </w:r>
-      <w:bookmarkEnd w:id="65"/>
+      <w:bookmarkEnd w:id="64"/>
     </w:p>
     <w:p>
       <w:pPr>
@@ -22937,22 +22935,34 @@
     </w:p>
     <w:p>
       <w:pPr>
-        <w:pStyle w:val="Heading2"/>
+        <w:pStyle w:val="2"/>
         <w:numPr>
           <w:ilvl w:val="1"/>
           <w:numId w:val="31"/>
         </w:numPr>
         <w:spacing w:before="0"/>
       </w:pPr>
-      <w:bookmarkStart w:id="66" w:name="_Toc442618378"/>
+      <w:bookmarkStart w:id="65" w:name="_Toc442618378"/>
       <w:r>
         <w:t>Софтуер</w:t>
       </w:r>
-      <w:bookmarkEnd w:id="66"/>
+      <w:bookmarkEnd w:id="65"/>
     </w:p>
     <w:p>
       <w:pPr>
-        <w:pStyle w:val="ListBullet"/>
+        <w:pStyle w:val="afb"/>
+        <w:numPr>
+          <w:ilvl w:val="0"/>
+          <w:numId w:val="42"/>
+        </w:numPr>
+      </w:pPr>
+      <w:r>
+        <w:t>Arquillian – Безплатна програма за извършване на функционални и интеграционни тестове. Включва Arquillian graphene, Drone and Selenium за тестване на графичната среда.</w:t>
+      </w:r>
+    </w:p>
+    <w:p>
+      <w:pPr>
+        <w:pStyle w:val="a"/>
         <w:tabs>
           <w:tab w:val="clear" w:pos="360"/>
           <w:tab w:val="num" w:pos="1080"/>
@@ -22970,52 +22980,12 @@
           <w:szCs w:val="20"/>
           <w:lang w:val="bg-BG"/>
         </w:rPr>
-        <w:t>LoadUI</w:t>
-      </w:r>
-      <w:r>
-        <w:rPr>
-          <w:sz w:val="20"/>
-          <w:szCs w:val="20"/>
-          <w:lang w:val="bg-BG"/>
-        </w:rPr>
-        <w:t xml:space="preserve"> </w:t>
-      </w:r>
-      <w:r>
-        <w:rPr>
-          <w:sz w:val="20"/>
-          <w:szCs w:val="20"/>
-          <w:lang w:val="bg-BG"/>
-        </w:rPr>
-        <w:t>–</w:t>
-      </w:r>
-      <w:r>
-        <w:rPr>
-          <w:sz w:val="20"/>
-          <w:szCs w:val="20"/>
-          <w:lang w:val="bg-BG"/>
-        </w:rPr>
-        <w:t xml:space="preserve"> </w:t>
-      </w:r>
-      <w:r>
-        <w:rPr>
-          <w:sz w:val="20"/>
-          <w:szCs w:val="20"/>
-          <w:lang w:val="bg-BG"/>
-        </w:rPr>
-        <w:t xml:space="preserve">е софтуер за тестване на натоварването, предимно насочен към сървиси. </w:t>
-      </w:r>
-      <w:r>
-        <w:rPr>
-          <w:sz w:val="20"/>
-          <w:szCs w:val="20"/>
-          <w:lang w:val="bg-BG"/>
-        </w:rPr>
-        <w:t xml:space="preserve">Той е достъпен като open source plugin. </w:t>
+        <w:t xml:space="preserve">LoadUI – е софтуер за тестване на натоварването, предимно насочен към сървиси. Той е достъпен като open source plugin. </w:t>
       </w:r>
     </w:p>
     <w:p>
       <w:pPr>
-        <w:pStyle w:val="ListBullet"/>
+        <w:pStyle w:val="a"/>
         <w:tabs>
           <w:tab w:val="clear" w:pos="360"/>
           <w:tab w:val="num" w:pos="1080"/>
@@ -23033,76 +23003,12 @@
           <w:szCs w:val="20"/>
           <w:lang w:val="bg-BG"/>
         </w:rPr>
-        <w:t>Selenium</w:t>
-      </w:r>
-      <w:r>
-        <w:rPr>
-          <w:sz w:val="20"/>
-          <w:szCs w:val="20"/>
-          <w:lang w:val="bg-BG"/>
-        </w:rPr>
-        <w:t xml:space="preserve"> </w:t>
-      </w:r>
-      <w:r>
-        <w:rPr>
-          <w:sz w:val="20"/>
-          <w:szCs w:val="20"/>
-          <w:lang w:val="bg-BG"/>
-        </w:rPr>
-        <w:t>–</w:t>
-      </w:r>
-      <w:r>
-        <w:rPr>
-          <w:sz w:val="20"/>
-          <w:szCs w:val="20"/>
-          <w:lang w:val="bg-BG"/>
-        </w:rPr>
-        <w:t xml:space="preserve"> </w:t>
-      </w:r>
-      <w:r>
-        <w:rPr>
-          <w:sz w:val="20"/>
-          <w:szCs w:val="20"/>
-          <w:lang w:val="bg-BG"/>
-        </w:rPr>
-        <w:t>Selenium</w:t>
-      </w:r>
-      <w:r>
-        <w:rPr>
-          <w:sz w:val="20"/>
-          <w:szCs w:val="20"/>
-          <w:lang w:val="bg-BG"/>
-        </w:rPr>
-        <w:t xml:space="preserve"> е преносим софтуер за тестване на web приложения. Той предлага инструменти за записване и репродуциране на тестове без необходимостта да се учи скриптов език за тестване (т.е IDE). </w:t>
-      </w:r>
-      <w:r>
-        <w:rPr>
-          <w:sz w:val="20"/>
-          <w:szCs w:val="20"/>
-          <w:lang w:val="bg-BG"/>
-        </w:rPr>
-        <w:t>Също позволява писане на тестове на доста от по-популярните езици</w:t>
-      </w:r>
-      <w:r>
-        <w:rPr>
-          <w:sz w:val="20"/>
-          <w:szCs w:val="20"/>
-          <w:lang w:val="bg-BG"/>
-        </w:rPr>
-        <w:t>,</w:t>
-      </w:r>
-      <w:r>
-        <w:rPr>
-          <w:sz w:val="20"/>
-          <w:szCs w:val="20"/>
-          <w:lang w:val="bg-BG"/>
-        </w:rPr>
-        <w:t xml:space="preserve"> включително Java. </w:t>
+        <w:t xml:space="preserve">Selenium – Selenium е преносим софтуер за тестване на web приложения. Той предлага инструменти за записване и репродуциране на тестове без необходимостта да се учи скриптов език за тестване (т.е IDE). Също позволява писане на тестове на доста от по-популярните езици, включително Java. </w:t>
       </w:r>
     </w:p>
     <w:p>
       <w:pPr>
-        <w:pStyle w:val="ListBullet"/>
+        <w:pStyle w:val="a"/>
         <w:tabs>
           <w:tab w:val="clear" w:pos="360"/>
           <w:tab w:val="num" w:pos="1080"/>
@@ -23120,15 +23026,29 @@
           <w:szCs w:val="20"/>
           <w:lang w:val="bg-BG"/>
         </w:rPr>
-        <w:t>SoapUI</w:t>
-      </w:r>
-      <w:r>
+        <w:t xml:space="preserve">SoapUI - SoapUI e софтуер с отворен код, който служи за тестване на сървис ориентирани архитектури (SOA и REST). Функционалностите му включват инспекция на сървиси, изпълняване на сървиси, симулиране и мокване на елементи, функционално тестване и други. </w:t>
+      </w:r>
+    </w:p>
+    <w:p>
+      <w:pPr>
+        <w:pStyle w:val="a"/>
+        <w:tabs>
+          <w:tab w:val="clear" w:pos="360"/>
+          <w:tab w:val="num" w:pos="1080"/>
+        </w:tabs>
+        <w:ind w:left="1080"/>
         <w:rPr>
           <w:sz w:val="20"/>
           <w:szCs w:val="20"/>
           <w:lang w:val="bg-BG"/>
         </w:rPr>
-        <w:t xml:space="preserve"> - SoapUI </w:t>
+      </w:pPr>
+      <w:r>
+        <w:rPr>
+          <w:sz w:val="20"/>
+          <w:szCs w:val="20"/>
+        </w:rPr>
+        <w:t>GroboUtils</w:t>
       </w:r>
       <w:r>
         <w:rPr>
@@ -23136,7 +23056,14 @@
           <w:szCs w:val="20"/>
           <w:lang w:val="bg-BG"/>
         </w:rPr>
-        <w:t>e софтуер с отворен код, който служи за тестване на сървис ориентирани архитектури (SOA и REST)</w:t>
+        <w:t xml:space="preserve"> – разширение на </w:t>
+      </w:r>
+      <w:r>
+        <w:rPr>
+          <w:sz w:val="20"/>
+          <w:szCs w:val="20"/>
+        </w:rPr>
+        <w:t>Junit</w:t>
       </w:r>
       <w:r>
         <w:rPr>
@@ -23144,14 +23071,323 @@
           <w:szCs w:val="20"/>
           <w:lang w:val="bg-BG"/>
         </w:rPr>
-        <w:t xml:space="preserve">. Функционалностите му включват инспекция на сървиси, изпълняване на сървиси, симулиране и мокване на елементи, функционално тестване и други. </w:t>
-      </w:r>
+        <w:t xml:space="preserve">, предлага автоматично генериране на документация, структуриране на класове и тестване на нишки. </w:t>
+      </w:r>
+    </w:p>
+    <w:p>
+      <w:pPr>
+        <w:pStyle w:val="a"/>
+        <w:tabs>
+          <w:tab w:val="clear" w:pos="360"/>
+          <w:tab w:val="num" w:pos="1080"/>
+        </w:tabs>
+        <w:ind w:left="1080"/>
+        <w:rPr>
+          <w:sz w:val="20"/>
+          <w:szCs w:val="20"/>
+          <w:lang w:val="bg-BG"/>
+        </w:rPr>
+      </w:pPr>
+      <w:r>
+        <w:rPr>
+          <w:sz w:val="20"/>
+          <w:szCs w:val="20"/>
+        </w:rPr>
+        <w:t xml:space="preserve">Junit – </w:t>
+      </w:r>
+      <w:r>
+        <w:rPr>
+          <w:sz w:val="20"/>
+          <w:szCs w:val="20"/>
+          <w:lang w:val="bg-BG"/>
+        </w:rPr>
+        <w:t xml:space="preserve">софтуер предложен от </w:t>
+      </w:r>
+      <w:r>
+        <w:rPr>
+          <w:sz w:val="20"/>
+          <w:szCs w:val="20"/>
+        </w:rPr>
+        <w:t xml:space="preserve">Java </w:t>
+      </w:r>
+      <w:r>
+        <w:rPr>
+          <w:sz w:val="20"/>
+          <w:szCs w:val="20"/>
+          <w:lang w:val="bg-BG"/>
+        </w:rPr>
+        <w:t>служи за извършването на автоматизирани компонентни тестове.</w:t>
+      </w:r>
+    </w:p>
+    <w:p>
+      <w:pPr>
+        <w:pStyle w:val="a"/>
+        <w:tabs>
+          <w:tab w:val="clear" w:pos="360"/>
+          <w:tab w:val="num" w:pos="1080"/>
+        </w:tabs>
+        <w:ind w:left="1080"/>
+        <w:rPr>
+          <w:sz w:val="20"/>
+          <w:szCs w:val="20"/>
+          <w:lang w:val="bg-BG"/>
+        </w:rPr>
+      </w:pPr>
+      <w:r>
+        <w:rPr>
+          <w:sz w:val="20"/>
+          <w:szCs w:val="20"/>
+        </w:rPr>
+        <w:t xml:space="preserve">JMockit – </w:t>
+      </w:r>
+      <w:r>
+        <w:rPr>
+          <w:sz w:val="20"/>
+          <w:szCs w:val="20"/>
+          <w:lang w:val="bg-BG"/>
+        </w:rPr>
+        <w:t>софтуер за създаване на макети на класове, статични методи, конструктори и др.</w:t>
+      </w:r>
+    </w:p>
+    <w:p>
+      <w:pPr>
+        <w:pStyle w:val="a"/>
+        <w:tabs>
+          <w:tab w:val="clear" w:pos="360"/>
+          <w:tab w:val="num" w:pos="1080"/>
+        </w:tabs>
+        <w:ind w:left="1080"/>
+        <w:rPr>
+          <w:sz w:val="20"/>
+          <w:szCs w:val="20"/>
+          <w:lang w:val="bg-BG"/>
+        </w:rPr>
+      </w:pPr>
+      <w:r>
+        <w:rPr>
+          <w:sz w:val="20"/>
+          <w:szCs w:val="20"/>
+        </w:rPr>
+        <w:t xml:space="preserve">JTest – </w:t>
+      </w:r>
+      <w:r>
+        <w:rPr>
+          <w:sz w:val="20"/>
+          <w:szCs w:val="20"/>
+          <w:lang w:val="bg-BG"/>
+        </w:rPr>
+        <w:t>Извършва автоматично генериране на компонентни тестове с пълно покритие на кода и извеждане на грешки по време на процес на работа на програмния код.</w:t>
+      </w:r>
+    </w:p>
+    <w:p>
+      <w:pPr>
+        <w:pStyle w:val="a"/>
+        <w:tabs>
+          <w:tab w:val="clear" w:pos="360"/>
+          <w:tab w:val="num" w:pos="1080"/>
+        </w:tabs>
+        <w:ind w:left="1080"/>
+        <w:rPr>
+          <w:sz w:val="20"/>
+          <w:szCs w:val="20"/>
+          <w:lang w:val="bg-BG"/>
+        </w:rPr>
+      </w:pPr>
+      <w:r>
+        <w:rPr>
+          <w:sz w:val="20"/>
+          <w:szCs w:val="20"/>
+        </w:rPr>
+        <w:t xml:space="preserve">DbUnit – “plug in” </w:t>
+      </w:r>
+      <w:r>
+        <w:rPr>
+          <w:sz w:val="20"/>
+          <w:szCs w:val="20"/>
+          <w:lang w:val="bg-BG"/>
+        </w:rPr>
+        <w:t xml:space="preserve">към </w:t>
+      </w:r>
+      <w:r>
+        <w:rPr>
+          <w:sz w:val="20"/>
+          <w:szCs w:val="20"/>
+        </w:rPr>
+        <w:t>“Junit’</w:t>
+      </w:r>
+      <w:r>
+        <w:rPr>
+          <w:sz w:val="20"/>
+          <w:szCs w:val="20"/>
+          <w:lang w:val="bg-BG"/>
+        </w:rPr>
+        <w:t>, чрез който се тестват програми ориентирани към БД.</w:t>
+      </w:r>
+    </w:p>
+    <w:p>
+      <w:pPr>
+        <w:pStyle w:val="a"/>
+        <w:tabs>
+          <w:tab w:val="clear" w:pos="360"/>
+          <w:tab w:val="num" w:pos="1080"/>
+        </w:tabs>
+        <w:ind w:left="1080"/>
+        <w:rPr>
+          <w:sz w:val="20"/>
+          <w:szCs w:val="20"/>
+          <w:lang w:val="bg-BG"/>
+        </w:rPr>
+      </w:pPr>
+      <w:r>
+        <w:rPr>
+          <w:sz w:val="20"/>
+          <w:szCs w:val="20"/>
+        </w:rPr>
+        <w:t xml:space="preserve">EvoSuite – </w:t>
+      </w:r>
+      <w:r>
+        <w:rPr>
+          <w:sz w:val="20"/>
+          <w:szCs w:val="20"/>
+          <w:lang w:val="bg-BG"/>
+        </w:rPr>
+        <w:t xml:space="preserve">инструмент за генериране на автоматични </w:t>
+      </w:r>
+      <w:r>
+        <w:rPr>
+          <w:sz w:val="20"/>
+          <w:szCs w:val="20"/>
+        </w:rPr>
+        <w:t xml:space="preserve">Junit </w:t>
+      </w:r>
+      <w:r>
+        <w:rPr>
+          <w:sz w:val="20"/>
+          <w:szCs w:val="20"/>
+          <w:lang w:val="bg-BG"/>
+        </w:rPr>
+        <w:t>тестови случаи.</w:t>
+      </w:r>
+    </w:p>
+    <w:p>
+      <w:pPr>
+        <w:pStyle w:val="a"/>
+        <w:tabs>
+          <w:tab w:val="clear" w:pos="360"/>
+          <w:tab w:val="num" w:pos="1080"/>
+        </w:tabs>
+        <w:ind w:left="1080"/>
+        <w:rPr>
+          <w:sz w:val="20"/>
+          <w:szCs w:val="20"/>
+          <w:lang w:val="bg-BG"/>
+        </w:rPr>
+      </w:pPr>
+      <w:r>
+        <w:rPr>
+          <w:sz w:val="20"/>
+          <w:szCs w:val="20"/>
+        </w:rPr>
+        <w:t xml:space="preserve">EtlUnit – </w:t>
+      </w:r>
+      <w:r>
+        <w:rPr>
+          <w:sz w:val="20"/>
+          <w:szCs w:val="20"/>
+          <w:lang w:val="bg-BG"/>
+        </w:rPr>
+        <w:t>Ползва се за тестване на заявки</w:t>
+      </w:r>
+      <w:r>
+        <w:rPr>
+          <w:sz w:val="20"/>
+          <w:szCs w:val="20"/>
+        </w:rPr>
+        <w:t xml:space="preserve">(create, update </w:t>
+      </w:r>
+      <w:r>
+        <w:rPr>
+          <w:sz w:val="20"/>
+          <w:szCs w:val="20"/>
+          <w:lang w:val="bg-BG"/>
+        </w:rPr>
+        <w:t xml:space="preserve">и </w:t>
+      </w:r>
+      <w:r>
+        <w:rPr>
+          <w:sz w:val="20"/>
+          <w:szCs w:val="20"/>
+        </w:rPr>
+        <w:t>delete)</w:t>
+      </w:r>
+      <w:r>
+        <w:rPr>
+          <w:sz w:val="20"/>
+          <w:szCs w:val="20"/>
+          <w:lang w:val="bg-BG"/>
+        </w:rPr>
+        <w:t xml:space="preserve"> към БД. Работи с всички популярни БД сървъри.</w:t>
+      </w:r>
+    </w:p>
+    <w:p>
+      <w:pPr>
+        <w:pStyle w:val="a"/>
+        <w:tabs>
+          <w:tab w:val="clear" w:pos="360"/>
+          <w:tab w:val="num" w:pos="1080"/>
+        </w:tabs>
+        <w:ind w:left="1080"/>
+        <w:rPr>
+          <w:sz w:val="20"/>
+          <w:szCs w:val="20"/>
+          <w:lang w:val="bg-BG"/>
+        </w:rPr>
+      </w:pPr>
+      <w:r>
+        <w:rPr>
+          <w:sz w:val="20"/>
+          <w:szCs w:val="20"/>
+        </w:rPr>
+        <w:t xml:space="preserve">XML unit – </w:t>
+      </w:r>
+      <w:r>
+        <w:rPr>
+          <w:sz w:val="20"/>
+          <w:szCs w:val="20"/>
+          <w:lang w:val="bg-BG"/>
+        </w:rPr>
+        <w:t xml:space="preserve">извърша функционалността на </w:t>
+      </w:r>
+      <w:r>
+        <w:rPr>
+          <w:sz w:val="20"/>
+          <w:szCs w:val="20"/>
+        </w:rPr>
+        <w:t xml:space="preserve">Junit </w:t>
+      </w:r>
+      <w:r>
+        <w:rPr>
+          <w:sz w:val="20"/>
+          <w:szCs w:val="20"/>
+          <w:lang w:val="bg-BG"/>
+        </w:rPr>
+        <w:t xml:space="preserve">за файлове с разширение </w:t>
+      </w:r>
+      <w:r>
+        <w:rPr>
+          <w:sz w:val="20"/>
+          <w:szCs w:val="20"/>
+        </w:rPr>
+        <w:t>XML.</w:t>
+      </w:r>
+      <w:bookmarkStart w:id="66" w:name="_GoBack"/>
+      <w:bookmarkEnd w:id="66"/>
     </w:p>
     <w:sectPr>
-      <w:headerReference w:type="default" r:id="rId13"/>
-      <w:footerReference w:type="default" r:id="rId14"/>
-      <w:headerReference w:type="first" r:id="rId15"/>
-      <w:footerReference w:type="first" r:id="rId16"/>
+      <w:headerReference w:type="default" r:id="rId14"/>
+      <w:footerReference w:type="default" r:id="rId15"/>
+      <w:headerReference w:type="first" r:id="rId16"/>
+      <w:footerReference w:type="first" r:id="rId17"/>
       <w:pgSz w:w="12240" w:h="15840" w:code="1"/>
       <w:pgMar w:top="1152" w:right="1152" w:bottom="1152" w:left="1152" w:header="708" w:footer="708" w:gutter="0"/>
       <w:cols w:space="708"/>
@@ -23162,7 +23398,7 @@
 </file>
 
 <file path=word/endnotes.xml><?xml version="1.0" encoding="utf-8"?>
-<w:endnotes xmlns:wpc="http://schemas.microsoft.com/office/word/2010/wordprocessingCanvas" xmlns:cx="http://schemas.microsoft.com/office/drawing/2014/chartex" xmlns:mc="http://schemas.openxmlformats.org/markup-compatibility/2006" xmlns:o="urn:schemas-microsoft-com:office:office" xmlns:r="http://schemas.openxmlformats.org/officeDocument/2006/relationships" xmlns:m="http://schemas.openxmlformats.org/officeDocument/2006/math" xmlns:v="urn:schemas-microsoft-com:vml" xmlns:wp14="http://schemas.microsoft.com/office/word/2010/wordprocessingDrawing" xmlns:wp="http://schemas.openxmlformats.org/drawingml/2006/wordprocessingDrawing" xmlns:w10="urn:schemas-microsoft-com:office:word" xmlns:w="http://schemas.openxmlformats.org/wordprocessingml/2006/main" xmlns:w14="http://schemas.microsoft.com/office/word/2010/wordml" xmlns:w15="http://schemas.microsoft.com/office/word/2012/wordml" xmlns:w16se="http://schemas.microsoft.com/office/word/2015/wordml/symex" xmlns:wpg="http://schemas.microsoft.com/office/word/2010/wordprocessingGroup" xmlns:wpi="http://schemas.microsoft.com/office/word/2010/wordprocessingInk" xmlns:wne="http://schemas.microsoft.com/office/word/2006/wordml" xmlns:wps="http://schemas.microsoft.com/office/word/2010/wordprocessingShape" mc:Ignorable="w14 w15 w16se wp14">
+<w:endnotes xmlns:wpc="http://schemas.microsoft.com/office/word/2010/wordprocessingCanvas" xmlns:mc="http://schemas.openxmlformats.org/markup-compatibility/2006" xmlns:o="urn:schemas-microsoft-com:office:office" xmlns:r="http://schemas.openxmlformats.org/officeDocument/2006/relationships" xmlns:m="http://schemas.openxmlformats.org/officeDocument/2006/math" xmlns:v="urn:schemas-microsoft-com:vml" xmlns:wp14="http://schemas.microsoft.com/office/word/2010/wordprocessingDrawing" xmlns:wp="http://schemas.openxmlformats.org/drawingml/2006/wordprocessingDrawing" xmlns:w10="urn:schemas-microsoft-com:office:word" xmlns:w="http://schemas.openxmlformats.org/wordprocessingml/2006/main" xmlns:w14="http://schemas.microsoft.com/office/word/2010/wordml" xmlns:wpg="http://schemas.microsoft.com/office/word/2010/wordprocessingGroup" xmlns:wpi="http://schemas.microsoft.com/office/word/2010/wordprocessingInk" xmlns:wne="http://schemas.microsoft.com/office/word/2006/wordml" xmlns:wps="http://schemas.microsoft.com/office/word/2010/wordprocessingShape" mc:Ignorable="w14 wp14">
   <w:endnote w:type="separator" w:id="-1">
     <w:p>
       <w:pPr>
@@ -23187,7 +23423,7 @@
 </file>
 
 <file path=word/footer1.xml><?xml version="1.0" encoding="utf-8"?>
-<w:ftr xmlns:wpc="http://schemas.microsoft.com/office/word/2010/wordprocessingCanvas" xmlns:cx="http://schemas.microsoft.com/office/drawing/2014/chartex" xmlns:mc="http://schemas.openxmlformats.org/markup-compatibility/2006" xmlns:o="urn:schemas-microsoft-com:office:office" xmlns:r="http://schemas.openxmlformats.org/officeDocument/2006/relationships" xmlns:m="http://schemas.openxmlformats.org/officeDocument/2006/math" xmlns:v="urn:schemas-microsoft-com:vml" xmlns:wp14="http://schemas.microsoft.com/office/word/2010/wordprocessingDrawing" xmlns:wp="http://schemas.openxmlformats.org/drawingml/2006/wordprocessingDrawing" xmlns:w10="urn:schemas-microsoft-com:office:word" xmlns:w="http://schemas.openxmlformats.org/wordprocessingml/2006/main" xmlns:w14="http://schemas.microsoft.com/office/word/2010/wordml" xmlns:w15="http://schemas.microsoft.com/office/word/2012/wordml" xmlns:w16se="http://schemas.microsoft.com/office/word/2015/wordml/symex" xmlns:wpg="http://schemas.microsoft.com/office/word/2010/wordprocessingGroup" xmlns:wpi="http://schemas.microsoft.com/office/word/2010/wordprocessingInk" xmlns:wne="http://schemas.microsoft.com/office/word/2006/wordml" xmlns:wps="http://schemas.microsoft.com/office/word/2010/wordprocessingShape" mc:Ignorable="w14 w15 w16se wp14">
+<w:ftr xmlns:wpc="http://schemas.microsoft.com/office/word/2010/wordprocessingCanvas" xmlns:mc="http://schemas.openxmlformats.org/markup-compatibility/2006" xmlns:o="urn:schemas-microsoft-com:office:office" xmlns:r="http://schemas.openxmlformats.org/officeDocument/2006/relationships" xmlns:m="http://schemas.openxmlformats.org/officeDocument/2006/math" xmlns:v="urn:schemas-microsoft-com:vml" xmlns:wp14="http://schemas.microsoft.com/office/word/2010/wordprocessingDrawing" xmlns:wp="http://schemas.openxmlformats.org/drawingml/2006/wordprocessingDrawing" xmlns:w10="urn:schemas-microsoft-com:office:word" xmlns:w="http://schemas.openxmlformats.org/wordprocessingml/2006/main" xmlns:w14="http://schemas.microsoft.com/office/word/2010/wordml" xmlns:wpg="http://schemas.microsoft.com/office/word/2010/wordprocessingGroup" xmlns:wpi="http://schemas.microsoft.com/office/word/2010/wordprocessingInk" xmlns:wne="http://schemas.microsoft.com/office/word/2006/wordml" xmlns:wps="http://schemas.microsoft.com/office/word/2010/wordprocessingShape" mc:Ignorable="w14 wp14">
   <w:tbl>
     <w:tblPr>
       <w:tblW w:w="0" w:type="auto"/>
@@ -23283,74 +23519,88 @@
           </w:r>
           <w:r>
             <w:rPr>
-              <w:rStyle w:val="PageNumber"/>
+              <w:rStyle w:val="ab"/>
             </w:rPr>
             <w:fldChar w:fldCharType="begin"/>
           </w:r>
           <w:r>
             <w:rPr>
-              <w:rStyle w:val="PageNumber"/>
+              <w:rStyle w:val="ab"/>
             </w:rPr>
             <w:instrText xml:space="preserve"> PAGE </w:instrText>
           </w:r>
           <w:r>
             <w:rPr>
-              <w:rStyle w:val="PageNumber"/>
+              <w:rStyle w:val="ab"/>
             </w:rPr>
             <w:fldChar w:fldCharType="separate"/>
           </w:r>
           <w:r>
             <w:rPr>
-              <w:rStyle w:val="PageNumber"/>
+              <w:rStyle w:val="ab"/>
               <w:noProof/>
             </w:rPr>
-            <w:t>5</w:t>
+            <w:t>14</w:t>
           </w:r>
           <w:r>
             <w:rPr>
-              <w:rStyle w:val="PageNumber"/>
+              <w:rStyle w:val="ab"/>
             </w:rPr>
             <w:fldChar w:fldCharType="end"/>
           </w:r>
           <w:r>
             <w:rPr>
-              <w:rStyle w:val="PageNumber"/>
+              <w:rStyle w:val="ab"/>
             </w:rPr>
             <w:t xml:space="preserve"> от </w:t>
           </w:r>
-          <w:fldSimple w:instr=" NUMPAGES  \* MERGEFORMAT ">
-            <w:r>
-              <w:rPr>
-                <w:rStyle w:val="PageNumber"/>
-                <w:noProof/>
-              </w:rPr>
-              <w:t>14</w:t>
-            </w:r>
-          </w:fldSimple>
+          <w:r>
+            <w:fldChar w:fldCharType="begin"/>
+          </w:r>
+          <w:r>
+            <w:instrText xml:space="preserve"> NUMPAGES  \* MERGEFORMAT </w:instrText>
+          </w:r>
+          <w:r>
+            <w:fldChar w:fldCharType="separate"/>
+          </w:r>
+          <w:r>
+            <w:rPr>
+              <w:rStyle w:val="ab"/>
+              <w:noProof/>
+            </w:rPr>
+            <w:t>14</w:t>
+          </w:r>
+          <w:r>
+            <w:rPr>
+              <w:rStyle w:val="ab"/>
+              <w:noProof/>
+            </w:rPr>
+            <w:fldChar w:fldCharType="end"/>
+          </w:r>
         </w:p>
       </w:tc>
     </w:tr>
   </w:tbl>
   <w:p>
     <w:pPr>
-      <w:pStyle w:val="Footer"/>
+      <w:pStyle w:val="aa"/>
     </w:pPr>
   </w:p>
 </w:ftr>
 </file>
 
 <file path=word/footer2.xml><?xml version="1.0" encoding="utf-8"?>
-<w:ftr xmlns:wpc="http://schemas.microsoft.com/office/word/2010/wordprocessingCanvas" xmlns:cx="http://schemas.microsoft.com/office/drawing/2014/chartex" xmlns:mc="http://schemas.openxmlformats.org/markup-compatibility/2006" xmlns:o="urn:schemas-microsoft-com:office:office" xmlns:r="http://schemas.openxmlformats.org/officeDocument/2006/relationships" xmlns:m="http://schemas.openxmlformats.org/officeDocument/2006/math" xmlns:v="urn:schemas-microsoft-com:vml" xmlns:wp14="http://schemas.microsoft.com/office/word/2010/wordprocessingDrawing" xmlns:wp="http://schemas.openxmlformats.org/drawingml/2006/wordprocessingDrawing" xmlns:w10="urn:schemas-microsoft-com:office:word" xmlns:w="http://schemas.openxmlformats.org/wordprocessingml/2006/main" xmlns:w14="http://schemas.microsoft.com/office/word/2010/wordml" xmlns:w15="http://schemas.microsoft.com/office/word/2012/wordml" xmlns:w16se="http://schemas.microsoft.com/office/word/2015/wordml/symex" xmlns:wpg="http://schemas.microsoft.com/office/word/2010/wordprocessingGroup" xmlns:wpi="http://schemas.microsoft.com/office/word/2010/wordprocessingInk" xmlns:wne="http://schemas.microsoft.com/office/word/2006/wordml" xmlns:wps="http://schemas.microsoft.com/office/word/2010/wordprocessingShape" mc:Ignorable="w14 w15 w16se wp14">
+<w:ftr xmlns:wpc="http://schemas.microsoft.com/office/word/2010/wordprocessingCanvas" xmlns:mc="http://schemas.openxmlformats.org/markup-compatibility/2006" xmlns:o="urn:schemas-microsoft-com:office:office" xmlns:r="http://schemas.openxmlformats.org/officeDocument/2006/relationships" xmlns:m="http://schemas.openxmlformats.org/officeDocument/2006/math" xmlns:v="urn:schemas-microsoft-com:vml" xmlns:wp14="http://schemas.microsoft.com/office/word/2010/wordprocessingDrawing" xmlns:wp="http://schemas.openxmlformats.org/drawingml/2006/wordprocessingDrawing" xmlns:w10="urn:schemas-microsoft-com:office:word" xmlns:w="http://schemas.openxmlformats.org/wordprocessingml/2006/main" xmlns:w14="http://schemas.microsoft.com/office/word/2010/wordml" xmlns:wpg="http://schemas.microsoft.com/office/word/2010/wordprocessingGroup" xmlns:wpi="http://schemas.microsoft.com/office/word/2010/wordprocessingInk" xmlns:wne="http://schemas.microsoft.com/office/word/2006/wordml" xmlns:wps="http://schemas.microsoft.com/office/word/2010/wordprocessingShape" mc:Ignorable="w14 wp14">
   <w:p>
     <w:pPr>
-      <w:pStyle w:val="Footer"/>
+      <w:pStyle w:val="aa"/>
     </w:pPr>
   </w:p>
 </w:ftr>
 </file>
 
 <file path=word/footnotes.xml><?xml version="1.0" encoding="utf-8"?>
-<w:footnotes xmlns:wpc="http://schemas.microsoft.com/office/word/2010/wordprocessingCanvas" xmlns:cx="http://schemas.microsoft.com/office/drawing/2014/chartex" xmlns:mc="http://schemas.openxmlformats.org/markup-compatibility/2006" xmlns:o="urn:schemas-microsoft-com:office:office" xmlns:r="http://schemas.openxmlformats.org/officeDocument/2006/relationships" xmlns:m="http://schemas.openxmlformats.org/officeDocument/2006/math" xmlns:v="urn:schemas-microsoft-com:vml" xmlns:wp14="http://schemas.microsoft.com/office/word/2010/wordprocessingDrawing" xmlns:wp="http://schemas.openxmlformats.org/drawingml/2006/wordprocessingDrawing" xmlns:w10="urn:schemas-microsoft-com:office:word" xmlns:w="http://schemas.openxmlformats.org/wordprocessingml/2006/main" xmlns:w14="http://schemas.microsoft.com/office/word/2010/wordml" xmlns:w15="http://schemas.microsoft.com/office/word/2012/wordml" xmlns:w16se="http://schemas.microsoft.com/office/word/2015/wordml/symex" xmlns:wpg="http://schemas.microsoft.com/office/word/2010/wordprocessingGroup" xmlns:wpi="http://schemas.microsoft.com/office/word/2010/wordprocessingInk" xmlns:wne="http://schemas.microsoft.com/office/word/2006/wordml" xmlns:wps="http://schemas.microsoft.com/office/word/2010/wordprocessingShape" mc:Ignorable="w14 w15 w16se wp14">
+<w:footnotes xmlns:wpc="http://schemas.microsoft.com/office/word/2010/wordprocessingCanvas" xmlns:mc="http://schemas.openxmlformats.org/markup-compatibility/2006" xmlns:o="urn:schemas-microsoft-com:office:office" xmlns:r="http://schemas.openxmlformats.org/officeDocument/2006/relationships" xmlns:m="http://schemas.openxmlformats.org/officeDocument/2006/math" xmlns:v="urn:schemas-microsoft-com:vml" xmlns:wp14="http://schemas.microsoft.com/office/word/2010/wordprocessingDrawing" xmlns:wp="http://schemas.openxmlformats.org/drawingml/2006/wordprocessingDrawing" xmlns:w10="urn:schemas-microsoft-com:office:word" xmlns:w="http://schemas.openxmlformats.org/wordprocessingml/2006/main" xmlns:w14="http://schemas.microsoft.com/office/word/2010/wordml" xmlns:wpg="http://schemas.microsoft.com/office/word/2010/wordprocessingGroup" xmlns:wpi="http://schemas.microsoft.com/office/word/2010/wordprocessingInk" xmlns:wne="http://schemas.microsoft.com/office/word/2006/wordml" xmlns:wps="http://schemas.microsoft.com/office/word/2010/wordprocessingShape" mc:Ignorable="w14 wp14">
   <w:footnote w:type="separator" w:id="-1">
     <w:p>
       <w:pPr>
@@ -23375,7 +23625,7 @@
 </file>
 
 <file path=word/header1.xml><?xml version="1.0" encoding="utf-8"?>
-<w:hdr xmlns:wpc="http://schemas.microsoft.com/office/word/2010/wordprocessingCanvas" xmlns:cx="http://schemas.microsoft.com/office/drawing/2014/chartex" xmlns:mc="http://schemas.openxmlformats.org/markup-compatibility/2006" xmlns:o="urn:schemas-microsoft-com:office:office" xmlns:r="http://schemas.openxmlformats.org/officeDocument/2006/relationships" xmlns:m="http://schemas.openxmlformats.org/officeDocument/2006/math" xmlns:v="urn:schemas-microsoft-com:vml" xmlns:wp14="http://schemas.microsoft.com/office/word/2010/wordprocessingDrawing" xmlns:wp="http://schemas.openxmlformats.org/drawingml/2006/wordprocessingDrawing" xmlns:w10="urn:schemas-microsoft-com:office:word" xmlns:w="http://schemas.openxmlformats.org/wordprocessingml/2006/main" xmlns:w14="http://schemas.microsoft.com/office/word/2010/wordml" xmlns:w15="http://schemas.microsoft.com/office/word/2012/wordml" xmlns:w16se="http://schemas.microsoft.com/office/word/2015/wordml/symex" xmlns:wpg="http://schemas.microsoft.com/office/word/2010/wordprocessingGroup" xmlns:wpi="http://schemas.microsoft.com/office/word/2010/wordprocessingInk" xmlns:wne="http://schemas.microsoft.com/office/word/2006/wordml" xmlns:wps="http://schemas.microsoft.com/office/word/2010/wordprocessingShape" mc:Ignorable="w14 w15 w16se wp14">
+<w:hdr xmlns:wpc="http://schemas.microsoft.com/office/word/2010/wordprocessingCanvas" xmlns:mc="http://schemas.openxmlformats.org/markup-compatibility/2006" xmlns:o="urn:schemas-microsoft-com:office:office" xmlns:r="http://schemas.openxmlformats.org/officeDocument/2006/relationships" xmlns:m="http://schemas.openxmlformats.org/officeDocument/2006/math" xmlns:v="urn:schemas-microsoft-com:vml" xmlns:wp14="http://schemas.microsoft.com/office/word/2010/wordprocessingDrawing" xmlns:wp="http://schemas.openxmlformats.org/drawingml/2006/wordprocessingDrawing" xmlns:w10="urn:schemas-microsoft-com:office:word" xmlns:w="http://schemas.openxmlformats.org/wordprocessingml/2006/main" xmlns:w14="http://schemas.microsoft.com/office/word/2010/wordml" xmlns:wpg="http://schemas.microsoft.com/office/word/2010/wordprocessingGroup" xmlns:wpi="http://schemas.microsoft.com/office/word/2010/wordprocessingInk" xmlns:wne="http://schemas.microsoft.com/office/word/2006/wordml" xmlns:wps="http://schemas.microsoft.com/office/word/2010/wordprocessingShape" mc:Ignorable="w14 wp14">
   <w:p>
     <w:pPr>
       <w:rPr>
@@ -23427,14 +23677,14 @@
   </w:p>
   <w:p>
     <w:pPr>
-      <w:pStyle w:val="Header"/>
+      <w:pStyle w:val="a8"/>
     </w:pPr>
   </w:p>
 </w:hdr>
 </file>
 
 <file path=word/header2.xml><?xml version="1.0" encoding="utf-8"?>
-<w:hdr xmlns:wpc="http://schemas.microsoft.com/office/word/2010/wordprocessingCanvas" xmlns:cx="http://schemas.microsoft.com/office/drawing/2014/chartex" xmlns:mc="http://schemas.openxmlformats.org/markup-compatibility/2006" xmlns:o="urn:schemas-microsoft-com:office:office" xmlns:r="http://schemas.openxmlformats.org/officeDocument/2006/relationships" xmlns:m="http://schemas.openxmlformats.org/officeDocument/2006/math" xmlns:v="urn:schemas-microsoft-com:vml" xmlns:wp14="http://schemas.microsoft.com/office/word/2010/wordprocessingDrawing" xmlns:wp="http://schemas.openxmlformats.org/drawingml/2006/wordprocessingDrawing" xmlns:w10="urn:schemas-microsoft-com:office:word" xmlns:w="http://schemas.openxmlformats.org/wordprocessingml/2006/main" xmlns:w14="http://schemas.microsoft.com/office/word/2010/wordml" xmlns:w15="http://schemas.microsoft.com/office/word/2012/wordml" xmlns:w16se="http://schemas.microsoft.com/office/word/2015/wordml/symex" xmlns:wpg="http://schemas.microsoft.com/office/word/2010/wordprocessingGroup" xmlns:wpi="http://schemas.microsoft.com/office/word/2010/wordprocessingInk" xmlns:wne="http://schemas.microsoft.com/office/word/2006/wordml" xmlns:wps="http://schemas.microsoft.com/office/word/2010/wordprocessingShape" mc:Ignorable="w14 w15 w16se wp14">
+<w:hdr xmlns:wpc="http://schemas.microsoft.com/office/word/2010/wordprocessingCanvas" xmlns:mc="http://schemas.openxmlformats.org/markup-compatibility/2006" xmlns:o="urn:schemas-microsoft-com:office:office" xmlns:r="http://schemas.openxmlformats.org/officeDocument/2006/relationships" xmlns:m="http://schemas.openxmlformats.org/officeDocument/2006/math" xmlns:v="urn:schemas-microsoft-com:vml" xmlns:wp14="http://schemas.microsoft.com/office/word/2010/wordprocessingDrawing" xmlns:wp="http://schemas.openxmlformats.org/drawingml/2006/wordprocessingDrawing" xmlns:w10="urn:schemas-microsoft-com:office:word" xmlns:w="http://schemas.openxmlformats.org/wordprocessingml/2006/main" xmlns:w14="http://schemas.microsoft.com/office/word/2010/wordml" xmlns:wpg="http://schemas.microsoft.com/office/word/2010/wordprocessingGroup" xmlns:wpi="http://schemas.microsoft.com/office/word/2010/wordprocessingInk" xmlns:wne="http://schemas.microsoft.com/office/word/2006/wordml" xmlns:wps="http://schemas.microsoft.com/office/word/2010/wordprocessingShape" mc:Ignorable="w14 wp14">
   <w:tbl>
     <w:tblPr>
       <w:tblW w:w="0" w:type="auto"/>
@@ -23552,24 +23802,24 @@
   </w:tbl>
   <w:p>
     <w:pPr>
-      <w:pStyle w:val="Header"/>
+      <w:pStyle w:val="a8"/>
     </w:pPr>
   </w:p>
 </w:hdr>
 </file>
 
 <file path=word/header3.xml><?xml version="1.0" encoding="utf-8"?>
-<w:hdr xmlns:wpc="http://schemas.microsoft.com/office/word/2010/wordprocessingCanvas" xmlns:cx="http://schemas.microsoft.com/office/drawing/2014/chartex" xmlns:mc="http://schemas.openxmlformats.org/markup-compatibility/2006" xmlns:o="urn:schemas-microsoft-com:office:office" xmlns:r="http://schemas.openxmlformats.org/officeDocument/2006/relationships" xmlns:m="http://schemas.openxmlformats.org/officeDocument/2006/math" xmlns:v="urn:schemas-microsoft-com:vml" xmlns:wp14="http://schemas.microsoft.com/office/word/2010/wordprocessingDrawing" xmlns:wp="http://schemas.openxmlformats.org/drawingml/2006/wordprocessingDrawing" xmlns:w10="urn:schemas-microsoft-com:office:word" xmlns:w="http://schemas.openxmlformats.org/wordprocessingml/2006/main" xmlns:w14="http://schemas.microsoft.com/office/word/2010/wordml" xmlns:w15="http://schemas.microsoft.com/office/word/2012/wordml" xmlns:w16se="http://schemas.microsoft.com/office/word/2015/wordml/symex" xmlns:wpg="http://schemas.microsoft.com/office/word/2010/wordprocessingGroup" xmlns:wpi="http://schemas.microsoft.com/office/word/2010/wordprocessingInk" xmlns:wne="http://schemas.microsoft.com/office/word/2006/wordml" xmlns:wps="http://schemas.microsoft.com/office/word/2010/wordprocessingShape" mc:Ignorable="w14 w15 w16se wp14">
+<w:hdr xmlns:wpc="http://schemas.microsoft.com/office/word/2010/wordprocessingCanvas" xmlns:mc="http://schemas.openxmlformats.org/markup-compatibility/2006" xmlns:o="urn:schemas-microsoft-com:office:office" xmlns:r="http://schemas.openxmlformats.org/officeDocument/2006/relationships" xmlns:m="http://schemas.openxmlformats.org/officeDocument/2006/math" xmlns:v="urn:schemas-microsoft-com:vml" xmlns:wp14="http://schemas.microsoft.com/office/word/2010/wordprocessingDrawing" xmlns:wp="http://schemas.openxmlformats.org/drawingml/2006/wordprocessingDrawing" xmlns:w10="urn:schemas-microsoft-com:office:word" xmlns:w="http://schemas.openxmlformats.org/wordprocessingml/2006/main" xmlns:w14="http://schemas.microsoft.com/office/word/2010/wordml" xmlns:wpg="http://schemas.microsoft.com/office/word/2010/wordprocessingGroup" xmlns:wpi="http://schemas.microsoft.com/office/word/2010/wordprocessingInk" xmlns:wne="http://schemas.microsoft.com/office/word/2006/wordml" xmlns:wps="http://schemas.microsoft.com/office/word/2010/wordprocessingShape" mc:Ignorable="w14 wp14">
   <w:p>
     <w:pPr>
-      <w:pStyle w:val="Header"/>
+      <w:pStyle w:val="a8"/>
     </w:pPr>
   </w:p>
 </w:hdr>
 </file>
 
 <file path=word/numbering.xml><?xml version="1.0" encoding="utf-8"?>
-<w:numbering xmlns:wpc="http://schemas.microsoft.com/office/word/2010/wordprocessingCanvas" xmlns:cx="http://schemas.microsoft.com/office/drawing/2014/chartex" xmlns:mc="http://schemas.openxmlformats.org/markup-compatibility/2006" xmlns:o="urn:schemas-microsoft-com:office:office" xmlns:r="http://schemas.openxmlformats.org/officeDocument/2006/relationships" xmlns:m="http://schemas.openxmlformats.org/officeDocument/2006/math" xmlns:v="urn:schemas-microsoft-com:vml" xmlns:wp14="http://schemas.microsoft.com/office/word/2010/wordprocessingDrawing" xmlns:wp="http://schemas.openxmlformats.org/drawingml/2006/wordprocessingDrawing" xmlns:w10="urn:schemas-microsoft-com:office:word" xmlns:w="http://schemas.openxmlformats.org/wordprocessingml/2006/main" xmlns:w14="http://schemas.microsoft.com/office/word/2010/wordml" xmlns:w15="http://schemas.microsoft.com/office/word/2012/wordml" xmlns:w16se="http://schemas.microsoft.com/office/word/2015/wordml/symex" xmlns:wpg="http://schemas.microsoft.com/office/word/2010/wordprocessingGroup" xmlns:wpi="http://schemas.microsoft.com/office/word/2010/wordprocessingInk" xmlns:wne="http://schemas.microsoft.com/office/word/2006/wordml" xmlns:wps="http://schemas.microsoft.com/office/word/2010/wordprocessingShape" mc:Ignorable="w14 w15 w16se wp14">
+<w:numbering xmlns:wpc="http://schemas.microsoft.com/office/word/2010/wordprocessingCanvas" xmlns:mc="http://schemas.openxmlformats.org/markup-compatibility/2006" xmlns:o="urn:schemas-microsoft-com:office:office" xmlns:r="http://schemas.openxmlformats.org/officeDocument/2006/relationships" xmlns:m="http://schemas.openxmlformats.org/officeDocument/2006/math" xmlns:v="urn:schemas-microsoft-com:vml" xmlns:wp14="http://schemas.microsoft.com/office/word/2010/wordprocessingDrawing" xmlns:wp="http://schemas.openxmlformats.org/drawingml/2006/wordprocessingDrawing" xmlns:w10="urn:schemas-microsoft-com:office:word" xmlns:w="http://schemas.openxmlformats.org/wordprocessingml/2006/main" xmlns:w14="http://schemas.microsoft.com/office/word/2010/wordml" xmlns:wpg="http://schemas.microsoft.com/office/word/2010/wordprocessingGroup" xmlns:wpi="http://schemas.microsoft.com/office/word/2010/wordprocessingInk" xmlns:wne="http://schemas.microsoft.com/office/word/2006/wordml" xmlns:wps="http://schemas.microsoft.com/office/word/2010/wordprocessingShape" mc:Ignorable="w14 wp14">
   <w:numPicBullet w:numPicBulletId="0">
     <w:pict>
       <v:shapetype id="_x0000_t75" coordsize="21600,21600" o:spt="75" o:preferrelative="t" path="m@4@5l@4@11@9@11@9@5xe" filled="f" stroked="f">
@@ -23591,49 +23841,49 @@
         <v:path o:extrusionok="f" gradientshapeok="t" o:connecttype="rect"/>
         <o:lock v:ext="edit" aspectratio="t"/>
       </v:shapetype>
-      <v:shape id="_x0000_i1054" type="#_x0000_t75" style="width:11.25pt;height:11.25pt" o:bullet="t">
+      <v:shape id="_x0000_i1082" type="#_x0000_t75" style="width:11.25pt;height:11.25pt" o:bullet="t">
         <v:imagedata r:id="rId1" o:title="checkbox"/>
       </v:shape>
     </w:pict>
   </w:numPicBullet>
   <w:numPicBullet w:numPicBulletId="1">
     <w:pict>
-      <v:shape id="_x0000_i1055" type="#_x0000_t75" style="width:3in;height:3in" o:bullet="t"/>
+      <v:shape id="_x0000_i1083" type="#_x0000_t75" style="width:3in;height:3in" o:bullet="t"/>
     </w:pict>
   </w:numPicBullet>
   <w:numPicBullet w:numPicBulletId="2">
     <w:pict>
-      <v:shape id="_x0000_i1056" type="#_x0000_t75" style="width:3in;height:3in" o:bullet="t"/>
+      <v:shape id="_x0000_i1084" type="#_x0000_t75" style="width:3in;height:3in" o:bullet="t"/>
     </w:pict>
   </w:numPicBullet>
   <w:numPicBullet w:numPicBulletId="3">
     <w:pict>
-      <v:shape id="_x0000_i1057" type="#_x0000_t75" style="width:3in;height:3in" o:bullet="t"/>
+      <v:shape id="_x0000_i1085" type="#_x0000_t75" style="width:3in;height:3in" o:bullet="t"/>
     </w:pict>
   </w:numPicBullet>
   <w:numPicBullet w:numPicBulletId="4">
     <w:pict>
-      <v:shape id="_x0000_i1058" type="#_x0000_t75" style="width:3in;height:3in" o:bullet="t"/>
+      <v:shape id="_x0000_i1086" type="#_x0000_t75" style="width:3in;height:3in" o:bullet="t"/>
     </w:pict>
   </w:numPicBullet>
   <w:numPicBullet w:numPicBulletId="5">
     <w:pict>
-      <v:shape id="_x0000_i1059" type="#_x0000_t75" style="width:3in;height:3in" o:bullet="t"/>
+      <v:shape id="_x0000_i1087" type="#_x0000_t75" style="width:3in;height:3in" o:bullet="t"/>
     </w:pict>
   </w:numPicBullet>
   <w:numPicBullet w:numPicBulletId="6">
     <w:pict>
-      <v:shape id="_x0000_i1060" type="#_x0000_t75" style="width:3in;height:3in" o:bullet="t"/>
+      <v:shape id="_x0000_i1088" type="#_x0000_t75" style="width:3in;height:3in" o:bullet="t"/>
     </w:pict>
   </w:numPicBullet>
-  <w:abstractNum w:abstractNumId="0" w15:restartNumberingAfterBreak="0">
+  <w:abstractNum w:abstractNumId="0">
     <w:nsid w:val="FFFFFF89"/>
     <w:multiLevelType w:val="singleLevel"/>
     <w:tmpl w:val="3FB42888"/>
     <w:lvl w:ilvl="0">
       <w:start w:val="1"/>
       <w:numFmt w:val="bullet"/>
-      <w:pStyle w:val="ListBullet"/>
+      <w:pStyle w:val="a"/>
       <w:lvlText w:val=""/>
       <w:lvlJc w:val="left"/>
       <w:pPr>
@@ -23647,14 +23897,14 @@
       </w:rPr>
     </w:lvl>
   </w:abstractNum>
-  <w:abstractNum w:abstractNumId="1" w15:restartNumberingAfterBreak="0">
+  <w:abstractNum w:abstractNumId="1">
     <w:nsid w:val="FFFFFFFB"/>
     <w:multiLevelType w:val="multilevel"/>
     <w:tmpl w:val="FFFFFFFF"/>
     <w:lvl w:ilvl="0">
       <w:start w:val="1"/>
       <w:numFmt w:val="decimal"/>
-      <w:pStyle w:val="Heading1"/>
+      <w:pStyle w:val="1"/>
       <w:lvlText w:val="%1."/>
       <w:legacy w:legacy="1" w:legacySpace="144" w:legacyIndent="0"/>
       <w:lvlJc w:val="left"/>
@@ -23662,7 +23912,7 @@
     <w:lvl w:ilvl="1">
       <w:start w:val="1"/>
       <w:numFmt w:val="decimal"/>
-      <w:pStyle w:val="Heading2"/>
+      <w:pStyle w:val="2"/>
       <w:lvlText w:val="%1.%2"/>
       <w:legacy w:legacy="1" w:legacySpace="144" w:legacyIndent="0"/>
       <w:lvlJc w:val="left"/>
@@ -23670,7 +23920,7 @@
     <w:lvl w:ilvl="2">
       <w:start w:val="1"/>
       <w:numFmt w:val="decimal"/>
-      <w:pStyle w:val="Heading3"/>
+      <w:pStyle w:val="3"/>
       <w:lvlText w:val="%1.%2.%3"/>
       <w:legacy w:legacy="1" w:legacySpace="144" w:legacyIndent="0"/>
       <w:lvlJc w:val="left"/>
@@ -23678,7 +23928,7 @@
     <w:lvl w:ilvl="3">
       <w:start w:val="1"/>
       <w:numFmt w:val="decimal"/>
-      <w:pStyle w:val="Heading4"/>
+      <w:pStyle w:val="4"/>
       <w:lvlText w:val="%1.%2.%3.%4"/>
       <w:legacy w:legacy="1" w:legacySpace="144" w:legacyIndent="0"/>
       <w:lvlJc w:val="left"/>
@@ -23686,7 +23936,7 @@
     <w:lvl w:ilvl="4">
       <w:start w:val="1"/>
       <w:numFmt w:val="decimal"/>
-      <w:pStyle w:val="Heading5"/>
+      <w:pStyle w:val="5"/>
       <w:lvlText w:val="%1.%2.%3.%4.%5"/>
       <w:legacy w:legacy="1" w:legacySpace="144" w:legacyIndent="0"/>
       <w:lvlJc w:val="left"/>
@@ -23694,7 +23944,7 @@
     <w:lvl w:ilvl="5">
       <w:start w:val="1"/>
       <w:numFmt w:val="decimal"/>
-      <w:pStyle w:val="Heading6"/>
+      <w:pStyle w:val="6"/>
       <w:lvlText w:val="%1.%2.%3.%4.%5.%6"/>
       <w:legacy w:legacy="1" w:legacySpace="144" w:legacyIndent="0"/>
       <w:lvlJc w:val="left"/>
@@ -23702,7 +23952,7 @@
     <w:lvl w:ilvl="6">
       <w:start w:val="1"/>
       <w:numFmt w:val="decimal"/>
-      <w:pStyle w:val="Heading7"/>
+      <w:pStyle w:val="7"/>
       <w:lvlText w:val="%1.%2.%3.%4.%5.%6.%7"/>
       <w:legacy w:legacy="1" w:legacySpace="144" w:legacyIndent="0"/>
       <w:lvlJc w:val="left"/>
@@ -23710,7 +23960,7 @@
     <w:lvl w:ilvl="7">
       <w:start w:val="1"/>
       <w:numFmt w:val="decimal"/>
-      <w:pStyle w:val="Heading8"/>
+      <w:pStyle w:val="8"/>
       <w:lvlText w:val="%1.%2.%3.%4.%5.%6.%7.%8"/>
       <w:legacy w:legacy="1" w:legacySpace="144" w:legacyIndent="0"/>
       <w:lvlJc w:val="left"/>
@@ -23718,13 +23968,13 @@
     <w:lvl w:ilvl="8">
       <w:start w:val="1"/>
       <w:numFmt w:val="decimal"/>
-      <w:pStyle w:val="Heading9"/>
+      <w:pStyle w:val="9"/>
       <w:lvlText w:val="%1.%2.%3.%4.%5.%6.%7.%8.%9"/>
       <w:legacy w:legacy="1" w:legacySpace="144" w:legacyIndent="0"/>
       <w:lvlJc w:val="left"/>
     </w:lvl>
   </w:abstractNum>
-  <w:abstractNum w:abstractNumId="2" w15:restartNumberingAfterBreak="0">
+  <w:abstractNum w:abstractNumId="2">
     <w:nsid w:val="FFFFFFFE"/>
     <w:multiLevelType w:val="singleLevel"/>
     <w:tmpl w:val="FFFFFFFF"/>
@@ -23734,7 +23984,7 @@
       <w:lvlJc w:val="left"/>
     </w:lvl>
   </w:abstractNum>
-  <w:abstractNum w:abstractNumId="3" w15:restartNumberingAfterBreak="0">
+  <w:abstractNum w:abstractNumId="3">
     <w:nsid w:val="00224753"/>
     <w:multiLevelType w:val="singleLevel"/>
     <w:tmpl w:val="04090001"/>
@@ -23754,7 +24004,7 @@
       </w:rPr>
     </w:lvl>
   </w:abstractNum>
-  <w:abstractNum w:abstractNumId="4" w15:restartNumberingAfterBreak="0">
+  <w:abstractNum w:abstractNumId="4">
     <w:nsid w:val="05DA2CD4"/>
     <w:multiLevelType w:val="hybridMultilevel"/>
     <w:tmpl w:val="0E9CF276"/>
@@ -23843,7 +24093,7 @@
       </w:pPr>
     </w:lvl>
   </w:abstractNum>
-  <w:abstractNum w:abstractNumId="5" w15:restartNumberingAfterBreak="0">
+  <w:abstractNum w:abstractNumId="5">
     <w:nsid w:val="0A117094"/>
     <w:multiLevelType w:val="singleLevel"/>
     <w:tmpl w:val="04090001"/>
@@ -23863,7 +24113,7 @@
       </w:rPr>
     </w:lvl>
   </w:abstractNum>
-  <w:abstractNum w:abstractNumId="6" w15:restartNumberingAfterBreak="0">
+  <w:abstractNum w:abstractNumId="6">
     <w:nsid w:val="0C815AEE"/>
     <w:multiLevelType w:val="multilevel"/>
     <w:tmpl w:val="67C446EE"/>
@@ -23977,7 +24227,7 @@
       </w:pPr>
     </w:lvl>
   </w:abstractNum>
-  <w:abstractNum w:abstractNumId="7" w15:restartNumberingAfterBreak="0">
+  <w:abstractNum w:abstractNumId="7">
     <w:nsid w:val="0CB06AF6"/>
     <w:multiLevelType w:val="hybridMultilevel"/>
     <w:tmpl w:val="40D46292"/>
@@ -24093,7 +24343,7 @@
       </w:pPr>
     </w:lvl>
   </w:abstractNum>
-  <w:abstractNum w:abstractNumId="8" w15:restartNumberingAfterBreak="0">
+  <w:abstractNum w:abstractNumId="8">
     <w:nsid w:val="17CB6DC4"/>
     <w:multiLevelType w:val="singleLevel"/>
     <w:tmpl w:val="04090001"/>
@@ -24113,7 +24363,7 @@
       </w:rPr>
     </w:lvl>
   </w:abstractNum>
-  <w:abstractNum w:abstractNumId="9" w15:restartNumberingAfterBreak="0">
+  <w:abstractNum w:abstractNumId="9">
     <w:nsid w:val="1F721BB3"/>
     <w:multiLevelType w:val="multilevel"/>
     <w:tmpl w:val="92F6949C"/>
@@ -24265,7 +24515,7 @@
       </w:rPr>
     </w:lvl>
   </w:abstractNum>
-  <w:abstractNum w:abstractNumId="10" w15:restartNumberingAfterBreak="0">
+  <w:abstractNum w:abstractNumId="10">
     <w:nsid w:val="22443AC4"/>
     <w:multiLevelType w:val="singleLevel"/>
     <w:tmpl w:val="04090001"/>
@@ -24285,7 +24535,7 @@
       </w:rPr>
     </w:lvl>
   </w:abstractNum>
-  <w:abstractNum w:abstractNumId="11" w15:restartNumberingAfterBreak="0">
+  <w:abstractNum w:abstractNumId="11">
     <w:nsid w:val="2D4B634E"/>
     <w:multiLevelType w:val="singleLevel"/>
     <w:tmpl w:val="04090001"/>
@@ -24305,7 +24555,7 @@
       </w:rPr>
     </w:lvl>
   </w:abstractNum>
-  <w:abstractNum w:abstractNumId="12" w15:restartNumberingAfterBreak="0">
+  <w:abstractNum w:abstractNumId="12">
     <w:nsid w:val="31762D3E"/>
     <w:multiLevelType w:val="hybridMultilevel"/>
     <w:tmpl w:val="A63A989E"/>
@@ -24394,7 +24644,7 @@
       </w:pPr>
     </w:lvl>
   </w:abstractNum>
-  <w:abstractNum w:abstractNumId="13" w15:restartNumberingAfterBreak="0">
+  <w:abstractNum w:abstractNumId="13">
     <w:nsid w:val="31DD2C45"/>
     <w:multiLevelType w:val="singleLevel"/>
     <w:tmpl w:val="04090001"/>
@@ -24414,7 +24664,7 @@
       </w:rPr>
     </w:lvl>
   </w:abstractNum>
-  <w:abstractNum w:abstractNumId="14" w15:restartNumberingAfterBreak="0">
+  <w:abstractNum w:abstractNumId="14">
     <w:nsid w:val="32982B51"/>
     <w:multiLevelType w:val="singleLevel"/>
     <w:tmpl w:val="04090001"/>
@@ -24434,7 +24684,7 @@
       </w:rPr>
     </w:lvl>
   </w:abstractNum>
-  <w:abstractNum w:abstractNumId="15" w15:restartNumberingAfterBreak="0">
+  <w:abstractNum w:abstractNumId="15">
     <w:nsid w:val="3375481C"/>
     <w:multiLevelType w:val="singleLevel"/>
     <w:tmpl w:val="E6747DA6"/>
@@ -24454,7 +24704,7 @@
       </w:rPr>
     </w:lvl>
   </w:abstractNum>
-  <w:abstractNum w:abstractNumId="16" w15:restartNumberingAfterBreak="0">
+  <w:abstractNum w:abstractNumId="16">
     <w:nsid w:val="369A6BEA"/>
     <w:multiLevelType w:val="hybridMultilevel"/>
     <w:tmpl w:val="80104A10"/>
@@ -24567,7 +24817,7 @@
       </w:rPr>
     </w:lvl>
   </w:abstractNum>
-  <w:abstractNum w:abstractNumId="17" w15:restartNumberingAfterBreak="0">
+  <w:abstractNum w:abstractNumId="17">
     <w:nsid w:val="369D5471"/>
     <w:multiLevelType w:val="singleLevel"/>
     <w:tmpl w:val="04090001"/>
@@ -24587,7 +24837,7 @@
       </w:rPr>
     </w:lvl>
   </w:abstractNum>
-  <w:abstractNum w:abstractNumId="18" w15:restartNumberingAfterBreak="0">
+  <w:abstractNum w:abstractNumId="18">
     <w:nsid w:val="3F9D3397"/>
     <w:multiLevelType w:val="hybridMultilevel"/>
     <w:tmpl w:val="EA72A3CC"/>
@@ -24700,7 +24950,7 @@
       </w:rPr>
     </w:lvl>
   </w:abstractNum>
-  <w:abstractNum w:abstractNumId="19" w15:restartNumberingAfterBreak="0">
+  <w:abstractNum w:abstractNumId="19">
     <w:nsid w:val="42B97F7B"/>
     <w:multiLevelType w:val="singleLevel"/>
     <w:tmpl w:val="04090001"/>
@@ -24720,7 +24970,7 @@
       </w:rPr>
     </w:lvl>
   </w:abstractNum>
-  <w:abstractNum w:abstractNumId="20" w15:restartNumberingAfterBreak="0">
+  <w:abstractNum w:abstractNumId="20">
     <w:nsid w:val="49E170D0"/>
     <w:multiLevelType w:val="singleLevel"/>
     <w:tmpl w:val="04090001"/>
@@ -24740,7 +24990,7 @@
       </w:rPr>
     </w:lvl>
   </w:abstractNum>
-  <w:abstractNum w:abstractNumId="21" w15:restartNumberingAfterBreak="0">
+  <w:abstractNum w:abstractNumId="21">
     <w:nsid w:val="4D835191"/>
     <w:multiLevelType w:val="hybridMultilevel"/>
     <w:tmpl w:val="677C809C"/>
@@ -24829,7 +25079,120 @@
       </w:pPr>
     </w:lvl>
   </w:abstractNum>
-  <w:abstractNum w:abstractNumId="22" w15:restartNumberingAfterBreak="0">
+  <w:abstractNum w:abstractNumId="22">
+    <w:nsid w:val="4D9C2F14"/>
+    <w:multiLevelType w:val="hybridMultilevel"/>
+    <w:tmpl w:val="8AEE6304"/>
+    <w:lvl w:ilvl="0" w:tplc="04090001">
+      <w:start w:val="1"/>
+      <w:numFmt w:val="bullet"/>
+      <w:lvlText w:val=""/>
+      <w:lvlJc w:val="left"/>
+      <w:pPr>
+        <w:ind w:left="1080" w:hanging="360"/>
+      </w:pPr>
+      <w:rPr>
+        <w:rFonts w:ascii="Symbol" w:hAnsi="Symbol" w:hint="default"/>
+      </w:rPr>
+    </w:lvl>
+    <w:lvl w:ilvl="1" w:tplc="04090003" w:tentative="1">
+      <w:start w:val="1"/>
+      <w:numFmt w:val="bullet"/>
+      <w:lvlText w:val="o"/>
+      <w:lvlJc w:val="left"/>
+      <w:pPr>
+        <w:ind w:left="1800" w:hanging="360"/>
+      </w:pPr>
+      <w:rPr>
+        <w:rFonts w:ascii="Courier New" w:hAnsi="Courier New" w:cs="Courier New" w:hint="default"/>
+      </w:rPr>
+    </w:lvl>
+    <w:lvl w:ilvl="2" w:tplc="04090005" w:tentative="1">
+      <w:start w:val="1"/>
+      <w:numFmt w:val="bullet"/>
+      <w:lvlText w:val=""/>
+      <w:lvlJc w:val="left"/>
+      <w:pPr>
+        <w:ind w:left="2520" w:hanging="360"/>
+      </w:pPr>
+      <w:rPr>
+        <w:rFonts w:ascii="Wingdings" w:hAnsi="Wingdings" w:hint="default"/>
+      </w:rPr>
+    </w:lvl>
+    <w:lvl w:ilvl="3" w:tplc="04090001" w:tentative="1">
+      <w:start w:val="1"/>
+      <w:numFmt w:val="bullet"/>
+      <w:lvlText w:val=""/>
+      <w:lvlJc w:val="left"/>
+      <w:pPr>
+        <w:ind w:left="3240" w:hanging="360"/>
+      </w:pPr>
+      <w:rPr>
+        <w:rFonts w:ascii="Symbol" w:hAnsi="Symbol" w:hint="default"/>
+      </w:rPr>
+    </w:lvl>
+    <w:lvl w:ilvl="4" w:tplc="04090003" w:tentative="1">
+      <w:start w:val="1"/>
+      <w:numFmt w:val="bullet"/>
+      <w:lvlText w:val="o"/>
+      <w:lvlJc w:val="left"/>
+      <w:pPr>
+        <w:ind w:left="3960" w:hanging="360"/>
+      </w:pPr>
+      <w:rPr>
+        <w:rFonts w:ascii="Courier New" w:hAnsi="Courier New" w:cs="Courier New" w:hint="default"/>
+      </w:rPr>
+    </w:lvl>
+    <w:lvl w:ilvl="5" w:tplc="04090005" w:tentative="1">
+      <w:start w:val="1"/>
+      <w:numFmt w:val="bullet"/>
+      <w:lvlText w:val=""/>
+      <w:lvlJc w:val="left"/>
+      <w:pPr>
+        <w:ind w:left="4680" w:hanging="360"/>
+      </w:pPr>
+      <w:rPr>
+        <w:rFonts w:ascii="Wingdings" w:hAnsi="Wingdings" w:hint="default"/>
+      </w:rPr>
+    </w:lvl>
+    <w:lvl w:ilvl="6" w:tplc="04090001" w:tentative="1">
+      <w:start w:val="1"/>
+      <w:numFmt w:val="bullet"/>
+      <w:lvlText w:val=""/>
+      <w:lvlJc w:val="left"/>
+      <w:pPr>
+        <w:ind w:left="5400" w:hanging="360"/>
+      </w:pPr>
+      <w:rPr>
+        <w:rFonts w:ascii="Symbol" w:hAnsi="Symbol" w:hint="default"/>
+      </w:rPr>
+    </w:lvl>
+    <w:lvl w:ilvl="7" w:tplc="04090003" w:tentative="1">
+      <w:start w:val="1"/>
+      <w:numFmt w:val="bullet"/>
+      <w:lvlText w:val="o"/>
+      <w:lvlJc w:val="left"/>
+      <w:pPr>
+        <w:ind w:left="6120" w:hanging="360"/>
+      </w:pPr>
+      <w:rPr>
+        <w:rFonts w:ascii="Courier New" w:hAnsi="Courier New" w:cs="Courier New" w:hint="default"/>
+      </w:rPr>
+    </w:lvl>
+    <w:lvl w:ilvl="8" w:tplc="04090005" w:tentative="1">
+      <w:start w:val="1"/>
+      <w:numFmt w:val="bullet"/>
+      <w:lvlText w:val=""/>
+      <w:lvlJc w:val="left"/>
+      <w:pPr>
+        <w:ind w:left="6840" w:hanging="360"/>
+      </w:pPr>
+      <w:rPr>
+        <w:rFonts w:ascii="Wingdings" w:hAnsi="Wingdings" w:hint="default"/>
+      </w:rPr>
+    </w:lvl>
+  </w:abstractNum>
+  <w:abstractNum w:abstractNumId="23">
     <w:nsid w:val="4F64732B"/>
     <w:multiLevelType w:val="singleLevel"/>
     <w:tmpl w:val="04090001"/>
@@ -24849,7 +25212,7 @@
       </w:rPr>
     </w:lvl>
   </w:abstractNum>
-  <w:abstractNum w:abstractNumId="23" w15:restartNumberingAfterBreak="0">
+  <w:abstractNum w:abstractNumId="24">
     <w:nsid w:val="52DF734E"/>
     <w:multiLevelType w:val="singleLevel"/>
     <w:tmpl w:val="04090001"/>
@@ -24869,7 +25232,7 @@
       </w:rPr>
     </w:lvl>
   </w:abstractNum>
-  <w:abstractNum w:abstractNumId="24" w15:restartNumberingAfterBreak="0">
+  <w:abstractNum w:abstractNumId="25">
     <w:nsid w:val="530373A4"/>
     <w:multiLevelType w:val="multilevel"/>
     <w:tmpl w:val="5666E5A0"/>
@@ -25021,7 +25384,7 @@
       </w:rPr>
     </w:lvl>
   </w:abstractNum>
-  <w:abstractNum w:abstractNumId="25" w15:restartNumberingAfterBreak="0">
+  <w:abstractNum w:abstractNumId="26">
     <w:nsid w:val="53F100FF"/>
     <w:multiLevelType w:val="hybridMultilevel"/>
     <w:tmpl w:val="E7BA8A16"/>
@@ -25161,7 +25524,7 @@
       </w:rPr>
     </w:lvl>
   </w:abstractNum>
-  <w:abstractNum w:abstractNumId="26" w15:restartNumberingAfterBreak="0">
+  <w:abstractNum w:abstractNumId="27">
     <w:nsid w:val="5F2E38C5"/>
     <w:multiLevelType w:val="hybridMultilevel"/>
     <w:tmpl w:val="5EFC3EEC"/>
@@ -25274,7 +25637,7 @@
       </w:rPr>
     </w:lvl>
   </w:abstractNum>
-  <w:abstractNum w:abstractNumId="27" w15:restartNumberingAfterBreak="0">
+  <w:abstractNum w:abstractNumId="28">
     <w:nsid w:val="62A0647E"/>
     <w:multiLevelType w:val="hybridMultilevel"/>
     <w:tmpl w:val="D38E9A8C"/>
@@ -25363,7 +25726,7 @@
       </w:pPr>
     </w:lvl>
   </w:abstractNum>
-  <w:abstractNum w:abstractNumId="28" w15:restartNumberingAfterBreak="0">
+  <w:abstractNum w:abstractNumId="29">
     <w:nsid w:val="643D3485"/>
     <w:multiLevelType w:val="multilevel"/>
     <w:tmpl w:val="416AE4DA"/>
@@ -25515,7 +25878,7 @@
       </w:rPr>
     </w:lvl>
   </w:abstractNum>
-  <w:abstractNum w:abstractNumId="29" w15:restartNumberingAfterBreak="0">
+  <w:abstractNum w:abstractNumId="30">
     <w:nsid w:val="65331BA5"/>
     <w:multiLevelType w:val="hybridMultilevel"/>
     <w:tmpl w:val="8B12DB1E"/>
@@ -25628,7 +25991,7 @@
       </w:rPr>
     </w:lvl>
   </w:abstractNum>
-  <w:abstractNum w:abstractNumId="30" w15:restartNumberingAfterBreak="0">
+  <w:abstractNum w:abstractNumId="31">
     <w:nsid w:val="6D2F7D46"/>
     <w:multiLevelType w:val="singleLevel"/>
     <w:tmpl w:val="04090001"/>
@@ -25648,7 +26011,7 @@
       </w:rPr>
     </w:lvl>
   </w:abstractNum>
-  <w:abstractNum w:abstractNumId="31" w15:restartNumberingAfterBreak="0">
+  <w:abstractNum w:abstractNumId="32">
     <w:nsid w:val="71F21F2A"/>
     <w:multiLevelType w:val="singleLevel"/>
     <w:tmpl w:val="04090001"/>
@@ -25668,7 +26031,7 @@
       </w:rPr>
     </w:lvl>
   </w:abstractNum>
-  <w:abstractNum w:abstractNumId="32" w15:restartNumberingAfterBreak="0">
+  <w:abstractNum w:abstractNumId="33">
     <w:nsid w:val="743601FB"/>
     <w:multiLevelType w:val="singleLevel"/>
     <w:tmpl w:val="04090001"/>
@@ -25688,7 +26051,7 @@
       </w:rPr>
     </w:lvl>
   </w:abstractNum>
-  <w:abstractNum w:abstractNumId="33" w15:restartNumberingAfterBreak="0">
+  <w:abstractNum w:abstractNumId="34">
     <w:nsid w:val="756150CA"/>
     <w:multiLevelType w:val="singleLevel"/>
     <w:tmpl w:val="04090001"/>
@@ -25708,7 +26071,7 @@
       </w:rPr>
     </w:lvl>
   </w:abstractNum>
-  <w:abstractNum w:abstractNumId="34" w15:restartNumberingAfterBreak="0">
+  <w:abstractNum w:abstractNumId="35">
     <w:nsid w:val="79BF5BE4"/>
     <w:multiLevelType w:val="hybridMultilevel"/>
     <w:tmpl w:val="1DB655FA"/>
@@ -25821,7 +26184,7 @@
       </w:rPr>
     </w:lvl>
   </w:abstractNum>
-  <w:abstractNum w:abstractNumId="35" w15:restartNumberingAfterBreak="0">
+  <w:abstractNum w:abstractNumId="36">
     <w:nsid w:val="7BE434D7"/>
     <w:multiLevelType w:val="singleLevel"/>
     <w:tmpl w:val="04090001"/>
@@ -25866,13 +26229,13 @@
     <w:abstractNumId w:val="15"/>
   </w:num>
   <w:num w:numId="4">
-    <w:abstractNumId w:val="35"/>
+    <w:abstractNumId w:val="36"/>
   </w:num>
   <w:num w:numId="5">
-    <w:abstractNumId w:val="23"/>
+    <w:abstractNumId w:val="24"/>
   </w:num>
   <w:num w:numId="6">
-    <w:abstractNumId w:val="22"/>
+    <w:abstractNumId w:val="23"/>
   </w:num>
   <w:num w:numId="7">
     <w:abstractNumId w:val="2"/>
@@ -25895,7 +26258,7 @@
     <w:abstractNumId w:val="3"/>
   </w:num>
   <w:num w:numId="9">
-    <w:abstractNumId w:val="33"/>
+    <w:abstractNumId w:val="34"/>
   </w:num>
   <w:num w:numId="10">
     <w:abstractNumId w:val="5"/>
@@ -25907,7 +26270,7 @@
     <w:abstractNumId w:val="14"/>
   </w:num>
   <w:num w:numId="13">
-    <w:abstractNumId w:val="32"/>
+    <w:abstractNumId w:val="33"/>
   </w:num>
   <w:num w:numId="14">
     <w:abstractNumId w:val="13"/>
@@ -25916,7 +26279,7 @@
     <w:abstractNumId w:val="8"/>
   </w:num>
   <w:num w:numId="16">
-    <w:abstractNumId w:val="31"/>
+    <w:abstractNumId w:val="32"/>
   </w:num>
   <w:num w:numId="17">
     <w:abstractNumId w:val="20"/>
@@ -25931,34 +26294,34 @@
     <w:abstractNumId w:val="11"/>
   </w:num>
   <w:num w:numId="21">
-    <w:abstractNumId w:val="30"/>
+    <w:abstractNumId w:val="31"/>
   </w:num>
   <w:num w:numId="22">
-    <w:abstractNumId w:val="28"/>
+    <w:abstractNumId w:val="29"/>
   </w:num>
   <w:num w:numId="23">
     <w:abstractNumId w:val="9"/>
   </w:num>
   <w:num w:numId="24">
-    <w:abstractNumId w:val="24"/>
+    <w:abstractNumId w:val="25"/>
   </w:num>
   <w:num w:numId="25">
-    <w:abstractNumId w:val="25"/>
+    <w:abstractNumId w:val="26"/>
   </w:num>
   <w:num w:numId="26">
     <w:abstractNumId w:val="6"/>
   </w:num>
   <w:num w:numId="27">
-    <w:abstractNumId w:val="26"/>
+    <w:abstractNumId w:val="27"/>
   </w:num>
   <w:num w:numId="28">
-    <w:abstractNumId w:val="34"/>
+    <w:abstractNumId w:val="35"/>
   </w:num>
   <w:num w:numId="29">
     <w:abstractNumId w:val="18"/>
   </w:num>
   <w:num w:numId="30">
-    <w:abstractNumId w:val="29"/>
+    <w:abstractNumId w:val="30"/>
   </w:num>
   <w:num w:numId="31">
     <w:abstractNumId w:val="1"/>
@@ -25991,7 +26354,7 @@
     </w:lvlOverride>
   </w:num>
   <w:num w:numId="32">
-    <w:abstractNumId w:val="26"/>
+    <w:abstractNumId w:val="27"/>
   </w:num>
   <w:num w:numId="33">
     <w:abstractNumId w:val="18"/>
@@ -26015,16 +26378,19 @@
     <w:abstractNumId w:val="12"/>
   </w:num>
   <w:num w:numId="40">
-    <w:abstractNumId w:val="27"/>
+    <w:abstractNumId w:val="28"/>
   </w:num>
   <w:num w:numId="41">
     <w:abstractNumId w:val="0"/>
+  </w:num>
+  <w:num w:numId="42">
+    <w:abstractNumId w:val="22"/>
   </w:num>
 </w:numbering>
 </file>
 
 <file path=word/styles.xml><?xml version="1.0" encoding="utf-8"?>
-<w:styles xmlns:mc="http://schemas.openxmlformats.org/markup-compatibility/2006" xmlns:r="http://schemas.openxmlformats.org/officeDocument/2006/relationships" xmlns:w="http://schemas.openxmlformats.org/wordprocessingml/2006/main" xmlns:w14="http://schemas.microsoft.com/office/word/2010/wordml" xmlns:w15="http://schemas.microsoft.com/office/word/2012/wordml" xmlns:w16se="http://schemas.microsoft.com/office/word/2015/wordml/symex" mc:Ignorable="w14 w15 w16se">
+<w:styles xmlns:mc="http://schemas.openxmlformats.org/markup-compatibility/2006" xmlns:r="http://schemas.openxmlformats.org/officeDocument/2006/relationships" xmlns:w="http://schemas.openxmlformats.org/wordprocessingml/2006/main" xmlns:w14="http://schemas.microsoft.com/office/word/2010/wordml" mc:Ignorable="w14">
   <w:docDefaults>
     <w:rPrDefault>
       <w:rPr>
@@ -26034,380 +26400,149 @@
     </w:rPrDefault>
     <w:pPrDefault/>
   </w:docDefaults>
-  <w:latentStyles w:defLockedState="0" w:defUIPriority="99" w:defSemiHidden="0" w:defUnhideWhenUsed="0" w:defQFormat="0" w:count="371">
-    <w:lsdException w:name="Normal" w:uiPriority="0" w:qFormat="1"/>
-    <w:lsdException w:name="heading 1" w:uiPriority="0" w:qFormat="1"/>
-    <w:lsdException w:name="heading 2" w:uiPriority="0" w:qFormat="1"/>
-    <w:lsdException w:name="heading 3" w:uiPriority="0" w:qFormat="1"/>
-    <w:lsdException w:name="heading 4" w:uiPriority="0" w:qFormat="1"/>
-    <w:lsdException w:name="heading 5" w:uiPriority="0" w:qFormat="1"/>
-    <w:lsdException w:name="heading 6" w:uiPriority="0" w:qFormat="1"/>
-    <w:lsdException w:name="heading 7" w:uiPriority="0" w:qFormat="1"/>
-    <w:lsdException w:name="heading 8" w:uiPriority="0" w:qFormat="1"/>
-    <w:lsdException w:name="heading 9" w:uiPriority="0" w:qFormat="1"/>
-    <w:lsdException w:name="index 1" w:semiHidden="1" w:unhideWhenUsed="1"/>
-    <w:lsdException w:name="index 2" w:semiHidden="1" w:unhideWhenUsed="1"/>
-    <w:lsdException w:name="index 3" w:semiHidden="1" w:unhideWhenUsed="1"/>
-    <w:lsdException w:name="index 4" w:semiHidden="1" w:unhideWhenUsed="1"/>
-    <w:lsdException w:name="index 5" w:semiHidden="1" w:unhideWhenUsed="1"/>
-    <w:lsdException w:name="index 6" w:semiHidden="1" w:unhideWhenUsed="1"/>
-    <w:lsdException w:name="index 7" w:semiHidden="1" w:unhideWhenUsed="1"/>
-    <w:lsdException w:name="index 8" w:semiHidden="1" w:unhideWhenUsed="1"/>
-    <w:lsdException w:name="index 9" w:semiHidden="1" w:unhideWhenUsed="1"/>
-    <w:lsdException w:name="toc 1" w:semiHidden="1" w:uiPriority="39" w:unhideWhenUsed="1"/>
-    <w:lsdException w:name="toc 2" w:semiHidden="1" w:uiPriority="39" w:unhideWhenUsed="1"/>
-    <w:lsdException w:name="toc 3" w:semiHidden="1" w:uiPriority="39" w:unhideWhenUsed="1"/>
-    <w:lsdException w:name="toc 4" w:semiHidden="1" w:uiPriority="39" w:unhideWhenUsed="1"/>
-    <w:lsdException w:name="toc 5" w:semiHidden="1" w:uiPriority="39" w:unhideWhenUsed="1"/>
-    <w:lsdException w:name="toc 6" w:semiHidden="1" w:uiPriority="39" w:unhideWhenUsed="1"/>
-    <w:lsdException w:name="toc 7" w:semiHidden="1" w:uiPriority="39" w:unhideWhenUsed="1"/>
-    <w:lsdException w:name="toc 8" w:semiHidden="1" w:uiPriority="39" w:unhideWhenUsed="1"/>
-    <w:lsdException w:name="toc 9" w:semiHidden="1" w:uiPriority="39" w:unhideWhenUsed="1"/>
-    <w:lsdException w:name="Normal Indent" w:semiHidden="1" w:unhideWhenUsed="1"/>
-    <w:lsdException w:name="footnote text" w:semiHidden="1" w:unhideWhenUsed="1"/>
-    <w:lsdException w:name="annotation text" w:semiHidden="1" w:unhideWhenUsed="1"/>
-    <w:lsdException w:name="header" w:semiHidden="1" w:uiPriority="0" w:unhideWhenUsed="1"/>
-    <w:lsdException w:name="footer" w:semiHidden="1" w:unhideWhenUsed="1"/>
-    <w:lsdException w:name="index heading" w:semiHidden="1" w:unhideWhenUsed="1"/>
-    <w:lsdException w:name="caption" w:semiHidden="1" w:uiPriority="35" w:unhideWhenUsed="1" w:qFormat="1"/>
-    <w:lsdException w:name="table of figures" w:semiHidden="1" w:unhideWhenUsed="1"/>
-    <w:lsdException w:name="envelope address" w:semiHidden="1" w:unhideWhenUsed="1"/>
-    <w:lsdException w:name="envelope return" w:semiHidden="1" w:unhideWhenUsed="1"/>
-    <w:lsdException w:name="footnote reference" w:semiHidden="1" w:unhideWhenUsed="1"/>
-    <w:lsdException w:name="annotation reference" w:semiHidden="1" w:unhideWhenUsed="1"/>
-    <w:lsdException w:name="line number" w:semiHidden="1" w:unhideWhenUsed="1"/>
-    <w:lsdException w:name="page number" w:semiHidden="1" w:unhideWhenUsed="1"/>
-    <w:lsdException w:name="endnote reference" w:semiHidden="1" w:unhideWhenUsed="1"/>
-    <w:lsdException w:name="endnote text" w:semiHidden="1" w:unhideWhenUsed="1"/>
-    <w:lsdException w:name="table of authorities" w:semiHidden="1" w:unhideWhenUsed="1"/>
-    <w:lsdException w:name="macro" w:semiHidden="1" w:unhideWhenUsed="1"/>
-    <w:lsdException w:name="toa heading" w:semiHidden="1" w:unhideWhenUsed="1"/>
-    <w:lsdException w:name="List" w:semiHidden="1" w:unhideWhenUsed="1"/>
-    <w:lsdException w:name="List Bullet" w:semiHidden="1" w:uiPriority="0" w:unhideWhenUsed="1"/>
-    <w:lsdException w:name="List Number" w:semiHidden="1" w:unhideWhenUsed="1"/>
-    <w:lsdException w:name="List 2" w:semiHidden="1" w:unhideWhenUsed="1"/>
-    <w:lsdException w:name="List 3" w:semiHidden="1" w:unhideWhenUsed="1"/>
-    <w:lsdException w:name="List 4" w:semiHidden="1" w:unhideWhenUsed="1"/>
-    <w:lsdException w:name="List 5" w:semiHidden="1" w:unhideWhenUsed="1"/>
-    <w:lsdException w:name="List Bullet 2" w:semiHidden="1" w:unhideWhenUsed="1"/>
-    <w:lsdException w:name="List Bullet 3" w:semiHidden="1" w:unhideWhenUsed="1"/>
-    <w:lsdException w:name="List Bullet 4" w:semiHidden="1" w:unhideWhenUsed="1"/>
-    <w:lsdException w:name="List Bullet 5" w:semiHidden="1" w:unhideWhenUsed="1"/>
-    <w:lsdException w:name="List Number 2" w:semiHidden="1" w:unhideWhenUsed="1"/>
-    <w:lsdException w:name="List Number 3" w:semiHidden="1" w:unhideWhenUsed="1"/>
-    <w:lsdException w:name="List Number 4" w:semiHidden="1" w:unhideWhenUsed="1"/>
-    <w:lsdException w:name="List Number 5" w:semiHidden="1" w:unhideWhenUsed="1"/>
-    <w:lsdException w:name="Title" w:uiPriority="0" w:qFormat="1"/>
-    <w:lsdException w:name="Closing" w:semiHidden="1" w:unhideWhenUsed="1"/>
-    <w:lsdException w:name="Signature" w:semiHidden="1" w:unhideWhenUsed="1"/>
-    <w:lsdException w:name="Default Paragraph Font" w:semiHidden="1" w:uiPriority="1" w:unhideWhenUsed="1"/>
-    <w:lsdException w:name="Body Text" w:semiHidden="1" w:uiPriority="0" w:unhideWhenUsed="1"/>
-    <w:lsdException w:name="Body Text Indent" w:semiHidden="1" w:unhideWhenUsed="1"/>
-    <w:lsdException w:name="List Continue" w:semiHidden="1" w:unhideWhenUsed="1"/>
-    <w:lsdException w:name="List Continue 2" w:semiHidden="1" w:unhideWhenUsed="1"/>
-    <w:lsdException w:name="List Continue 3" w:semiHidden="1" w:unhideWhenUsed="1"/>
-    <w:lsdException w:name="List Continue 4" w:semiHidden="1" w:unhideWhenUsed="1"/>
-    <w:lsdException w:name="List Continue 5" w:semiHidden="1" w:unhideWhenUsed="1"/>
-    <w:lsdException w:name="Message Header" w:semiHidden="1" w:unhideWhenUsed="1"/>
-    <w:lsdException w:name="Subtitle" w:uiPriority="11" w:qFormat="1"/>
-    <w:lsdException w:name="Salutation" w:semiHidden="1" w:unhideWhenUsed="1"/>
-    <w:lsdException w:name="Date" w:semiHidden="1" w:unhideWhenUsed="1"/>
-    <w:lsdException w:name="Body Text First Indent" w:semiHidden="1" w:unhideWhenUsed="1"/>
-    <w:lsdException w:name="Body Text First Indent 2" w:semiHidden="1" w:unhideWhenUsed="1"/>
-    <w:lsdException w:name="Note Heading" w:semiHidden="1" w:unhideWhenUsed="1"/>
-    <w:lsdException w:name="Body Text 2" w:semiHidden="1" w:unhideWhenUsed="1"/>
-    <w:lsdException w:name="Body Text 3" w:semiHidden="1" w:unhideWhenUsed="1"/>
-    <w:lsdException w:name="Body Text Indent 2" w:semiHidden="1" w:unhideWhenUsed="1"/>
-    <w:lsdException w:name="Body Text Indent 3" w:semiHidden="1" w:unhideWhenUsed="1"/>
-    <w:lsdException w:name="Block Text" w:semiHidden="1" w:unhideWhenUsed="1"/>
-    <w:lsdException w:name="Hyperlink" w:semiHidden="1" w:unhideWhenUsed="1"/>
-    <w:lsdException w:name="FollowedHyperlink" w:semiHidden="1" w:unhideWhenUsed="1"/>
-    <w:lsdException w:name="Strong" w:uiPriority="22" w:qFormat="1"/>
-    <w:lsdException w:name="Emphasis" w:uiPriority="20" w:qFormat="1"/>
-    <w:lsdException w:name="Document Map" w:semiHidden="1" w:unhideWhenUsed="1"/>
-    <w:lsdException w:name="Plain Text" w:semiHidden="1" w:unhideWhenUsed="1"/>
-    <w:lsdException w:name="E-mail Signature" w:semiHidden="1" w:unhideWhenUsed="1"/>
-    <w:lsdException w:name="HTML Top of Form" w:semiHidden="1" w:unhideWhenUsed="1"/>
-    <w:lsdException w:name="HTML Bottom of Form" w:semiHidden="1" w:unhideWhenUsed="1"/>
-    <w:lsdException w:name="Normal (Web)" w:semiHidden="1" w:unhideWhenUsed="1"/>
-    <w:lsdException w:name="HTML Acronym" w:semiHidden="1" w:unhideWhenUsed="1"/>
-    <w:lsdException w:name="HTML Address" w:semiHidden="1" w:unhideWhenUsed="1"/>
-    <w:lsdException w:name="HTML Cite" w:semiHidden="1" w:unhideWhenUsed="1"/>
-    <w:lsdException w:name="HTML Code" w:semiHidden="1" w:unhideWhenUsed="1"/>
-    <w:lsdException w:name="HTML Definition" w:semiHidden="1" w:unhideWhenUsed="1"/>
-    <w:lsdException w:name="HTML Keyboard" w:semiHidden="1" w:unhideWhenUsed="1"/>
-    <w:lsdException w:name="HTML Preformatted" w:semiHidden="1" w:unhideWhenUsed="1"/>
-    <w:lsdException w:name="HTML Sample" w:semiHidden="1" w:unhideWhenUsed="1"/>
-    <w:lsdException w:name="HTML Typewriter" w:semiHidden="1" w:unhideWhenUsed="1"/>
-    <w:lsdException w:name="HTML Variable" w:semiHidden="1" w:unhideWhenUsed="1"/>
-    <w:lsdException w:name="Normal Table" w:semiHidden="1" w:unhideWhenUsed="1"/>
-    <w:lsdException w:name="annotation subject" w:semiHidden="1" w:unhideWhenUsed="1"/>
-    <w:lsdException w:name="No List" w:semiHidden="1" w:unhideWhenUsed="1"/>
-    <w:lsdException w:name="Outline List 1" w:semiHidden="1" w:unhideWhenUsed="1"/>
-    <w:lsdException w:name="Outline List 2" w:semiHidden="1" w:unhideWhenUsed="1"/>
-    <w:lsdException w:name="Outline List 3" w:semiHidden="1" w:unhideWhenUsed="1"/>
-    <w:lsdException w:name="Table Simple 1" w:semiHidden="1" w:unhideWhenUsed="1"/>
-    <w:lsdException w:name="Table Simple 2" w:semiHidden="1" w:unhideWhenUsed="1"/>
-    <w:lsdException w:name="Table Simple 3" w:semiHidden="1" w:unhideWhenUsed="1"/>
-    <w:lsdException w:name="Table Classic 1" w:semiHidden="1" w:unhideWhenUsed="1"/>
-    <w:lsdException w:name="Table Classic 2" w:semiHidden="1" w:unhideWhenUsed="1"/>
-    <w:lsdException w:name="Table Classic 3" w:semiHidden="1" w:unhideWhenUsed="1"/>
-    <w:lsdException w:name="Table Classic 4" w:semiHidden="1" w:unhideWhenUsed="1"/>
-    <w:lsdException w:name="Table Colorful 1" w:semiHidden="1" w:unhideWhenUsed="1"/>
-    <w:lsdException w:name="Table Colorful 2" w:semiHidden="1" w:unhideWhenUsed="1"/>
-    <w:lsdException w:name="Table Colorful 3" w:semiHidden="1" w:unhideWhenUsed="1"/>
-    <w:lsdException w:name="Table Columns 1" w:semiHidden="1" w:unhideWhenUsed="1"/>
-    <w:lsdException w:name="Table Columns 2" w:semiHidden="1" w:unhideWhenUsed="1"/>
-    <w:lsdException w:name="Table Columns 3" w:semiHidden="1" w:unhideWhenUsed="1"/>
-    <w:lsdException w:name="Table Columns 4" w:semiHidden="1" w:unhideWhenUsed="1"/>
-    <w:lsdException w:name="Table Columns 5" w:semiHidden="1" w:unhideWhenUsed="1"/>
-    <w:lsdException w:name="Table Grid 1" w:semiHidden="1" w:unhideWhenUsed="1"/>
-    <w:lsdException w:name="Table Grid 2" w:semiHidden="1" w:unhideWhenUsed="1"/>
-    <w:lsdException w:name="Table Grid 3" w:semiHidden="1" w:unhideWhenUsed="1"/>
-    <w:lsdException w:name="Table Grid 4" w:semiHidden="1" w:unhideWhenUsed="1"/>
-    <w:lsdException w:name="Table Grid 5" w:semiHidden="1" w:unhideWhenUsed="1"/>
-    <w:lsdException w:name="Table Grid 6" w:semiHidden="1" w:unhideWhenUsed="1"/>
-    <w:lsdException w:name="Table Grid 7" w:semiHidden="1" w:unhideWhenUsed="1"/>
-    <w:lsdException w:name="Table Grid 8" w:semiHidden="1" w:unhideWhenUsed="1"/>
-    <w:lsdException w:name="Table List 1" w:semiHidden="1" w:unhideWhenUsed="1"/>
-    <w:lsdException w:name="Table List 2" w:semiHidden="1" w:unhideWhenUsed="1"/>
-    <w:lsdException w:name="Table List 3" w:semiHidden="1" w:unhideWhenUsed="1"/>
-    <w:lsdException w:name="Table List 4" w:semiHidden="1" w:unhideWhenUsed="1"/>
-    <w:lsdException w:name="Table List 5" w:semiHidden="1" w:unhideWhenUsed="1"/>
-    <w:lsdException w:name="Table List 6" w:semiHidden="1" w:unhideWhenUsed="1"/>
-    <w:lsdException w:name="Table List 7" w:semiHidden="1" w:unhideWhenUsed="1"/>
-    <w:lsdException w:name="Table List 8" w:semiHidden="1" w:unhideWhenUsed="1"/>
-    <w:lsdException w:name="Table 3D effects 1" w:semiHidden="1" w:unhideWhenUsed="1"/>
-    <w:lsdException w:name="Table 3D effects 2" w:semiHidden="1" w:unhideWhenUsed="1"/>
-    <w:lsdException w:name="Table 3D effects 3" w:semiHidden="1" w:unhideWhenUsed="1"/>
-    <w:lsdException w:name="Table Contemporary" w:semiHidden="1" w:unhideWhenUsed="1"/>
-    <w:lsdException w:name="Table Elegant" w:semiHidden="1" w:unhideWhenUsed="1"/>
-    <w:lsdException w:name="Table Professional" w:semiHidden="1" w:unhideWhenUsed="1"/>
-    <w:lsdException w:name="Table Subtle 1" w:semiHidden="1" w:unhideWhenUsed="1"/>
-    <w:lsdException w:name="Table Subtle 2" w:semiHidden="1" w:unhideWhenUsed="1"/>
-    <w:lsdException w:name="Table Web 1" w:semiHidden="1" w:unhideWhenUsed="1"/>
-    <w:lsdException w:name="Table Web 2" w:semiHidden="1" w:unhideWhenUsed="1"/>
-    <w:lsdException w:name="Table Web 3" w:semiHidden="1" w:unhideWhenUsed="1"/>
-    <w:lsdException w:name="Balloon Text" w:semiHidden="1" w:unhideWhenUsed="1"/>
-    <w:lsdException w:name="Table Grid" w:uiPriority="39"/>
-    <w:lsdException w:name="Table Theme" w:semiHidden="1" w:unhideWhenUsed="1"/>
-    <w:lsdException w:name="Placeholder Text" w:semiHidden="1"/>
-    <w:lsdException w:name="No Spacing" w:uiPriority="1" w:qFormat="1"/>
-    <w:lsdException w:name="Light Shading" w:uiPriority="60"/>
-    <w:lsdException w:name="Light List" w:uiPriority="61"/>
-    <w:lsdException w:name="Light Grid" w:uiPriority="62"/>
-    <w:lsdException w:name="Medium Shading 1" w:uiPriority="63"/>
-    <w:lsdException w:name="Medium Shading 2" w:uiPriority="64"/>
-    <w:lsdException w:name="Medium List 1" w:uiPriority="65"/>
-    <w:lsdException w:name="Medium List 2" w:uiPriority="66"/>
-    <w:lsdException w:name="Medium Grid 1" w:uiPriority="67"/>
-    <w:lsdException w:name="Medium Grid 2" w:uiPriority="68"/>
-    <w:lsdException w:name="Medium Grid 3" w:uiPriority="69"/>
-    <w:lsdException w:name="Dark List" w:uiPriority="70"/>
-    <w:lsdException w:name="Colorful Shading" w:uiPriority="71"/>
-    <w:lsdException w:name="Colorful List" w:uiPriority="72"/>
-    <w:lsdException w:name="Colorful Grid" w:uiPriority="73"/>
-    <w:lsdException w:name="Light Shading Accent 1" w:uiPriority="60"/>
-    <w:lsdException w:name="Light List Accent 1" w:uiPriority="61"/>
-    <w:lsdException w:name="Light Grid Accent 1" w:uiPriority="62"/>
-    <w:lsdException w:name="Medium Shading 1 Accent 1" w:uiPriority="63"/>
-    <w:lsdException w:name="Medium Shading 2 Accent 1" w:uiPriority="64"/>
-    <w:lsdException w:name="Medium List 1 Accent 1" w:uiPriority="65"/>
-    <w:lsdException w:name="Revision" w:semiHidden="1"/>
-    <w:lsdException w:name="List Paragraph" w:uiPriority="34" w:qFormat="1"/>
-    <w:lsdException w:name="Quote" w:uiPriority="29" w:qFormat="1"/>
-    <w:lsdException w:name="Intense Quote" w:uiPriority="30" w:qFormat="1"/>
-    <w:lsdException w:name="Medium List 2 Accent 1" w:uiPriority="66"/>
-    <w:lsdException w:name="Medium Grid 1 Accent 1" w:uiPriority="67"/>
-    <w:lsdException w:name="Medium Grid 2 Accent 1" w:uiPriority="68"/>
-    <w:lsdException w:name="Medium Grid 3 Accent 1" w:uiPriority="69"/>
-    <w:lsdException w:name="Dark List Accent 1" w:uiPriority="70"/>
-    <w:lsdException w:name="Colorful Shading Accent 1" w:uiPriority="71"/>
-    <w:lsdException w:name="Colorful List Accent 1" w:uiPriority="72"/>
-    <w:lsdException w:name="Colorful Grid Accent 1" w:uiPriority="73"/>
-    <w:lsdException w:name="Light Shading Accent 2" w:uiPriority="60"/>
-    <w:lsdException w:name="Light List Accent 2" w:uiPriority="61"/>
-    <w:lsdException w:name="Light Grid Accent 2" w:uiPriority="62"/>
-    <w:lsdException w:name="Medium Shading 1 Accent 2" w:uiPriority="63"/>
-    <w:lsdException w:name="Medium Shading 2 Accent 2" w:uiPriority="64"/>
-    <w:lsdException w:name="Medium List 1 Accent 2" w:uiPriority="65"/>
-    <w:lsdException w:name="Medium List 2 Accent 2" w:uiPriority="66"/>
-    <w:lsdException w:name="Medium Grid 1 Accent 2" w:uiPriority="67"/>
-    <w:lsdException w:name="Medium Grid 2 Accent 2" w:uiPriority="68"/>
-    <w:lsdException w:name="Medium Grid 3 Accent 2" w:uiPriority="69"/>
-    <w:lsdException w:name="Dark List Accent 2" w:uiPriority="70"/>
-    <w:lsdException w:name="Colorful Shading Accent 2" w:uiPriority="71"/>
-    <w:lsdException w:name="Colorful List Accent 2" w:uiPriority="72"/>
-    <w:lsdException w:name="Colorful Grid Accent 2" w:uiPriority="73"/>
-    <w:lsdException w:name="Light Shading Accent 3" w:uiPriority="60"/>
-    <w:lsdException w:name="Light List Accent 3" w:uiPriority="61"/>
-    <w:lsdException w:name="Light Grid Accent 3" w:uiPriority="62"/>
-    <w:lsdException w:name="Medium Shading 1 Accent 3" w:uiPriority="63"/>
-    <w:lsdException w:name="Medium Shading 2 Accent 3" w:uiPriority="64"/>
-    <w:lsdException w:name="Medium List 1 Accent 3" w:uiPriority="65"/>
-    <w:lsdException w:name="Medium List 2 Accent 3" w:uiPriority="66"/>
-    <w:lsdException w:name="Medium Grid 1 Accent 3" w:uiPriority="67"/>
-    <w:lsdException w:name="Medium Grid 2 Accent 3" w:uiPriority="68"/>
-    <w:lsdException w:name="Medium Grid 3 Accent 3" w:uiPriority="69"/>
-    <w:lsdException w:name="Dark List Accent 3" w:uiPriority="70"/>
-    <w:lsdException w:name="Colorful Shading Accent 3" w:uiPriority="71"/>
-    <w:lsdException w:name="Colorful List Accent 3" w:uiPriority="72"/>
-    <w:lsdException w:name="Colorful Grid Accent 3" w:uiPriority="73"/>
-    <w:lsdException w:name="Light Shading Accent 4" w:uiPriority="60"/>
-    <w:lsdException w:name="Light List Accent 4" w:uiPriority="61"/>
-    <w:lsdException w:name="Light Grid Accent 4" w:uiPriority="62"/>
-    <w:lsdException w:name="Medium Shading 1 Accent 4" w:uiPriority="63"/>
-    <w:lsdException w:name="Medium Shading 2 Accent 4" w:uiPriority="64"/>
-    <w:lsdException w:name="Medium List 1 Accent 4" w:uiPriority="65"/>
-    <w:lsdException w:name="Medium List 2 Accent 4" w:uiPriority="66"/>
-    <w:lsdException w:name="Medium Grid 1 Accent 4" w:uiPriority="67"/>
-    <w:lsdException w:name="Medium Grid 2 Accent 4" w:uiPriority="68"/>
-    <w:lsdException w:name="Medium Grid 3 Accent 4" w:uiPriority="69"/>
-    <w:lsdException w:name="Dark List Accent 4" w:uiPriority="70"/>
-    <w:lsdException w:name="Colorful Shading Accent 4" w:uiPriority="71"/>
-    <w:lsdException w:name="Colorful List Accent 4" w:uiPriority="72"/>
-    <w:lsdException w:name="Colorful Grid Accent 4" w:uiPriority="73"/>
-    <w:lsdException w:name="Light Shading Accent 5" w:uiPriority="60"/>
-    <w:lsdException w:name="Light List Accent 5" w:uiPriority="61"/>
-    <w:lsdException w:name="Light Grid Accent 5" w:uiPriority="62"/>
-    <w:lsdException w:name="Medium Shading 1 Accent 5" w:uiPriority="63"/>
-    <w:lsdException w:name="Medium Shading 2 Accent 5" w:uiPriority="64"/>
-    <w:lsdException w:name="Medium List 1 Accent 5" w:uiPriority="65"/>
-    <w:lsdException w:name="Medium List 2 Accent 5" w:uiPriority="66"/>
-    <w:lsdException w:name="Medium Grid 1 Accent 5" w:uiPriority="67"/>
-    <w:lsdException w:name="Medium Grid 2 Accent 5" w:uiPriority="68"/>
-    <w:lsdException w:name="Medium Grid 3 Accent 5" w:uiPriority="69"/>
-    <w:lsdException w:name="Dark List Accent 5" w:uiPriority="70"/>
-    <w:lsdException w:name="Colorful Shading Accent 5" w:uiPriority="71"/>
-    <w:lsdException w:name="Colorful List Accent 5" w:uiPriority="72"/>
-    <w:lsdException w:name="Colorful Grid Accent 5" w:uiPriority="73"/>
-    <w:lsdException w:name="Light Shading Accent 6" w:uiPriority="60"/>
-    <w:lsdException w:name="Light List Accent 6" w:uiPriority="61"/>
-    <w:lsdException w:name="Light Grid Accent 6" w:uiPriority="62"/>
-    <w:lsdException w:name="Medium Shading 1 Accent 6" w:uiPriority="63"/>
-    <w:lsdException w:name="Medium Shading 2 Accent 6" w:uiPriority="64"/>
-    <w:lsdException w:name="Medium List 1 Accent 6" w:uiPriority="65"/>
-    <w:lsdException w:name="Medium List 2 Accent 6" w:uiPriority="66"/>
-    <w:lsdException w:name="Medium Grid 1 Accent 6" w:uiPriority="67"/>
-    <w:lsdException w:name="Medium Grid 2 Accent 6" w:uiPriority="68"/>
-    <w:lsdException w:name="Medium Grid 3 Accent 6" w:uiPriority="69"/>
-    <w:lsdException w:name="Dark List Accent 6" w:uiPriority="70"/>
-    <w:lsdException w:name="Colorful Shading Accent 6" w:uiPriority="71"/>
-    <w:lsdException w:name="Colorful List Accent 6" w:uiPriority="72"/>
-    <w:lsdException w:name="Colorful Grid Accent 6" w:uiPriority="73"/>
-    <w:lsdException w:name="Subtle Emphasis" w:uiPriority="19" w:qFormat="1"/>
-    <w:lsdException w:name="Intense Emphasis" w:uiPriority="21" w:qFormat="1"/>
-    <w:lsdException w:name="Subtle Reference" w:uiPriority="31" w:qFormat="1"/>
-    <w:lsdException w:name="Intense Reference" w:uiPriority="32" w:qFormat="1"/>
-    <w:lsdException w:name="Book Title" w:uiPriority="33" w:qFormat="1"/>
-    <w:lsdException w:name="Bibliography" w:semiHidden="1" w:uiPriority="37" w:unhideWhenUsed="1"/>
-    <w:lsdException w:name="TOC Heading" w:semiHidden="1" w:uiPriority="39" w:unhideWhenUsed="1" w:qFormat="1"/>
-    <w:lsdException w:name="Plain Table 1" w:uiPriority="41"/>
-    <w:lsdException w:name="Plain Table 2" w:uiPriority="42"/>
-    <w:lsdException w:name="Plain Table 3" w:uiPriority="43"/>
-    <w:lsdException w:name="Plain Table 4" w:uiPriority="44"/>
-    <w:lsdException w:name="Plain Table 5" w:uiPriority="45"/>
-    <w:lsdException w:name="Grid Table Light" w:uiPriority="40"/>
-    <w:lsdException w:name="Grid Table 1 Light" w:uiPriority="46"/>
-    <w:lsdException w:name="Grid Table 2" w:uiPriority="47"/>
-    <w:lsdException w:name="Grid Table 3" w:uiPriority="48"/>
-    <w:lsdException w:name="Grid Table 4" w:uiPriority="49"/>
-    <w:lsdException w:name="Grid Table 5 Dark" w:uiPriority="50"/>
-    <w:lsdException w:name="Grid Table 6 Colorful" w:uiPriority="51"/>
-    <w:lsdException w:name="Grid Table 7 Colorful" w:uiPriority="52"/>
-    <w:lsdException w:name="Grid Table 1 Light Accent 1" w:uiPriority="46"/>
-    <w:lsdException w:name="Grid Table 2 Accent 1" w:uiPriority="47"/>
-    <w:lsdException w:name="Grid Table 3 Accent 1" w:uiPriority="48"/>
-    <w:lsdException w:name="Grid Table 4 Accent 1" w:uiPriority="49"/>
-    <w:lsdException w:name="Grid Table 5 Dark Accent 1" w:uiPriority="50"/>
-    <w:lsdException w:name="Grid Table 6 Colorful Accent 1" w:uiPriority="51"/>
-    <w:lsdException w:name="Grid Table 7 Colorful Accent 1" w:uiPriority="52"/>
-    <w:lsdException w:name="Grid Table 1 Light Accent 2" w:uiPriority="46"/>
-    <w:lsdException w:name="Grid Table 2 Accent 2" w:uiPriority="47"/>
-    <w:lsdException w:name="Grid Table 3 Accent 2" w:uiPriority="48"/>
-    <w:lsdException w:name="Grid Table 4 Accent 2" w:uiPriority="49"/>
-    <w:lsdException w:name="Grid Table 5 Dark Accent 2" w:uiPriority="50"/>
-    <w:lsdException w:name="Grid Table 6 Colorful Accent 2" w:uiPriority="51"/>
-    <w:lsdException w:name="Grid Table 7 Colorful Accent 2" w:uiPriority="52"/>
-    <w:lsdException w:name="Grid Table 1 Light Accent 3" w:uiPriority="46"/>
-    <w:lsdException w:name="Grid Table 2 Accent 3" w:uiPriority="47"/>
-    <w:lsdException w:name="Grid Table 3 Accent 3" w:uiPriority="48"/>
-    <w:lsdException w:name="Grid Table 4 Accent 3" w:uiPriority="49"/>
-    <w:lsdException w:name="Grid Table 5 Dark Accent 3" w:uiPriority="50"/>
-    <w:lsdException w:name="Grid Table 6 Colorful Accent 3" w:uiPriority="51"/>
-    <w:lsdException w:name="Grid Table 7 Colorful Accent 3" w:uiPriority="52"/>
-    <w:lsdException w:name="Grid Table 1 Light Accent 4" w:uiPriority="46"/>
-    <w:lsdException w:name="Grid Table 2 Accent 4" w:uiPriority="47"/>
-    <w:lsdException w:name="Grid Table 3 Accent 4" w:uiPriority="48"/>
-    <w:lsdException w:name="Grid Table 4 Accent 4" w:uiPriority="49"/>
-    <w:lsdException w:name="Grid Table 5 Dark Accent 4" w:uiPriority="50"/>
-    <w:lsdException w:name="Grid Table 6 Colorful Accent 4" w:uiPriority="51"/>
-    <w:lsdException w:name="Grid Table 7 Colorful Accent 4" w:uiPriority="52"/>
-    <w:lsdException w:name="Grid Table 1 Light Accent 5" w:uiPriority="46"/>
-    <w:lsdException w:name="Grid Table 2 Accent 5" w:uiPriority="47"/>
-    <w:lsdException w:name="Grid Table 3 Accent 5" w:uiPriority="48"/>
-    <w:lsdException w:name="Grid Table 4 Accent 5" w:uiPriority="49"/>
-    <w:lsdException w:name="Grid Table 5 Dark Accent 5" w:uiPriority="50"/>
-    <w:lsdException w:name="Grid Table 6 Colorful Accent 5" w:uiPriority="51"/>
-    <w:lsdException w:name="Grid Table 7 Colorful Accent 5" w:uiPriority="52"/>
-    <w:lsdException w:name="Grid Table 1 Light Accent 6" w:uiPriority="46"/>
-    <w:lsdException w:name="Grid Table 2 Accent 6" w:uiPriority="47"/>
-    <w:lsdException w:name="Grid Table 3 Accent 6" w:uiPriority="48"/>
-    <w:lsdException w:name="Grid Table 4 Accent 6" w:uiPriority="49"/>
-    <w:lsdException w:name="Grid Table 5 Dark Accent 6" w:uiPriority="50"/>
-    <w:lsdException w:name="Grid Table 6 Colorful Accent 6" w:uiPriority="51"/>
-    <w:lsdException w:name="Grid Table 7 Colorful Accent 6" w:uiPriority="52"/>
-    <w:lsdException w:name="List Table 1 Light" w:uiPriority="46"/>
-    <w:lsdException w:name="List Table 2" w:uiPriority="47"/>
-    <w:lsdException w:name="List Table 3" w:uiPriority="48"/>
-    <w:lsdException w:name="List Table 4" w:uiPriority="49"/>
-    <w:lsdException w:name="List Table 5 Dark" w:uiPriority="50"/>
-    <w:lsdException w:name="List Table 6 Colorful" w:uiPriority="51"/>
-    <w:lsdException w:name="List Table 7 Colorful" w:uiPriority="52"/>
-    <w:lsdException w:name="List Table 1 Light Accent 1" w:uiPriority="46"/>
-    <w:lsdException w:name="List Table 2 Accent 1" w:uiPriority="47"/>
-    <w:lsdException w:name="List Table 3 Accent 1" w:uiPriority="48"/>
-    <w:lsdException w:name="List Table 4 Accent 1" w:uiPriority="49"/>
-    <w:lsdException w:name="List Table 5 Dark Accent 1" w:uiPriority="50"/>
-    <w:lsdException w:name="List Table 6 Colorful Accent 1" w:uiPriority="51"/>
-    <w:lsdException w:name="List Table 7 Colorful Accent 1" w:uiPriority="52"/>
-    <w:lsdException w:name="List Table 1 Light Accent 2" w:uiPriority="46"/>
-    <w:lsdException w:name="List Table 2 Accent 2" w:uiPriority="47"/>
-    <w:lsdException w:name="List Table 3 Accent 2" w:uiPriority="48"/>
-    <w:lsdException w:name="List Table 4 Accent 2" w:uiPriority="49"/>
-    <w:lsdException w:name="List Table 5 Dark Accent 2" w:uiPriority="50"/>
-    <w:lsdException w:name="List Table 6 Colorful Accent 2" w:uiPriority="51"/>
-    <w:lsdException w:name="List Table 7 Colorful Accent 2" w:uiPriority="52"/>
-    <w:lsdException w:name="List Table 1 Light Accent 3" w:uiPriority="46"/>
-    <w:lsdException w:name="List Table 2 Accent 3" w:uiPriority="47"/>
-    <w:lsdException w:name="List Table 3 Accent 3" w:uiPriority="48"/>
-    <w:lsdException w:name="List Table 4 Accent 3" w:uiPriority="49"/>
-    <w:lsdException w:name="List Table 5 Dark Accent 3" w:uiPriority="50"/>
-    <w:lsdException w:name="List Table 6 Colorful Accent 3" w:uiPriority="51"/>
-    <w:lsdException w:name="List Table 7 Colorful Accent 3" w:uiPriority="52"/>
-    <w:lsdException w:name="List Table 1 Light Accent 4" w:uiPriority="46"/>
-    <w:lsdException w:name="List Table 2 Accent 4" w:uiPriority="47"/>
-    <w:lsdException w:name="List Table 3 Accent 4" w:uiPriority="48"/>
-    <w:lsdException w:name="List Table 4 Accent 4" w:uiPriority="49"/>
-    <w:lsdException w:name="List Table 5 Dark Accent 4" w:uiPriority="50"/>
-    <w:lsdException w:name="List Table 6 Colorful Accent 4" w:uiPriority="51"/>
-    <w:lsdException w:name="List Table 7 Colorful Accent 4" w:uiPriority="52"/>
-    <w:lsdException w:name="List Table 1 Light Accent 5" w:uiPriority="46"/>
-    <w:lsdException w:name="List Table 2 Accent 5" w:uiPriority="47"/>
-    <w:lsdException w:name="List Table 3 Accent 5" w:uiPriority="48"/>
-    <w:lsdException w:name="List Table 4 Accent 5" w:uiPriority="49"/>
-    <w:lsdException w:name="List Table 5 Dark Accent 5" w:uiPriority="50"/>
-    <w:lsdException w:name="List Table 6 Colorful Accent 5" w:uiPriority="51"/>
-    <w:lsdException w:name="List Table 7 Colorful Accent 5" w:uiPriority="52"/>
-    <w:lsdException w:name="List Table 1 Light Accent 6" w:uiPriority="46"/>
-    <w:lsdException w:name="List Table 2 Accent 6" w:uiPriority="47"/>
-    <w:lsdException w:name="List Table 3 Accent 6" w:uiPriority="48"/>
-    <w:lsdException w:name="List Table 4 Accent 6" w:uiPriority="49"/>
-    <w:lsdException w:name="List Table 5 Dark Accent 6" w:uiPriority="50"/>
-    <w:lsdException w:name="List Table 6 Colorful Accent 6" w:uiPriority="51"/>
-    <w:lsdException w:name="List Table 7 Colorful Accent 6" w:uiPriority="52"/>
+  <w:latentStyles w:defLockedState="0" w:defUIPriority="99" w:defSemiHidden="1" w:defUnhideWhenUsed="1" w:defQFormat="0" w:count="267">
+    <w:lsdException w:name="Normal" w:semiHidden="0" w:uiPriority="0" w:unhideWhenUsed="0" w:qFormat="1"/>
+    <w:lsdException w:name="heading 1" w:semiHidden="0" w:uiPriority="0" w:unhideWhenUsed="0" w:qFormat="1"/>
+    <w:lsdException w:name="heading 2" w:semiHidden="0" w:uiPriority="0" w:unhideWhenUsed="0" w:qFormat="1"/>
+    <w:lsdException w:name="heading 3" w:semiHidden="0" w:uiPriority="0" w:unhideWhenUsed="0" w:qFormat="1"/>
+    <w:lsdException w:name="heading 4" w:semiHidden="0" w:uiPriority="0" w:unhideWhenUsed="0" w:qFormat="1"/>
+    <w:lsdException w:name="heading 5" w:semiHidden="0" w:uiPriority="0" w:unhideWhenUsed="0" w:qFormat="1"/>
+    <w:lsdException w:name="heading 6" w:semiHidden="0" w:uiPriority="0" w:unhideWhenUsed="0" w:qFormat="1"/>
+    <w:lsdException w:name="heading 7" w:semiHidden="0" w:uiPriority="0" w:unhideWhenUsed="0" w:qFormat="1"/>
+    <w:lsdException w:name="heading 8" w:semiHidden="0" w:uiPriority="0" w:unhideWhenUsed="0" w:qFormat="1"/>
+    <w:lsdException w:name="heading 9" w:semiHidden="0" w:uiPriority="0" w:unhideWhenUsed="0" w:qFormat="1"/>
+    <w:lsdException w:name="toc 1" w:uiPriority="39"/>
+    <w:lsdException w:name="toc 2" w:uiPriority="39"/>
+    <w:lsdException w:name="toc 3" w:uiPriority="39"/>
+    <w:lsdException w:name="toc 4" w:uiPriority="39"/>
+    <w:lsdException w:name="toc 5" w:uiPriority="39"/>
+    <w:lsdException w:name="toc 6" w:uiPriority="39"/>
+    <w:lsdException w:name="toc 7" w:uiPriority="39"/>
+    <w:lsdException w:name="toc 8" w:uiPriority="39"/>
+    <w:lsdException w:name="toc 9" w:uiPriority="39"/>
+    <w:lsdException w:name="header" w:uiPriority="0"/>
+    <w:lsdException w:name="caption" w:uiPriority="35" w:qFormat="1"/>
+    <w:lsdException w:name="List Bullet" w:uiPriority="0"/>
+    <w:lsdException w:name="Title" w:semiHidden="0" w:uiPriority="0" w:unhideWhenUsed="0" w:qFormat="1"/>
+    <w:lsdException w:name="Default Paragraph Font" w:uiPriority="1"/>
+    <w:lsdException w:name="Body Text" w:uiPriority="0"/>
+    <w:lsdException w:name="Subtitle" w:semiHidden="0" w:uiPriority="11" w:unhideWhenUsed="0" w:qFormat="1"/>
+    <w:lsdException w:name="Strong" w:semiHidden="0" w:uiPriority="22" w:unhideWhenUsed="0" w:qFormat="1"/>
+    <w:lsdException w:name="Emphasis" w:semiHidden="0" w:uiPriority="20" w:unhideWhenUsed="0" w:qFormat="1"/>
+    <w:lsdException w:name="Table Grid" w:semiHidden="0" w:uiPriority="39" w:unhideWhenUsed="0"/>
+    <w:lsdException w:name="Placeholder Text" w:unhideWhenUsed="0"/>
+    <w:lsdException w:name="No Spacing" w:semiHidden="0" w:uiPriority="1" w:unhideWhenUsed="0" w:qFormat="1"/>
+    <w:lsdException w:name="Light Shading" w:semiHidden="0" w:uiPriority="60" w:unhideWhenUsed="0"/>
+    <w:lsdException w:name="Light List" w:semiHidden="0" w:uiPriority="61" w:unhideWhenUsed="0"/>
+    <w:lsdException w:name="Light Grid" w:semiHidden="0" w:uiPriority="62" w:unhideWhenUsed="0"/>
+    <w:lsdException w:name="Medium Shading 1" w:semiHidden="0" w:uiPriority="63" w:unhideWhenUsed="0"/>
+    <w:lsdException w:name="Medium Shading 2" w:semiHidden="0" w:uiPriority="64" w:unhideWhenUsed="0"/>
+    <w:lsdException w:name="Medium List 1" w:semiHidden="0" w:uiPriority="65" w:unhideWhenUsed="0"/>
+    <w:lsdException w:name="Medium List 2" w:semiHidden="0" w:uiPriority="66" w:unhideWhenUsed="0"/>
+    <w:lsdException w:name="Medium Grid 1" w:semiHidden="0" w:uiPriority="67" w:unhideWhenUsed="0"/>
+    <w:lsdException w:name="Medium Grid 2" w:semiHidden="0" w:uiPriority="68" w:unhideWhenUsed="0"/>
+    <w:lsdException w:name="Medium Grid 3" w:semiHidden="0" w:uiPriority="69" w:unhideWhenUsed="0"/>
+    <w:lsdException w:name="Dark List" w:semiHidden="0" w:uiPriority="70" w:unhideWhenUsed="0"/>
+    <w:lsdException w:name="Colorful Shading" w:semiHidden="0" w:uiPriority="71" w:unhideWhenUsed="0"/>
+    <w:lsdException w:name="Colorful List" w:semiHidden="0" w:uiPriority="72" w:unhideWhenUsed="0"/>
+    <w:lsdException w:name="Colorful Grid" w:semiHidden="0" w:uiPriority="73" w:unhideWhenUsed="0"/>
+    <w:lsdException w:name="Light Shading Accent 1" w:semiHidden="0" w:uiPriority="60" w:unhideWhenUsed="0"/>
+    <w:lsdException w:name="Light List Accent 1" w:semiHidden="0" w:uiPriority="61" w:unhideWhenUsed="0"/>
+    <w:lsdException w:name="Light Grid Accent 1" w:semiHidden="0" w:uiPriority="62" w:unhideWhenUsed="0"/>
+    <w:lsdException w:name="Medium Shading 1 Accent 1" w:semiHidden="0" w:uiPriority="63" w:unhideWhenUsed="0"/>
+    <w:lsdException w:name="Medium Shading 2 Accent 1" w:semiHidden="0" w:uiPriority="64" w:unhideWhenUsed="0"/>
+    <w:lsdException w:name="Medium List 1 Accent 1" w:semiHidden="0" w:uiPriority="65" w:unhideWhenUsed="0"/>
+    <w:lsdException w:name="Revision" w:unhideWhenUsed="0"/>
+    <w:lsdException w:name="List Paragraph" w:semiHidden="0" w:uiPriority="34" w:unhideWhenUsed="0" w:qFormat="1"/>
+    <w:lsdException w:name="Quote" w:semiHidden="0" w:uiPriority="29" w:unhideWhenUsed="0" w:qFormat="1"/>
+    <w:lsdException w:name="Intense Quote" w:semiHidden="0" w:uiPriority="30" w:unhideWhenUsed="0" w:qFormat="1"/>
+    <w:lsdException w:name="Medium List 2 Accent 1" w:semiHidden="0" w:uiPriority="66" w:unhideWhenUsed="0"/>
+    <w:lsdException w:name="Medium Grid 1 Accent 1" w:semiHidden="0" w:uiPriority="67" w:unhideWhenUsed="0"/>
+    <w:lsdException w:name="Medium Grid 2 Accent 1" w:semiHidden="0" w:uiPriority="68" w:unhideWhenUsed="0"/>
+    <w:lsdException w:name="Medium Grid 3 Accent 1" w:semiHidden="0" w:uiPriority="69" w:unhideWhenUsed="0"/>
+    <w:lsdException w:name="Dark List Accent 1" w:semiHidden="0" w:uiPriority="70" w:unhideWhenUsed="0"/>
+    <w:lsdException w:name="Colorful Shading Accent 1" w:semiHidden="0" w:uiPriority="71" w:unhideWhenUsed="0"/>
+    <w:lsdException w:name="Colorful List Accent 1" w:semiHidden="0" w:uiPriority="72" w:unhideWhenUsed="0"/>
+    <w:lsdException w:name="Colorful Grid Accent 1" w:semiHidden="0" w:uiPriority="73" w:unhideWhenUsed="0"/>
+    <w:lsdException w:name="Light Shading Accent 2" w:semiHidden="0" w:uiPriority="60" w:unhideWhenUsed="0"/>
+    <w:lsdException w:name="Light List Accent 2" w:semiHidden="0" w:uiPriority="61" w:unhideWhenUsed="0"/>
+    <w:lsdException w:name="Light Grid Accent 2" w:semiHidden="0" w:uiPriority="62" w:unhideWhenUsed="0"/>
+    <w:lsdException w:name="Medium Shading 1 Accent 2" w:semiHidden="0" w:uiPriority="63" w:unhideWhenUsed="0"/>
+    <w:lsdException w:name="Medium Shading 2 Accent 2" w:semiHidden="0" w:uiPriority="64" w:unhideWhenUsed="0"/>
+    <w:lsdException w:name="Medium List 1 Accent 2" w:semiHidden="0" w:uiPriority="65" w:unhideWhenUsed="0"/>
+    <w:lsdException w:name="Medium List 2 Accent 2" w:semiHidden="0" w:uiPriority="66" w:unhideWhenUsed="0"/>
+    <w:lsdException w:name="Medium Grid 1 Accent 2" w:semiHidden="0" w:uiPriority="67" w:unhideWhenUsed="0"/>
+    <w:lsdException w:name="Medium Grid 2 Accent 2" w:semiHidden="0" w:uiPriority="68" w:unhideWhenUsed="0"/>
+    <w:lsdException w:name="Medium Grid 3 Accent 2" w:semiHidden="0" w:uiPriority="69" w:unhideWhenUsed="0"/>
+    <w:lsdException w:name="Dark List Accent 2" w:semiHidden="0" w:uiPriority="70" w:unhideWhenUsed="0"/>
+    <w:lsdException w:name="Colorful Shading Accent 2" w:semiHidden="0" w:uiPriority="71" w:unhideWhenUsed="0"/>
+    <w:lsdException w:name="Colorful List Accent 2" w:semiHidden="0" w:uiPriority="72" w:unhideWhenUsed="0"/>
+    <w:lsdException w:name="Colorful Grid Accent 2" w:semiHidden="0" w:uiPriority="73" w:unhideWhenUsed="0"/>
+    <w:lsdException w:name="Light Shading Accent 3" w:semiHidden="0" w:uiPriority="60" w:unhideWhenUsed="0"/>
+    <w:lsdException w:name="Light List Accent 3" w:semiHidden="0" w:uiPriority="61" w:unhideWhenUsed="0"/>
+    <w:lsdException w:name="Light Grid Accent 3" w:semiHidden="0" w:uiPriority="62" w:unhideWhenUsed="0"/>
+    <w:lsdException w:name="Medium Shading 1 Accent 3" w:semiHidden="0" w:uiPriority="63" w:unhideWhenUsed="0"/>
+    <w:lsdException w:name="Medium Shading 2 Accent 3" w:semiHidden="0" w:uiPriority="64" w:unhideWhenUsed="0"/>
+    <w:lsdException w:name="Medium List 1 Accent 3" w:semiHidden="0" w:uiPriority="65" w:unhideWhenUsed="0"/>
+    <w:lsdException w:name="Medium List 2 Accent 3" w:semiHidden="0" w:uiPriority="66" w:unhideWhenUsed="0"/>
+    <w:lsdException w:name="Medium Grid 1 Accent 3" w:semiHidden="0" w:uiPriority="67" w:unhideWhenUsed="0"/>
+    <w:lsdException w:name="Medium Grid 2 Accent 3" w:semiHidden="0" w:uiPriority="68" w:unhideWhenUsed="0"/>
+    <w:lsdException w:name="Medium Grid 3 Accent 3" w:semiHidden="0" w:uiPriority="69" w:unhideWhenUsed="0"/>
+    <w:lsdException w:name="Dark List Accent 3" w:semiHidden="0" w:uiPriority="70" w:unhideWhenUsed="0"/>
+    <w:lsdException w:name="Colorful Shading Accent 3" w:semiHidden="0" w:uiPriority="71" w:unhideWhenUsed="0"/>
+    <w:lsdException w:name="Colorful List Accent 3" w:semiHidden="0" w:uiPriority="72" w:unhideWhenUsed="0"/>
+    <w:lsdException w:name="Colorful Grid Accent 3" w:semiHidden="0" w:uiPriority="73" w:unhideWhenUsed="0"/>
+    <w:lsdException w:name="Light Shading Accent 4" w:semiHidden="0" w:uiPriority="60" w:unhideWhenUsed="0"/>
+    <w:lsdException w:name="Light List Accent 4" w:semiHidden="0" w:uiPriority="61" w:unhideWhenUsed="0"/>
+    <w:lsdException w:name="Light Grid Accent 4" w:semiHidden="0" w:uiPriority="62" w:unhideWhenUsed="0"/>
+    <w:lsdException w:name="Medium Shading 1 Accent 4" w:semiHidden="0" w:uiPriority="63" w:unhideWhenUsed="0"/>
+    <w:lsdException w:name="Medium Shading 2 Accent 4" w:semiHidden="0" w:uiPriority="64" w:unhideWhenUsed="0"/>
+    <w:lsdException w:name="Medium List 1 Accent 4" w:semiHidden="0" w:uiPriority="65" w:unhideWhenUsed="0"/>
+    <w:lsdException w:name="Medium List 2 Accent 4" w:semiHidden="0" w:uiPriority="66" w:unhideWhenUsed="0"/>
+    <w:lsdException w:name="Medium Grid 1 Accent 4" w:semiHidden="0" w:uiPriority="67" w:unhideWhenUsed="0"/>
+    <w:lsdException w:name="Medium Grid 2 Accent 4" w:semiHidden="0" w:uiPriority="68" w:unhideWhenUsed="0"/>
+    <w:lsdException w:name="Medium Grid 3 Accent 4" w:semiHidden="0" w:uiPriority="69" w:unhideWhenUsed="0"/>
+    <w:lsdException w:name="Dark List Accent 4" w:semiHidden="0" w:uiPriority="70" w:unhideWhenUsed="0"/>
+    <w:lsdException w:name="Colorful Shading Accent 4" w:semiHidden="0" w:uiPriority="71" w:unhideWhenUsed="0"/>
+    <w:lsdException w:name="Colorful List Accent 4" w:semiHidden="0" w:uiPriority="72" w:unhideWhenUsed="0"/>
+    <w:lsdException w:name="Colorful Grid Accent 4" w:semiHidden="0" w:uiPriority="73" w:unhideWhenUsed="0"/>
+    <w:lsdException w:name="Light Shading Accent 5" w:semiHidden="0" w:uiPriority="60" w:unhideWhenUsed="0"/>
+    <w:lsdException w:name="Light List Accent 5" w:semiHidden="0" w:uiPriority="61" w:unhideWhenUsed="0"/>
+    <w:lsdException w:name="Light Grid Accent 5" w:semiHidden="0" w:uiPriority="62" w:unhideWhenUsed="0"/>
+    <w:lsdException w:name="Medium Shading 1 Accent 5" w:semiHidden="0" w:uiPriority="63" w:unhideWhenUsed="0"/>
+    <w:lsdException w:name="Medium Shading 2 Accent 5" w:semiHidden="0" w:uiPriority="64" w:unhideWhenUsed="0"/>
+    <w:lsdException w:name="Medium List 1 Accent 5" w:semiHidden="0" w:uiPriority="65" w:unhideWhenUsed="0"/>
+    <w:lsdException w:name="Medium List 2 Accent 5" w:semiHidden="0" w:uiPriority="66" w:unhideWhenUsed="0"/>
+    <w:lsdException w:name="Medium Grid 1 Accent 5" w:semiHidden="0" w:uiPriority="67" w:unhideWhenUsed="0"/>
+    <w:lsdException w:name="Medium Grid 2 Accent 5" w:semiHidden="0" w:uiPriority="68" w:unhideWhenUsed="0"/>
+    <w:lsdException w:name="Medium Grid 3 Accent 5" w:semiHidden="0" w:uiPriority="69" w:unhideWhenUsed="0"/>
+    <w:lsdException w:name="Dark List Accent 5" w:semiHidden="0" w:uiPriority="70" w:unhideWhenUsed="0"/>
+    <w:lsdException w:name="Colorful Shading Accent 5" w:semiHidden="0" w:uiPriority="71" w:unhideWhenUsed="0"/>
+    <w:lsdException w:name="Colorful List Accent 5" w:semiHidden="0" w:uiPriority="72" w:unhideWhenUsed="0"/>
+    <w:lsdException w:name="Colorful Grid Accent 5" w:semiHidden="0" w:uiPriority="73" w:unhideWhenUsed="0"/>
+    <w:lsdException w:name="Light Shading Accent 6" w:semiHidden="0" w:uiPriority="60" w:unhideWhenUsed="0"/>
+    <w:lsdException w:name="Light List Accent 6" w:semiHidden="0" w:uiPriority="61" w:unhideWhenUsed="0"/>
+    <w:lsdException w:name="Light Grid Accent 6" w:semiHidden="0" w:uiPriority="62" w:unhideWhenUsed="0"/>
+    <w:lsdException w:name="Medium Shading 1 Accent 6" w:semiHidden="0" w:uiPriority="63" w:unhideWhenUsed="0"/>
+    <w:lsdException w:name="Medium Shading 2 Accent 6" w:semiHidden="0" w:uiPriority="64" w:unhideWhenUsed="0"/>
+    <w:lsdException w:name="Medium List 1 Accent 6" w:semiHidden="0" w:uiPriority="65" w:unhideWhenUsed="0"/>
+    <w:lsdException w:name="Medium List 2 Accent 6" w:semiHidden="0" w:uiPriority="66" w:unhideWhenUsed="0"/>
+    <w:lsdException w:name="Medium Grid 1 Accent 6" w:semiHidden="0" w:uiPriority="67" w:unhideWhenUsed="0"/>
+    <w:lsdException w:name="Medium Grid 2 Accent 6" w:semiHidden="0" w:uiPriority="68" w:unhideWhenUsed="0"/>
+    <w:lsdException w:name="Medium Grid 3 Accent 6" w:semiHidden="0" w:uiPriority="69" w:unhideWhenUsed="0"/>
+    <w:lsdException w:name="Dark List Accent 6" w:semiHidden="0" w:uiPriority="70" w:unhideWhenUsed="0"/>
+    <w:lsdException w:name="Colorful Shading Accent 6" w:semiHidden="0" w:uiPriority="71" w:unhideWhenUsed="0"/>
+    <w:lsdException w:name="Colorful List Accent 6" w:semiHidden="0" w:uiPriority="72" w:unhideWhenUsed="0"/>
+    <w:lsdException w:name="Colorful Grid Accent 6" w:semiHidden="0" w:uiPriority="73" w:unhideWhenUsed="0"/>
+    <w:lsdException w:name="Subtle Emphasis" w:semiHidden="0" w:uiPriority="19" w:unhideWhenUsed="0" w:qFormat="1"/>
+    <w:lsdException w:name="Intense Emphasis" w:semiHidden="0" w:uiPriority="21" w:unhideWhenUsed="0" w:qFormat="1"/>
+    <w:lsdException w:name="Subtle Reference" w:semiHidden="0" w:uiPriority="31" w:unhideWhenUsed="0" w:qFormat="1"/>
+    <w:lsdException w:name="Intense Reference" w:semiHidden="0" w:uiPriority="32" w:unhideWhenUsed="0" w:qFormat="1"/>
+    <w:lsdException w:name="Book Title" w:semiHidden="0" w:uiPriority="33" w:unhideWhenUsed="0" w:qFormat="1"/>
+    <w:lsdException w:name="Bibliography" w:uiPriority="37"/>
+    <w:lsdException w:name="TOC Heading" w:uiPriority="39" w:qFormat="1"/>
   </w:latentStyles>
-  <w:style w:type="paragraph" w:default="1" w:styleId="Normal">
+  <w:style w:type="paragraph" w:default="1" w:styleId="a0">
     <w:name w:val="Normal"/>
     <w:qFormat/>
     <w:rsid w:val="00DB4A1D"/>
@@ -26419,11 +26554,11 @@
       <w:lang w:eastAsia="en-US"/>
     </w:rPr>
   </w:style>
-  <w:style w:type="paragraph" w:styleId="Heading1">
+  <w:style w:type="paragraph" w:styleId="1">
     <w:name w:val="heading 1"/>
-    <w:basedOn w:val="Normal"/>
-    <w:next w:val="Normal"/>
-    <w:link w:val="Heading1Char"/>
+    <w:basedOn w:val="a0"/>
+    <w:next w:val="a0"/>
+    <w:link w:val="10"/>
     <w:qFormat/>
     <w:rsid w:val="00DB4A1D"/>
     <w:pPr>
@@ -26440,11 +26575,11 @@
       <w:sz w:val="24"/>
     </w:rPr>
   </w:style>
-  <w:style w:type="paragraph" w:styleId="Heading2">
+  <w:style w:type="paragraph" w:styleId="2">
     <w:name w:val="heading 2"/>
-    <w:basedOn w:val="Heading1"/>
-    <w:next w:val="Normal"/>
-    <w:link w:val="Heading2Char"/>
+    <w:basedOn w:val="1"/>
+    <w:next w:val="a0"/>
+    <w:link w:val="20"/>
     <w:qFormat/>
     <w:rsid w:val="00DB4A1D"/>
     <w:pPr>
@@ -26457,11 +26592,11 @@
       <w:sz w:val="20"/>
     </w:rPr>
   </w:style>
-  <w:style w:type="paragraph" w:styleId="Heading3">
+  <w:style w:type="paragraph" w:styleId="3">
     <w:name w:val="heading 3"/>
-    <w:basedOn w:val="Heading1"/>
-    <w:next w:val="Normal"/>
-    <w:link w:val="Heading3Char"/>
+    <w:basedOn w:val="1"/>
+    <w:next w:val="a0"/>
+    <w:link w:val="30"/>
     <w:qFormat/>
     <w:rsid w:val="00DB4A1D"/>
     <w:pPr>
@@ -26476,10 +26611,10 @@
       <w:sz w:val="20"/>
     </w:rPr>
   </w:style>
-  <w:style w:type="paragraph" w:styleId="Heading4">
+  <w:style w:type="paragraph" w:styleId="4">
     <w:name w:val="heading 4"/>
-    <w:basedOn w:val="Heading1"/>
-    <w:next w:val="Normal"/>
+    <w:basedOn w:val="1"/>
+    <w:next w:val="a0"/>
     <w:qFormat/>
     <w:rsid w:val="00DB4A1D"/>
     <w:pPr>
@@ -26493,10 +26628,10 @@
       <w:sz w:val="20"/>
     </w:rPr>
   </w:style>
-  <w:style w:type="paragraph" w:styleId="Heading5">
+  <w:style w:type="paragraph" w:styleId="5">
     <w:name w:val="heading 5"/>
-    <w:basedOn w:val="Normal"/>
-    <w:next w:val="Normal"/>
+    <w:basedOn w:val="a0"/>
+    <w:next w:val="a0"/>
     <w:qFormat/>
     <w:rsid w:val="00DB4A1D"/>
     <w:pPr>
@@ -26511,10 +26646,10 @@
       <w:sz w:val="22"/>
     </w:rPr>
   </w:style>
-  <w:style w:type="paragraph" w:styleId="Heading6">
+  <w:style w:type="paragraph" w:styleId="6">
     <w:name w:val="heading 6"/>
-    <w:basedOn w:val="Normal"/>
-    <w:next w:val="Normal"/>
+    <w:basedOn w:val="a0"/>
+    <w:next w:val="a0"/>
     <w:qFormat/>
     <w:rsid w:val="00DB4A1D"/>
     <w:pPr>
@@ -26530,10 +26665,10 @@
       <w:sz w:val="22"/>
     </w:rPr>
   </w:style>
-  <w:style w:type="paragraph" w:styleId="Heading7">
+  <w:style w:type="paragraph" w:styleId="7">
     <w:name w:val="heading 7"/>
-    <w:basedOn w:val="Normal"/>
-    <w:next w:val="Normal"/>
+    <w:basedOn w:val="a0"/>
+    <w:next w:val="a0"/>
     <w:qFormat/>
     <w:rsid w:val="00DB4A1D"/>
     <w:pPr>
@@ -26545,10 +26680,10 @@
       <w:outlineLvl w:val="6"/>
     </w:pPr>
   </w:style>
-  <w:style w:type="paragraph" w:styleId="Heading8">
+  <w:style w:type="paragraph" w:styleId="8">
     <w:name w:val="heading 8"/>
-    <w:basedOn w:val="Normal"/>
-    <w:next w:val="Normal"/>
+    <w:basedOn w:val="a0"/>
+    <w:next w:val="a0"/>
     <w:qFormat/>
     <w:rsid w:val="00DB4A1D"/>
     <w:pPr>
@@ -26563,10 +26698,10 @@
       <w:i/>
     </w:rPr>
   </w:style>
-  <w:style w:type="paragraph" w:styleId="Heading9">
+  <w:style w:type="paragraph" w:styleId="9">
     <w:name w:val="heading 9"/>
-    <w:basedOn w:val="Normal"/>
-    <w:next w:val="Normal"/>
+    <w:basedOn w:val="a0"/>
+    <w:next w:val="a0"/>
     <w:qFormat/>
     <w:rsid w:val="00DB4A1D"/>
     <w:pPr>
@@ -26583,13 +26718,13 @@
       <w:sz w:val="18"/>
     </w:rPr>
   </w:style>
-  <w:style w:type="character" w:default="1" w:styleId="DefaultParagraphFont">
+  <w:style w:type="character" w:default="1" w:styleId="a1">
     <w:name w:val="Default Paragraph Font"/>
     <w:uiPriority w:val="1"/>
     <w:semiHidden/>
     <w:unhideWhenUsed/>
   </w:style>
-  <w:style w:type="table" w:default="1" w:styleId="TableNormal">
+  <w:style w:type="table" w:default="1" w:styleId="a2">
     <w:name w:val="Normal Table"/>
     <w:uiPriority w:val="99"/>
     <w:semiHidden/>
@@ -26604,7 +26739,7 @@
       </w:tblCellMar>
     </w:tblPr>
   </w:style>
-  <w:style w:type="numbering" w:default="1" w:styleId="NoList">
+  <w:style w:type="numbering" w:default="1" w:styleId="a3">
     <w:name w:val="No List"/>
     <w:uiPriority w:val="99"/>
     <w:semiHidden/>
@@ -26612,7 +26747,7 @@
   </w:style>
   <w:style w:type="paragraph" w:customStyle="1" w:styleId="Paragraph2">
     <w:name w:val="Paragraph2"/>
-    <w:basedOn w:val="Normal"/>
+    <w:basedOn w:val="a0"/>
     <w:rsid w:val="00DB4A1D"/>
     <w:pPr>
       <w:spacing w:before="80"/>
@@ -26624,11 +26759,11 @@
       <w:lang w:val="en-AU"/>
     </w:rPr>
   </w:style>
-  <w:style w:type="paragraph" w:styleId="Title">
+  <w:style w:type="paragraph" w:styleId="a4">
     <w:name w:val="Title"/>
-    <w:basedOn w:val="Normal"/>
-    <w:next w:val="Normal"/>
-    <w:link w:val="TitleChar"/>
+    <w:basedOn w:val="a0"/>
+    <w:next w:val="a0"/>
+    <w:link w:val="a5"/>
     <w:qFormat/>
     <w:rsid w:val="00DB4A1D"/>
     <w:pPr>
@@ -26641,9 +26776,9 @@
       <w:sz w:val="36"/>
     </w:rPr>
   </w:style>
-  <w:style w:type="paragraph" w:styleId="Subtitle">
+  <w:style w:type="paragraph" w:styleId="a6">
     <w:name w:val="Subtitle"/>
-    <w:basedOn w:val="Normal"/>
+    <w:basedOn w:val="a0"/>
     <w:qFormat/>
     <w:rsid w:val="00DB4A1D"/>
     <w:pPr>
@@ -26657,18 +26792,18 @@
       <w:lang w:val="en-AU"/>
     </w:rPr>
   </w:style>
-  <w:style w:type="paragraph" w:styleId="NormalIndent">
+  <w:style w:type="paragraph" w:styleId="a7">
     <w:name w:val="Normal Indent"/>
-    <w:basedOn w:val="Normal"/>
+    <w:basedOn w:val="a0"/>
     <w:rsid w:val="00DB4A1D"/>
     <w:pPr>
       <w:ind w:left="900" w:hanging="900"/>
     </w:pPr>
   </w:style>
-  <w:style w:type="paragraph" w:styleId="TOC1">
+  <w:style w:type="paragraph" w:styleId="11">
     <w:name w:val="toc 1"/>
-    <w:basedOn w:val="Normal"/>
-    <w:next w:val="Normal"/>
+    <w:basedOn w:val="a0"/>
+    <w:next w:val="a0"/>
     <w:uiPriority w:val="39"/>
     <w:rsid w:val="00DB4A1D"/>
     <w:pPr>
@@ -26679,10 +26814,10 @@
       <w:ind w:right="720"/>
     </w:pPr>
   </w:style>
-  <w:style w:type="paragraph" w:styleId="TOC2">
+  <w:style w:type="paragraph" w:styleId="21">
     <w:name w:val="toc 2"/>
-    <w:basedOn w:val="Normal"/>
-    <w:next w:val="Normal"/>
+    <w:basedOn w:val="a0"/>
+    <w:next w:val="a0"/>
     <w:uiPriority w:val="39"/>
     <w:rsid w:val="00DB4A1D"/>
     <w:pPr>
@@ -26692,10 +26827,10 @@
       <w:ind w:left="432" w:right="720"/>
     </w:pPr>
   </w:style>
-  <w:style w:type="paragraph" w:styleId="TOC3">
+  <w:style w:type="paragraph" w:styleId="31">
     <w:name w:val="toc 3"/>
-    <w:basedOn w:val="Normal"/>
-    <w:next w:val="Normal"/>
+    <w:basedOn w:val="a0"/>
+    <w:next w:val="a0"/>
     <w:uiPriority w:val="39"/>
     <w:rsid w:val="00DB4A1D"/>
     <w:pPr>
@@ -26706,10 +26841,10 @@
       <w:ind w:left="864"/>
     </w:pPr>
   </w:style>
-  <w:style w:type="paragraph" w:styleId="Header">
+  <w:style w:type="paragraph" w:styleId="a8">
     <w:name w:val="header"/>
-    <w:basedOn w:val="Normal"/>
-    <w:link w:val="HeaderChar"/>
+    <w:basedOn w:val="a0"/>
+    <w:link w:val="a9"/>
     <w:rsid w:val="00DB4A1D"/>
     <w:pPr>
       <w:tabs>
@@ -26718,9 +26853,9 @@
       </w:tabs>
     </w:pPr>
   </w:style>
-  <w:style w:type="paragraph" w:styleId="Footer">
+  <w:style w:type="paragraph" w:styleId="aa">
     <w:name w:val="footer"/>
-    <w:basedOn w:val="Normal"/>
+    <w:basedOn w:val="a0"/>
     <w:rsid w:val="00DB4A1D"/>
     <w:pPr>
       <w:tabs>
@@ -26729,14 +26864,14 @@
       </w:tabs>
     </w:pPr>
   </w:style>
-  <w:style w:type="character" w:styleId="PageNumber">
+  <w:style w:type="character" w:styleId="ab">
     <w:name w:val="page number"/>
-    <w:basedOn w:val="DefaultParagraphFont"/>
+    <w:basedOn w:val="a1"/>
     <w:rsid w:val="00DB4A1D"/>
   </w:style>
-  <w:style w:type="character" w:styleId="Strong">
+  <w:style w:type="character" w:styleId="ac">
     <w:name w:val="Strong"/>
-    <w:basedOn w:val="DefaultParagraphFont"/>
+    <w:basedOn w:val="a1"/>
     <w:qFormat/>
     <w:rsid w:val="00DB4A1D"/>
     <w:rPr>
@@ -26745,7 +26880,7 @@
   </w:style>
   <w:style w:type="paragraph" w:customStyle="1" w:styleId="Bullet1">
     <w:name w:val="Bullet1"/>
-    <w:basedOn w:val="Normal"/>
+    <w:basedOn w:val="a0"/>
     <w:rsid w:val="00DB4A1D"/>
     <w:pPr>
       <w:ind w:left="720" w:hanging="432"/>
@@ -26753,17 +26888,17 @@
   </w:style>
   <w:style w:type="paragraph" w:customStyle="1" w:styleId="Tabletext">
     <w:name w:val="Tabletext"/>
-    <w:basedOn w:val="Normal"/>
+    <w:basedOn w:val="a0"/>
     <w:rsid w:val="00DB4A1D"/>
     <w:pPr>
       <w:keepLines/>
       <w:spacing w:after="120"/>
     </w:pPr>
   </w:style>
-  <w:style w:type="paragraph" w:styleId="BodyText">
+  <w:style w:type="paragraph" w:styleId="ad">
     <w:name w:val="Body Text"/>
-    <w:basedOn w:val="Normal"/>
-    <w:link w:val="BodyTextChar"/>
+    <w:basedOn w:val="a0"/>
+    <w:link w:val="ae"/>
     <w:rsid w:val="00DB4A1D"/>
     <w:pPr>
       <w:keepLines/>
@@ -26773,7 +26908,7 @@
   </w:style>
   <w:style w:type="paragraph" w:customStyle="1" w:styleId="Bullet2">
     <w:name w:val="Bullet2"/>
-    <w:basedOn w:val="Normal"/>
+    <w:basedOn w:val="a0"/>
     <w:rsid w:val="00DB4A1D"/>
     <w:pPr>
       <w:ind w:left="1440" w:hanging="360"/>
@@ -26782,9 +26917,9 @@
       <w:color w:val="000080"/>
     </w:rPr>
   </w:style>
-  <w:style w:type="paragraph" w:styleId="DocumentMap">
+  <w:style w:type="paragraph" w:styleId="af">
     <w:name w:val="Document Map"/>
-    <w:basedOn w:val="Normal"/>
+    <w:basedOn w:val="a0"/>
     <w:semiHidden/>
     <w:rsid w:val="00DB4A1D"/>
     <w:pPr>
@@ -26794,9 +26929,9 @@
       <w:rFonts w:ascii="Tahoma" w:hAnsi="Tahoma"/>
     </w:rPr>
   </w:style>
-  <w:style w:type="character" w:styleId="FootnoteReference">
+  <w:style w:type="character" w:styleId="af0">
     <w:name w:val="footnote reference"/>
-    <w:basedOn w:val="DefaultParagraphFont"/>
+    <w:basedOn w:val="a1"/>
     <w:semiHidden/>
     <w:rsid w:val="00DB4A1D"/>
     <w:rPr>
@@ -26804,9 +26939,9 @@
       <w:vertAlign w:val="superscript"/>
     </w:rPr>
   </w:style>
-  <w:style w:type="paragraph" w:styleId="FootnoteText">
+  <w:style w:type="paragraph" w:styleId="af1">
     <w:name w:val="footnote text"/>
-    <w:basedOn w:val="Normal"/>
+    <w:basedOn w:val="a0"/>
     <w:semiHidden/>
     <w:rsid w:val="00DB4A1D"/>
     <w:pPr>
@@ -26825,7 +26960,7 @@
   </w:style>
   <w:style w:type="paragraph" w:customStyle="1" w:styleId="MainTitle">
     <w:name w:val="Main Title"/>
-    <w:basedOn w:val="Normal"/>
+    <w:basedOn w:val="a0"/>
     <w:rsid w:val="00DB4A1D"/>
     <w:pPr>
       <w:spacing w:before="480" w:after="60" w:line="240" w:lineRule="auto"/>
@@ -26840,7 +26975,7 @@
   </w:style>
   <w:style w:type="paragraph" w:customStyle="1" w:styleId="Paragraph1">
     <w:name w:val="Paragraph1"/>
-    <w:basedOn w:val="Normal"/>
+    <w:basedOn w:val="a0"/>
     <w:rsid w:val="00DB4A1D"/>
     <w:pPr>
       <w:spacing w:before="80" w:line="240" w:lineRule="auto"/>
@@ -26849,7 +26984,7 @@
   </w:style>
   <w:style w:type="paragraph" w:customStyle="1" w:styleId="Paragraph3">
     <w:name w:val="Paragraph3"/>
-    <w:basedOn w:val="Normal"/>
+    <w:basedOn w:val="a0"/>
     <w:rsid w:val="00DB4A1D"/>
     <w:pPr>
       <w:spacing w:before="80" w:line="240" w:lineRule="auto"/>
@@ -26859,7 +26994,7 @@
   </w:style>
   <w:style w:type="paragraph" w:customStyle="1" w:styleId="Paragraph4">
     <w:name w:val="Paragraph4"/>
-    <w:basedOn w:val="Normal"/>
+    <w:basedOn w:val="a0"/>
     <w:rsid w:val="00DB4A1D"/>
     <w:pPr>
       <w:spacing w:before="80" w:line="240" w:lineRule="auto"/>
@@ -26867,10 +27002,10 @@
       <w:jc w:val="both"/>
     </w:pPr>
   </w:style>
-  <w:style w:type="paragraph" w:styleId="TOC4">
+  <w:style w:type="paragraph" w:styleId="40">
     <w:name w:val="toc 4"/>
-    <w:basedOn w:val="Normal"/>
-    <w:next w:val="Normal"/>
+    <w:basedOn w:val="a0"/>
+    <w:next w:val="a0"/>
     <w:autoRedefine/>
     <w:semiHidden/>
     <w:rsid w:val="00DB4A1D"/>
@@ -26878,10 +27013,10 @@
       <w:ind w:left="600"/>
     </w:pPr>
   </w:style>
-  <w:style w:type="paragraph" w:styleId="TOC5">
+  <w:style w:type="paragraph" w:styleId="50">
     <w:name w:val="toc 5"/>
-    <w:basedOn w:val="Normal"/>
-    <w:next w:val="Normal"/>
+    <w:basedOn w:val="a0"/>
+    <w:next w:val="a0"/>
     <w:autoRedefine/>
     <w:semiHidden/>
     <w:rsid w:val="00DB4A1D"/>
@@ -26889,10 +27024,10 @@
       <w:ind w:left="800"/>
     </w:pPr>
   </w:style>
-  <w:style w:type="paragraph" w:styleId="TOC6">
+  <w:style w:type="paragraph" w:styleId="60">
     <w:name w:val="toc 6"/>
-    <w:basedOn w:val="Normal"/>
-    <w:next w:val="Normal"/>
+    <w:basedOn w:val="a0"/>
+    <w:next w:val="a0"/>
     <w:autoRedefine/>
     <w:semiHidden/>
     <w:rsid w:val="00DB4A1D"/>
@@ -26900,10 +27035,10 @@
       <w:ind w:left="1000"/>
     </w:pPr>
   </w:style>
-  <w:style w:type="paragraph" w:styleId="TOC7">
+  <w:style w:type="paragraph" w:styleId="70">
     <w:name w:val="toc 7"/>
-    <w:basedOn w:val="Normal"/>
-    <w:next w:val="Normal"/>
+    <w:basedOn w:val="a0"/>
+    <w:next w:val="a0"/>
     <w:autoRedefine/>
     <w:semiHidden/>
     <w:rsid w:val="00DB4A1D"/>
@@ -26911,10 +27046,10 @@
       <w:ind w:left="1200"/>
     </w:pPr>
   </w:style>
-  <w:style w:type="paragraph" w:styleId="TOC8">
+  <w:style w:type="paragraph" w:styleId="80">
     <w:name w:val="toc 8"/>
-    <w:basedOn w:val="Normal"/>
-    <w:next w:val="Normal"/>
+    <w:basedOn w:val="a0"/>
+    <w:next w:val="a0"/>
     <w:autoRedefine/>
     <w:semiHidden/>
     <w:rsid w:val="00DB4A1D"/>
@@ -26922,10 +27057,10 @@
       <w:ind w:left="1400"/>
     </w:pPr>
   </w:style>
-  <w:style w:type="paragraph" w:styleId="TOC9">
+  <w:style w:type="paragraph" w:styleId="90">
     <w:name w:val="toc 9"/>
-    <w:basedOn w:val="Normal"/>
-    <w:next w:val="Normal"/>
+    <w:basedOn w:val="a0"/>
+    <w:next w:val="a0"/>
     <w:autoRedefine/>
     <w:semiHidden/>
     <w:rsid w:val="00DB4A1D"/>
@@ -26933,18 +27068,18 @@
       <w:ind w:left="1600"/>
     </w:pPr>
   </w:style>
-  <w:style w:type="paragraph" w:styleId="BodyText2">
+  <w:style w:type="paragraph" w:styleId="22">
     <w:name w:val="Body Text 2"/>
-    <w:basedOn w:val="Normal"/>
+    <w:basedOn w:val="a0"/>
     <w:rsid w:val="00DB4A1D"/>
     <w:rPr>
       <w:i/>
       <w:color w:val="0000FF"/>
     </w:rPr>
   </w:style>
-  <w:style w:type="paragraph" w:styleId="BodyTextIndent">
+  <w:style w:type="paragraph" w:styleId="af2">
     <w:name w:val="Body Text Indent"/>
-    <w:basedOn w:val="Normal"/>
+    <w:basedOn w:val="a0"/>
     <w:rsid w:val="00DB4A1D"/>
     <w:pPr>
       <w:ind w:left="720"/>
@@ -26957,7 +27092,7 @@
   </w:style>
   <w:style w:type="paragraph" w:customStyle="1" w:styleId="Body">
     <w:name w:val="Body"/>
-    <w:basedOn w:val="Normal"/>
+    <w:basedOn w:val="a0"/>
     <w:rsid w:val="00DB4A1D"/>
     <w:pPr>
       <w:widowControl/>
@@ -26970,7 +27105,7 @@
   </w:style>
   <w:style w:type="paragraph" w:customStyle="1" w:styleId="Bullet">
     <w:name w:val="Bullet"/>
-    <w:basedOn w:val="Normal"/>
+    <w:basedOn w:val="a0"/>
     <w:rsid w:val="00DB4A1D"/>
     <w:pPr>
       <w:widowControl/>
@@ -26990,8 +27125,8 @@
   </w:style>
   <w:style w:type="paragraph" w:customStyle="1" w:styleId="InfoBlue">
     <w:name w:val="InfoBlue"/>
-    <w:basedOn w:val="Normal"/>
-    <w:next w:val="BodyText"/>
+    <w:basedOn w:val="a0"/>
+    <w:next w:val="ad"/>
     <w:autoRedefine/>
     <w:rsid w:val="00B23440"/>
     <w:pPr>
@@ -26999,9 +27134,9 @@
       <w:ind w:left="720" w:firstLine="720"/>
     </w:pPr>
   </w:style>
-  <w:style w:type="character" w:styleId="Hyperlink">
+  <w:style w:type="character" w:styleId="af3">
     <w:name w:val="Hyperlink"/>
-    <w:basedOn w:val="DefaultParagraphFont"/>
+    <w:basedOn w:val="a1"/>
     <w:uiPriority w:val="99"/>
     <w:rsid w:val="00DB4A1D"/>
     <w:rPr>
@@ -27009,9 +27144,9 @@
       <w:u w:val="single"/>
     </w:rPr>
   </w:style>
-  <w:style w:type="paragraph" w:styleId="NormalWeb">
+  <w:style w:type="paragraph" w:styleId="af4">
     <w:name w:val="Normal (Web)"/>
-    <w:basedOn w:val="Normal"/>
+    <w:basedOn w:val="a0"/>
     <w:rsid w:val="00DB4A1D"/>
     <w:pPr>
       <w:widowControl/>
@@ -27022,18 +27157,18 @@
       <w:color w:val="000000"/>
     </w:rPr>
   </w:style>
-  <w:style w:type="character" w:styleId="FollowedHyperlink">
+  <w:style w:type="character" w:styleId="af5">
     <w:name w:val="FollowedHyperlink"/>
-    <w:basedOn w:val="DefaultParagraphFont"/>
+    <w:basedOn w:val="a1"/>
     <w:rsid w:val="00DB4A1D"/>
     <w:rPr>
       <w:color w:val="800080"/>
       <w:u w:val="single"/>
     </w:rPr>
   </w:style>
-  <w:style w:type="paragraph" w:styleId="BodyText3">
+  <w:style w:type="paragraph" w:styleId="32">
     <w:name w:val="Body Text 3"/>
-    <w:basedOn w:val="Normal"/>
+    <w:basedOn w:val="a0"/>
     <w:rsid w:val="00DB4A1D"/>
     <w:rPr>
       <w:b/>
@@ -27043,9 +27178,9 @@
       <w:color w:val="0000FF"/>
     </w:rPr>
   </w:style>
-  <w:style w:type="paragraph" w:styleId="BalloonText">
+  <w:style w:type="paragraph" w:styleId="af6">
     <w:name w:val="Balloon Text"/>
-    <w:basedOn w:val="Normal"/>
+    <w:basedOn w:val="a0"/>
     <w:semiHidden/>
     <w:rsid w:val="00DB4A1D"/>
     <w:rPr>
@@ -27054,9 +27189,9 @@
       <w:szCs w:val="16"/>
     </w:rPr>
   </w:style>
-  <w:style w:type="character" w:styleId="CommentReference">
+  <w:style w:type="character" w:styleId="af7">
     <w:name w:val="annotation reference"/>
-    <w:basedOn w:val="DefaultParagraphFont"/>
+    <w:basedOn w:val="a1"/>
     <w:semiHidden/>
     <w:rsid w:val="00DB4A1D"/>
     <w:rPr>
@@ -27064,16 +27199,16 @@
       <w:szCs w:val="16"/>
     </w:rPr>
   </w:style>
-  <w:style w:type="paragraph" w:styleId="CommentText">
+  <w:style w:type="paragraph" w:styleId="af8">
     <w:name w:val="annotation text"/>
-    <w:basedOn w:val="Normal"/>
+    <w:basedOn w:val="a0"/>
     <w:semiHidden/>
     <w:rsid w:val="00DB4A1D"/>
   </w:style>
-  <w:style w:type="paragraph" w:styleId="CommentSubject">
+  <w:style w:type="paragraph" w:styleId="af9">
     <w:name w:val="annotation subject"/>
-    <w:basedOn w:val="CommentText"/>
-    <w:next w:val="CommentText"/>
+    <w:basedOn w:val="af8"/>
+    <w:next w:val="af8"/>
     <w:semiHidden/>
     <w:rsid w:val="00DB4A1D"/>
     <w:rPr>
@@ -27081,10 +27216,10 @@
       <w:bCs/>
     </w:rPr>
   </w:style>
-  <w:style w:type="paragraph" w:styleId="Caption">
+  <w:style w:type="paragraph" w:styleId="afa">
     <w:name w:val="caption"/>
-    <w:basedOn w:val="Normal"/>
-    <w:next w:val="Normal"/>
+    <w:basedOn w:val="a0"/>
+    <w:next w:val="a0"/>
     <w:uiPriority w:val="35"/>
     <w:unhideWhenUsed/>
     <w:qFormat/>
@@ -27100,9 +27235,9 @@
       <w:szCs w:val="18"/>
     </w:rPr>
   </w:style>
-  <w:style w:type="paragraph" w:styleId="ListParagraph">
+  <w:style w:type="paragraph" w:styleId="afb">
     <w:name w:val="List Paragraph"/>
-    <w:basedOn w:val="Normal"/>
+    <w:basedOn w:val="a0"/>
     <w:uiPriority w:val="34"/>
     <w:qFormat/>
     <w:rsid w:val="007968AB"/>
@@ -27119,10 +27254,10 @@
     <w:name w:val="hps"/>
     <w:rsid w:val="001B69E9"/>
   </w:style>
-  <w:style w:type="character" w:customStyle="1" w:styleId="Heading1Char">
-    <w:name w:val="Heading 1 Char"/>
-    <w:basedOn w:val="DefaultParagraphFont"/>
-    <w:link w:val="Heading1"/>
+  <w:style w:type="character" w:customStyle="1" w:styleId="10">
+    <w:name w:val="Заглавие 1 Знак"/>
+    <w:basedOn w:val="a1"/>
+    <w:link w:val="1"/>
     <w:rsid w:val="003E6AFA"/>
     <w:rPr>
       <w:rFonts w:ascii="Arial" w:hAnsi="Arial"/>
@@ -27131,10 +27266,10 @@
       <w:lang w:val="en-US" w:eastAsia="en-US"/>
     </w:rPr>
   </w:style>
-  <w:style w:type="character" w:customStyle="1" w:styleId="Heading2Char">
-    <w:name w:val="Heading 2 Char"/>
-    <w:basedOn w:val="DefaultParagraphFont"/>
-    <w:link w:val="Heading2"/>
+  <w:style w:type="character" w:customStyle="1" w:styleId="20">
+    <w:name w:val="Заглавие 2 Знак"/>
+    <w:basedOn w:val="a1"/>
+    <w:link w:val="2"/>
     <w:rsid w:val="003E6AFA"/>
     <w:rPr>
       <w:rFonts w:ascii="Arial" w:hAnsi="Arial"/>
@@ -27142,10 +27277,10 @@
       <w:lang w:val="en-US" w:eastAsia="en-US"/>
     </w:rPr>
   </w:style>
-  <w:style w:type="character" w:customStyle="1" w:styleId="Heading3Char">
-    <w:name w:val="Heading 3 Char"/>
-    <w:basedOn w:val="DefaultParagraphFont"/>
-    <w:link w:val="Heading3"/>
+  <w:style w:type="character" w:customStyle="1" w:styleId="30">
+    <w:name w:val="Заглавие 3 Знак"/>
+    <w:basedOn w:val="a1"/>
+    <w:link w:val="3"/>
     <w:rsid w:val="003E6AFA"/>
     <w:rPr>
       <w:rFonts w:ascii="Arial" w:hAnsi="Arial"/>
@@ -27153,10 +27288,10 @@
       <w:lang w:val="en-US" w:eastAsia="en-US"/>
     </w:rPr>
   </w:style>
-  <w:style w:type="character" w:customStyle="1" w:styleId="TitleChar">
-    <w:name w:val="Title Char"/>
-    <w:basedOn w:val="DefaultParagraphFont"/>
-    <w:link w:val="Title"/>
+  <w:style w:type="character" w:customStyle="1" w:styleId="a5">
+    <w:name w:val="Заглавие Знак"/>
+    <w:basedOn w:val="a1"/>
+    <w:link w:val="a4"/>
     <w:rsid w:val="003E6AFA"/>
     <w:rPr>
       <w:rFonts w:ascii="Arial" w:hAnsi="Arial"/>
@@ -27165,28 +27300,28 @@
       <w:lang w:val="en-US" w:eastAsia="en-US"/>
     </w:rPr>
   </w:style>
-  <w:style w:type="character" w:customStyle="1" w:styleId="BodyTextChar">
-    <w:name w:val="Body Text Char"/>
-    <w:basedOn w:val="DefaultParagraphFont"/>
-    <w:link w:val="BodyText"/>
+  <w:style w:type="character" w:customStyle="1" w:styleId="ae">
+    <w:name w:val="Основен текст Знак"/>
+    <w:basedOn w:val="a1"/>
+    <w:link w:val="ad"/>
     <w:rsid w:val="003E6AFA"/>
     <w:rPr>
       <w:lang w:val="en-US" w:eastAsia="en-US"/>
     </w:rPr>
   </w:style>
-  <w:style w:type="character" w:customStyle="1" w:styleId="HeaderChar">
-    <w:name w:val="Header Char"/>
-    <w:basedOn w:val="DefaultParagraphFont"/>
-    <w:link w:val="Header"/>
+  <w:style w:type="character" w:customStyle="1" w:styleId="a9">
+    <w:name w:val="Горен колонтитул Знак"/>
+    <w:basedOn w:val="a1"/>
+    <w:link w:val="a8"/>
     <w:rsid w:val="00C64C3E"/>
     <w:rPr>
       <w:lang w:val="en-US" w:eastAsia="en-US"/>
     </w:rPr>
   </w:style>
-  <w:style w:type="paragraph" w:styleId="TOCHeading">
+  <w:style w:type="paragraph" w:styleId="afc">
     <w:name w:val="TOC Heading"/>
-    <w:basedOn w:val="Heading1"/>
-    <w:next w:val="Normal"/>
+    <w:basedOn w:val="1"/>
+    <w:next w:val="a0"/>
     <w:uiPriority w:val="39"/>
     <w:unhideWhenUsed/>
     <w:qFormat/>
@@ -27209,10 +27344,10 @@
       <w:lang w:val="en-US"/>
     </w:rPr>
   </w:style>
-  <w:style w:type="paragraph" w:styleId="ListBullet">
+  <w:style w:type="paragraph" w:styleId="a">
     <w:name w:val="List Bullet"/>
-    <w:basedOn w:val="Normal"/>
-    <w:link w:val="ListBulletChar"/>
+    <w:basedOn w:val="a0"/>
+    <w:link w:val="afd"/>
     <w:rsid w:val="0081033B"/>
     <w:pPr>
       <w:widowControl/>
@@ -27227,15 +27362,205 @@
       <w:lang w:val="en-US"/>
     </w:rPr>
   </w:style>
-  <w:style w:type="character" w:customStyle="1" w:styleId="ListBulletChar">
-    <w:name w:val="List Bullet Char"/>
-    <w:link w:val="ListBullet"/>
+  <w:style w:type="character" w:customStyle="1" w:styleId="afd">
+    <w:name w:val="Списък с водещи символи Знак"/>
+    <w:link w:val="a"/>
     <w:rsid w:val="0081033B"/>
     <w:rPr>
       <w:sz w:val="24"/>
       <w:szCs w:val="24"/>
       <w:lang w:val="en-US" w:eastAsia="en-US"/>
     </w:rPr>
+  </w:style>
+</w:styles>
+</file>
+
+<file path=word/stylesWithEffects.xml><?xml version="1.0" encoding="utf-8"?>
+<w:styles xmlns:wpc="http://schemas.microsoft.com/office/word/2010/wordprocessingCanvas" xmlns:mc="http://schemas.openxmlformats.org/markup-compatibility/2006" xmlns:o="urn:schemas-microsoft-com:office:office" xmlns:r="http://schemas.openxmlformats.org/officeDocument/2006/relationships" xmlns:m="http://schemas.openxmlformats.org/officeDocument/2006/math" xmlns:v="urn:schemas-microsoft-com:vml" xmlns:wp14="http://schemas.microsoft.com/office/word/2010/wordprocessingDrawing" xmlns:wp="http://schemas.openxmlformats.org/drawingml/2006/wordprocessingDrawing" xmlns:w10="urn:schemas-microsoft-com:office:word" xmlns:w="http://schemas.openxmlformats.org/wordprocessingml/2006/main" xmlns:w14="http://schemas.microsoft.com/office/word/2010/wordml" xmlns:wpg="http://schemas.microsoft.com/office/word/2010/wordprocessingGroup" xmlns:wpi="http://schemas.microsoft.com/office/word/2010/wordprocessingInk" xmlns:wne="http://schemas.microsoft.com/office/word/2006/wordml" xmlns:wps="http://schemas.microsoft.com/office/word/2010/wordprocessingShape" mc:Ignorable="w14 wp14">
+  <w:docDefaults>
+    <w:rPrDefault>
+      <w:rPr>
+        <w:rFonts w:asciiTheme="minorHAnsi" w:eastAsiaTheme="minorEastAsia" w:hAnsiTheme="minorHAnsi" w:cstheme="minorBidi"/>
+        <w:sz w:val="22"/>
+        <w:szCs w:val="22"/>
+        <w:lang w:val="en-US" w:eastAsia="en-US" w:bidi="ar-SA"/>
+      </w:rPr>
+    </w:rPrDefault>
+    <w:pPrDefault>
+      <w:pPr>
+        <w:spacing w:after="200" w:line="276" w:lineRule="auto"/>
+      </w:pPr>
+    </w:pPrDefault>
+  </w:docDefaults>
+  <w:latentStyles w:defLockedState="0" w:defUIPriority="99" w:defSemiHidden="1" w:defUnhideWhenUsed="1" w:defQFormat="0" w:count="267">
+    <w:lsdException w:name="Normal" w:semiHidden="0" w:uiPriority="0" w:unhideWhenUsed="0" w:qFormat="1"/>
+    <w:lsdException w:name="heading 1" w:semiHidden="0" w:uiPriority="9" w:unhideWhenUsed="0" w:qFormat="1"/>
+    <w:lsdException w:name="heading 2" w:uiPriority="9" w:qFormat="1"/>
+    <w:lsdException w:name="heading 3" w:uiPriority="9" w:qFormat="1"/>
+    <w:lsdException w:name="heading 4" w:uiPriority="9" w:qFormat="1"/>
+    <w:lsdException w:name="heading 5" w:uiPriority="9" w:qFormat="1"/>
+    <w:lsdException w:name="heading 6" w:uiPriority="9" w:qFormat="1"/>
+    <w:lsdException w:name="heading 7" w:uiPriority="9" w:qFormat="1"/>
+    <w:lsdException w:name="heading 8" w:uiPriority="9" w:qFormat="1"/>
+    <w:lsdException w:name="heading 9" w:uiPriority="9" w:qFormat="1"/>
+    <w:lsdException w:name="toc 1" w:uiPriority="39"/>
+    <w:lsdException w:name="toc 2" w:uiPriority="39"/>
+    <w:lsdException w:name="toc 3" w:uiPriority="39"/>
+    <w:lsdException w:name="toc 4" w:uiPriority="39"/>
+    <w:lsdException w:name="toc 5" w:uiPriority="39"/>
+    <w:lsdException w:name="toc 6" w:uiPriority="39"/>
+    <w:lsdException w:name="toc 7" w:uiPriority="39"/>
+    <w:lsdException w:name="toc 8" w:uiPriority="39"/>
+    <w:lsdException w:name="toc 9" w:uiPriority="39"/>
+    <w:lsdException w:name="caption" w:uiPriority="35" w:qFormat="1"/>
+    <w:lsdException w:name="Title" w:semiHidden="0" w:uiPriority="10" w:unhideWhenUsed="0" w:qFormat="1"/>
+    <w:lsdException w:name="Default Paragraph Font" w:uiPriority="1"/>
+    <w:lsdException w:name="Subtitle" w:semiHidden="0" w:uiPriority="11" w:unhideWhenUsed="0" w:qFormat="1"/>
+    <w:lsdException w:name="Strong" w:semiHidden="0" w:uiPriority="22" w:unhideWhenUsed="0" w:qFormat="1"/>
+    <w:lsdException w:name="Emphasis" w:semiHidden="0" w:uiPriority="20" w:unhideWhenUsed="0" w:qFormat="1"/>
+    <w:lsdException w:name="Table Grid" w:semiHidden="0" w:uiPriority="59" w:unhideWhenUsed="0"/>
+    <w:lsdException w:name="Placeholder Text" w:unhideWhenUsed="0"/>
+    <w:lsdException w:name="No Spacing" w:semiHidden="0" w:uiPriority="1" w:unhideWhenUsed="0" w:qFormat="1"/>
+    <w:lsdException w:name="Light Shading" w:semiHidden="0" w:uiPriority="60" w:unhideWhenUsed="0"/>
+    <w:lsdException w:name="Light List" w:semiHidden="0" w:uiPriority="61" w:unhideWhenUsed="0"/>
+    <w:lsdException w:name="Light Grid" w:semiHidden="0" w:uiPriority="62" w:unhideWhenUsed="0"/>
+    <w:lsdException w:name="Medium Shading 1" w:semiHidden="0" w:uiPriority="63" w:unhideWhenUsed="0"/>
+    <w:lsdException w:name="Medium Shading 2" w:semiHidden="0" w:uiPriority="64" w:unhideWhenUsed="0"/>
+    <w:lsdException w:name="Medium List 1" w:semiHidden="0" w:uiPriority="65" w:unhideWhenUsed="0"/>
+    <w:lsdException w:name="Medium List 2" w:semiHidden="0" w:uiPriority="66" w:unhideWhenUsed="0"/>
+    <w:lsdException w:name="Medium Grid 1" w:semiHidden="0" w:uiPriority="67" w:unhideWhenUsed="0"/>
+    <w:lsdException w:name="Medium Grid 2" w:semiHidden="0" w:uiPriority="68" w:unhideWhenUsed="0"/>
+    <w:lsdException w:name="Medium Grid 3" w:semiHidden="0" w:uiPriority="69" w:unhideWhenUsed="0"/>
+    <w:lsdException w:name="Dark List" w:semiHidden="0" w:uiPriority="70" w:unhideWhenUsed="0"/>
+    <w:lsdException w:name="Colorful Shading" w:semiHidden="0" w:uiPriority="71" w:unhideWhenUsed="0"/>
+    <w:lsdException w:name="Colorful List" w:semiHidden="0" w:uiPriority="72" w:unhideWhenUsed="0"/>
+    <w:lsdException w:name="Colorful Grid" w:semiHidden="0" w:uiPriority="73" w:unhideWhenUsed="0"/>
+    <w:lsdException w:name="Light Shading Accent 1" w:semiHidden="0" w:uiPriority="60" w:unhideWhenUsed="0"/>
+    <w:lsdException w:name="Light List Accent 1" w:semiHidden="0" w:uiPriority="61" w:unhideWhenUsed="0"/>
+    <w:lsdException w:name="Light Grid Accent 1" w:semiHidden="0" w:uiPriority="62" w:unhideWhenUsed="0"/>
+    <w:lsdException w:name="Medium Shading 1 Accent 1" w:semiHidden="0" w:uiPriority="63" w:unhideWhenUsed="0"/>
+    <w:lsdException w:name="Medium Shading 2 Accent 1" w:semiHidden="0" w:uiPriority="64" w:unhideWhenUsed="0"/>
+    <w:lsdException w:name="Medium List 1 Accent 1" w:semiHidden="0" w:uiPriority="65" w:unhideWhenUsed="0"/>
+    <w:lsdException w:name="Revision" w:unhideWhenUsed="0"/>
+    <w:lsdException w:name="List Paragraph" w:semiHidden="0" w:uiPriority="34" w:unhideWhenUsed="0" w:qFormat="1"/>
+    <w:lsdException w:name="Quote" w:semiHidden="0" w:uiPriority="29" w:unhideWhenUsed="0" w:qFormat="1"/>
+    <w:lsdException w:name="Intense Quote" w:semiHidden="0" w:uiPriority="30" w:unhideWhenUsed="0" w:qFormat="1"/>
+    <w:lsdException w:name="Medium List 2 Accent 1" w:semiHidden="0" w:uiPriority="66" w:unhideWhenUsed="0"/>
+    <w:lsdException w:name="Medium Grid 1 Accent 1" w:semiHidden="0" w:uiPriority="67" w:unhideWhenUsed="0"/>
+    <w:lsdException w:name="Medium Grid 2 Accent 1" w:semiHidden="0" w:uiPriority="68" w:unhideWhenUsed="0"/>
+    <w:lsdException w:name="Medium Grid 3 Accent 1" w:semiHidden="0" w:uiPriority="69" w:unhideWhenUsed="0"/>
+    <w:lsdException w:name="Dark List Accent 1" w:semiHidden="0" w:uiPriority="70" w:unhideWhenUsed="0"/>
+    <w:lsdException w:name="Colorful Shading Accent 1" w:semiHidden="0" w:uiPriority="71" w:unhideWhenUsed="0"/>
+    <w:lsdException w:name="Colorful List Accent 1" w:semiHidden="0" w:uiPriority="72" w:unhideWhenUsed="0"/>
+    <w:lsdException w:name="Colorful Grid Accent 1" w:semiHidden="0" w:uiPriority="73" w:unhideWhenUsed="0"/>
+    <w:lsdException w:name="Light Shading Accent 2" w:semiHidden="0" w:uiPriority="60" w:unhideWhenUsed="0"/>
+    <w:lsdException w:name="Light List Accent 2" w:semiHidden="0" w:uiPriority="61" w:unhideWhenUsed="0"/>
+    <w:lsdException w:name="Light Grid Accent 2" w:semiHidden="0" w:uiPriority="62" w:unhideWhenUsed="0"/>
+    <w:lsdException w:name="Medium Shading 1 Accent 2" w:semiHidden="0" w:uiPriority="63" w:unhideWhenUsed="0"/>
+    <w:lsdException w:name="Medium Shading 2 Accent 2" w:semiHidden="0" w:uiPriority="64" w:unhideWhenUsed="0"/>
+    <w:lsdException w:name="Medium List 1 Accent 2" w:semiHidden="0" w:uiPriority="65" w:unhideWhenUsed="0"/>
+    <w:lsdException w:name="Medium List 2 Accent 2" w:semiHidden="0" w:uiPriority="66" w:unhideWhenUsed="0"/>
+    <w:lsdException w:name="Medium Grid 1 Accent 2" w:semiHidden="0" w:uiPriority="67" w:unhideWhenUsed="0"/>
+    <w:lsdException w:name="Medium Grid 2 Accent 2" w:semiHidden="0" w:uiPriority="68" w:unhideWhenUsed="0"/>
+    <w:lsdException w:name="Medium Grid 3 Accent 2" w:semiHidden="0" w:uiPriority="69" w:unhideWhenUsed="0"/>
+    <w:lsdException w:name="Dark List Accent 2" w:semiHidden="0" w:uiPriority="70" w:unhideWhenUsed="0"/>
+    <w:lsdException w:name="Colorful Shading Accent 2" w:semiHidden="0" w:uiPriority="71" w:unhideWhenUsed="0"/>
+    <w:lsdException w:name="Colorful List Accent 2" w:semiHidden="0" w:uiPriority="72" w:unhideWhenUsed="0"/>
+    <w:lsdException w:name="Colorful Grid Accent 2" w:semiHidden="0" w:uiPriority="73" w:unhideWhenUsed="0"/>
+    <w:lsdException w:name="Light Shading Accent 3" w:semiHidden="0" w:uiPriority="60" w:unhideWhenUsed="0"/>
+    <w:lsdException w:name="Light List Accent 3" w:semiHidden="0" w:uiPriority="61" w:unhideWhenUsed="0"/>
+    <w:lsdException w:name="Light Grid Accent 3" w:semiHidden="0" w:uiPriority="62" w:unhideWhenUsed="0"/>
+    <w:lsdException w:name="Medium Shading 1 Accent 3" w:semiHidden="0" w:uiPriority="63" w:unhideWhenUsed="0"/>
+    <w:lsdException w:name="Medium Shading 2 Accent 3" w:semiHidden="0" w:uiPriority="64" w:unhideWhenUsed="0"/>
+    <w:lsdException w:name="Medium List 1 Accent 3" w:semiHidden="0" w:uiPriority="65" w:unhideWhenUsed="0"/>
+    <w:lsdException w:name="Medium List 2 Accent 3" w:semiHidden="0" w:uiPriority="66" w:unhideWhenUsed="0"/>
+    <w:lsdException w:name="Medium Grid 1 Accent 3" w:semiHidden="0" w:uiPriority="67" w:unhideWhenUsed="0"/>
+    <w:lsdException w:name="Medium Grid 2 Accent 3" w:semiHidden="0" w:uiPriority="68" w:unhideWhenUsed="0"/>
+    <w:lsdException w:name="Medium Grid 3 Accent 3" w:semiHidden="0" w:uiPriority="69" w:unhideWhenUsed="0"/>
+    <w:lsdException w:name="Dark List Accent 3" w:semiHidden="0" w:uiPriority="70" w:unhideWhenUsed="0"/>
+    <w:lsdException w:name="Colorful Shading Accent 3" w:semiHidden="0" w:uiPriority="71" w:unhideWhenUsed="0"/>
+    <w:lsdException w:name="Colorful List Accent 3" w:semiHidden="0" w:uiPriority="72" w:unhideWhenUsed="0"/>
+    <w:lsdException w:name="Colorful Grid Accent 3" w:semiHidden="0" w:uiPriority="73" w:unhideWhenUsed="0"/>
+    <w:lsdException w:name="Light Shading Accent 4" w:semiHidden="0" w:uiPriority="60" w:unhideWhenUsed="0"/>
+    <w:lsdException w:name="Light List Accent 4" w:semiHidden="0" w:uiPriority="61" w:unhideWhenUsed="0"/>
+    <w:lsdException w:name="Light Grid Accent 4" w:semiHidden="0" w:uiPriority="62" w:unhideWhenUsed="0"/>
+    <w:lsdException w:name="Medium Shading 1 Accent 4" w:semiHidden="0" w:uiPriority="63" w:unhideWhenUsed="0"/>
+    <w:lsdException w:name="Medium Shading 2 Accent 4" w:semiHidden="0" w:uiPriority="64" w:unhideWhenUsed="0"/>
+    <w:lsdException w:name="Medium List 1 Accent 4" w:semiHidden="0" w:uiPriority="65" w:unhideWhenUsed="0"/>
+    <w:lsdException w:name="Medium List 2 Accent 4" w:semiHidden="0" w:uiPriority="66" w:unhideWhenUsed="0"/>
+    <w:lsdException w:name="Medium Grid 1 Accent 4" w:semiHidden="0" w:uiPriority="67" w:unhideWhenUsed="0"/>
+    <w:lsdException w:name="Medium Grid 2 Accent 4" w:semiHidden="0" w:uiPriority="68" w:unhideWhenUsed="0"/>
+    <w:lsdException w:name="Medium Grid 3 Accent 4" w:semiHidden="0" w:uiPriority="69" w:unhideWhenUsed="0"/>
+    <w:lsdException w:name="Dark List Accent 4" w:semiHidden="0" w:uiPriority="70" w:unhideWhenUsed="0"/>
+    <w:lsdException w:name="Colorful Shading Accent 4" w:semiHidden="0" w:uiPriority="71" w:unhideWhenUsed="0"/>
+    <w:lsdException w:name="Colorful List Accent 4" w:semiHidden="0" w:uiPriority="72" w:unhideWhenUsed="0"/>
+    <w:lsdException w:name="Colorful Grid Accent 4" w:semiHidden="0" w:uiPriority="73" w:unhideWhenUsed="0"/>
+    <w:lsdException w:name="Light Shading Accent 5" w:semiHidden="0" w:uiPriority="60" w:unhideWhenUsed="0"/>
+    <w:lsdException w:name="Light List Accent 5" w:semiHidden="0" w:uiPriority="61" w:unhideWhenUsed="0"/>
+    <w:lsdException w:name="Light Grid Accent 5" w:semiHidden="0" w:uiPriority="62" w:unhideWhenUsed="0"/>
+    <w:lsdException w:name="Medium Shading 1 Accent 5" w:semiHidden="0" w:uiPriority="63" w:unhideWhenUsed="0"/>
+    <w:lsdException w:name="Medium Shading 2 Accent 5" w:semiHidden="0" w:uiPriority="64" w:unhideWhenUsed="0"/>
+    <w:lsdException w:name="Medium List 1 Accent 5" w:semiHidden="0" w:uiPriority="65" w:unhideWhenUsed="0"/>
+    <w:lsdException w:name="Medium List 2 Accent 5" w:semiHidden="0" w:uiPriority="66" w:unhideWhenUsed="0"/>
+    <w:lsdException w:name="Medium Grid 1 Accent 5" w:semiHidden="0" w:uiPriority="67" w:unhideWhenUsed="0"/>
+    <w:lsdException w:name="Medium Grid 2 Accent 5" w:semiHidden="0" w:uiPriority="68" w:unhideWhenUsed="0"/>
+    <w:lsdException w:name="Medium Grid 3 Accent 5" w:semiHidden="0" w:uiPriority="69" w:unhideWhenUsed="0"/>
+    <w:lsdException w:name="Dark List Accent 5" w:semiHidden="0" w:uiPriority="70" w:unhideWhenUsed="0"/>
+    <w:lsdException w:name="Colorful Shading Accent 5" w:semiHidden="0" w:uiPriority="71" w:unhideWhenUsed="0"/>
+    <w:lsdException w:name="Colorful List Accent 5" w:semiHidden="0" w:uiPriority="72" w:unhideWhenUsed="0"/>
+    <w:lsdException w:name="Colorful Grid Accent 5" w:semiHidden="0" w:uiPriority="73" w:unhideWhenUsed="0"/>
+    <w:lsdException w:name="Light Shading Accent 6" w:semiHidden="0" w:uiPriority="60" w:unhideWhenUsed="0"/>
+    <w:lsdException w:name="Light List Accent 6" w:semiHidden="0" w:uiPriority="61" w:unhideWhenUsed="0"/>
+    <w:lsdException w:name="Light Grid Accent 6" w:semiHidden="0" w:uiPriority="62" w:unhideWhenUsed="0"/>
+    <w:lsdException w:name="Medium Shading 1 Accent 6" w:semiHidden="0" w:uiPriority="63" w:unhideWhenUsed="0"/>
+    <w:lsdException w:name="Medium Shading 2 Accent 6" w:semiHidden="0" w:uiPriority="64" w:unhideWhenUsed="0"/>
+    <w:lsdException w:name="Medium List 1 Accent 6" w:semiHidden="0" w:uiPriority="65" w:unhideWhenUsed="0"/>
+    <w:lsdException w:name="Medium List 2 Accent 6" w:semiHidden="0" w:uiPriority="66" w:unhideWhenUsed="0"/>
+    <w:lsdException w:name="Medium Grid 1 Accent 6" w:semiHidden="0" w:uiPriority="67" w:unhideWhenUsed="0"/>
+    <w:lsdException w:name="Medium Grid 2 Accent 6" w:semiHidden="0" w:uiPriority="68" w:unhideWhenUsed="0"/>
+    <w:lsdException w:name="Medium Grid 3 Accent 6" w:semiHidden="0" w:uiPriority="69" w:unhideWhenUsed="0"/>
+    <w:lsdException w:name="Dark List Accent 6" w:semiHidden="0" w:uiPriority="70" w:unhideWhenUsed="0"/>
+    <w:lsdException w:name="Colorful Shading Accent 6" w:semiHidden="0" w:uiPriority="71" w:unhideWhenUsed="0"/>
+    <w:lsdException w:name="Colorful List Accent 6" w:semiHidden="0" w:uiPriority="72" w:unhideWhenUsed="0"/>
+    <w:lsdException w:name="Colorful Grid Accent 6" w:semiHidden="0" w:uiPriority="73" w:unhideWhenUsed="0"/>
+    <w:lsdException w:name="Subtle Emphasis" w:semiHidden="0" w:uiPriority="19" w:unhideWhenUsed="0" w:qFormat="1"/>
+    <w:lsdException w:name="Intense Emphasis" w:semiHidden="0" w:uiPriority="21" w:unhideWhenUsed="0" w:qFormat="1"/>
+    <w:lsdException w:name="Subtle Reference" w:semiHidden="0" w:uiPriority="31" w:unhideWhenUsed="0" w:qFormat="1"/>
+    <w:lsdException w:name="Intense Reference" w:semiHidden="0" w:uiPriority="32" w:unhideWhenUsed="0" w:qFormat="1"/>
+    <w:lsdException w:name="Book Title" w:semiHidden="0" w:uiPriority="33" w:unhideWhenUsed="0" w:qFormat="1"/>
+    <w:lsdException w:name="Bibliography" w:uiPriority="37"/>
+    <w:lsdException w:name="TOC Heading" w:uiPriority="39" w:qFormat="1"/>
+  </w:latentStyles>
+  <w:style w:type="paragraph" w:default="1" w:styleId="a0">
+    <w:name w:val="Normal"/>
+    <w:qFormat/>
+  </w:style>
+  <w:style w:type="character" w:default="1" w:styleId="a1">
+    <w:name w:val="Default Paragraph Font"/>
+    <w:uiPriority w:val="1"/>
+    <w:semiHidden/>
+    <w:unhideWhenUsed/>
+  </w:style>
+  <w:style w:type="table" w:default="1" w:styleId="a2">
+    <w:name w:val="Normal Table"/>
+    <w:uiPriority w:val="99"/>
+    <w:semiHidden/>
+    <w:unhideWhenUsed/>
+    <w:tblPr>
+      <w:tblInd w:w="0" w:type="dxa"/>
+      <w:tblCellMar>
+        <w:top w:w="0" w:type="dxa"/>
+        <w:left w:w="108" w:type="dxa"/>
+        <w:bottom w:w="0" w:type="dxa"/>
+        <w:right w:w="108" w:type="dxa"/>
+      </w:tblCellMar>
+    </w:tblPr>
+  </w:style>
+  <w:style w:type="numbering" w:default="1" w:styleId="a3">
+    <w:name w:val="No List"/>
+    <w:uiPriority w:val="99"/>
+    <w:semiHidden/>
+    <w:unhideWhenUsed/>
   </w:style>
 </w:styles>
 </file>
@@ -27495,7 +27820,7 @@
   <a:extraClrSchemeLst/>
   <a:extLst>
     <a:ext uri="{05A4C25C-085E-4340-85A3-A5531E510DB2}">
-      <thm15:themeFamily xmlns:thm15="http://schemas.microsoft.com/office/thememl/2012/main" name="Office Theme" id="{62F939B6-93AF-4DB8-9C6B-D6C7DFDC589F}" vid="{4A3C46E8-61CC-4603-A589-7422A47A8E4A}"/>
+      <thm15:themeFamily xmlns:thm15="http://schemas.microsoft.com/office/thememl/2012/main" xmlns="" name="Office Theme" id="{62F939B6-93AF-4DB8-9C6B-D6C7DFDC589F}" vid="{4A3C46E8-61CC-4603-A589-7422A47A8E4A}"/>
     </a:ext>
   </a:extLst>
 </a:theme>
@@ -27506,7 +27831,7 @@
 </file>
 
 <file path=customXml/itemProps1.xml><?xml version="1.0" encoding="utf-8"?>
-<ds:datastoreItem xmlns:ds="http://schemas.openxmlformats.org/officeDocument/2006/customXml" ds:itemID="{ED8316EA-54FB-407A-A2E9-B2756DDA9B16}">
+<ds:datastoreItem xmlns:ds="http://schemas.openxmlformats.org/officeDocument/2006/customXml" ds:itemID="{3B2E1E1E-8631-42C6-B81B-9606C52BF7DF}">
   <ds:schemaRefs>
     <ds:schemaRef ds:uri="http://schemas.openxmlformats.org/officeDocument/2006/bibliography"/>
   </ds:schemaRefs>

</xml_diff>